<commit_message>
Update lab report DOCX and remove PDF version
The lab report PDF file was deleted and the DOCX file was updated. This may be to maintain a single editable source or to reflect recent changes in the lab report content.
</commit_message>
<xml_diff>
--- a/Dept-website lab report.docx
+++ b/Dept-website lab report.docx
@@ -1,6 +1,6 @@
 
 <file path=word/document.xml><?xml version="1.0" encoding="utf-8"?>
-<w:document xmlns:wpc="http://schemas.microsoft.com/office/word/2010/wordprocessingCanvas" xmlns:cx="http://schemas.microsoft.com/office/drawing/2014/chartex" xmlns:cx1="http://schemas.microsoft.com/office/drawing/2015/9/8/chartex" xmlns:cx2="http://schemas.microsoft.com/office/drawing/2015/10/21/chartex" xmlns:cx3="http://schemas.microsoft.com/office/drawing/2016/5/9/chartex" xmlns:cx4="http://schemas.microsoft.com/office/drawing/2016/5/10/chartex" xmlns:cx5="http://schemas.microsoft.com/office/drawing/2016/5/11/chartex" xmlns:cx6="http://schemas.microsoft.com/office/drawing/2016/5/12/chartex" xmlns:cx7="http://schemas.microsoft.com/office/drawing/2016/5/13/chartex" xmlns:cx8="http://schemas.microsoft.com/office/drawing/2016/5/14/chartex" xmlns:mc="http://schemas.openxmlformats.org/markup-compatibility/2006" xmlns:aink="http://schemas.microsoft.com/office/drawing/2016/ink" xmlns:am3d="http://schemas.microsoft.com/office/drawing/2017/model3d" xmlns:o="urn:schemas-microsoft-com:office:office" xmlns:r="http://schemas.openxmlformats.org/officeDocument/2006/relationships" xmlns:m="http://schemas.openxmlformats.org/officeDocument/2006/math" xmlns:v="urn:schemas-microsoft-com:vml" xmlns:wp14="http://schemas.microsoft.com/office/word/2010/wordprocessingDrawing" xmlns:wp="http://schemas.openxmlformats.org/drawingml/2006/wordprocessingDrawing" xmlns:w10="urn:schemas-microsoft-com:office:word" xmlns:w="http://schemas.openxmlformats.org/wordprocessingml/2006/main" xmlns:w14="http://schemas.microsoft.com/office/word/2010/wordml" xmlns:w15="http://schemas.microsoft.com/office/word/2012/wordml" xmlns:w16cex="http://schemas.microsoft.com/office/word/2018/wordml/cex" xmlns:w16cid="http://schemas.microsoft.com/office/word/2016/wordml/cid" xmlns:w16="http://schemas.microsoft.com/office/word/2018/wordml" xmlns:w16sdtdh="http://schemas.microsoft.com/office/word/2020/wordml/sdtdatahash" xmlns:w16se="http://schemas.microsoft.com/office/word/2015/wordml/symex" xmlns:wpg="http://schemas.microsoft.com/office/word/2010/wordprocessingGroup" xmlns:wpi="http://schemas.microsoft.com/office/word/2010/wordprocessingInk" xmlns:wne="http://schemas.microsoft.com/office/word/2006/wordml" xmlns:wps="http://schemas.microsoft.com/office/word/2010/wordprocessingShape" mc:Ignorable="w14 w15 w16se w16cid w16 w16cex w16sdtdh wp14">
+<w:document xmlns:wpc="http://schemas.microsoft.com/office/word/2010/wordprocessingCanvas" xmlns:cx="http://schemas.microsoft.com/office/drawing/2014/chartex" xmlns:cx1="http://schemas.microsoft.com/office/drawing/2015/9/8/chartex" xmlns:cx2="http://schemas.microsoft.com/office/drawing/2015/10/21/chartex" xmlns:cx3="http://schemas.microsoft.com/office/drawing/2016/5/9/chartex" xmlns:cx4="http://schemas.microsoft.com/office/drawing/2016/5/10/chartex" xmlns:cx5="http://schemas.microsoft.com/office/drawing/2016/5/11/chartex" xmlns:cx6="http://schemas.microsoft.com/office/drawing/2016/5/12/chartex" xmlns:cx7="http://schemas.microsoft.com/office/drawing/2016/5/13/chartex" xmlns:cx8="http://schemas.microsoft.com/office/drawing/2016/5/14/chartex" xmlns:mc="http://schemas.openxmlformats.org/markup-compatibility/2006" xmlns:aink="http://schemas.microsoft.com/office/drawing/2016/ink" xmlns:am3d="http://schemas.microsoft.com/office/drawing/2017/model3d" xmlns:o="urn:schemas-microsoft-com:office:office" xmlns:r="http://schemas.openxmlformats.org/officeDocument/2006/relationships" xmlns:m="http://schemas.openxmlformats.org/officeDocument/2006/math" xmlns:v="urn:schemas-microsoft-com:vml" xmlns:wp14="http://schemas.microsoft.com/office/word/2010/wordprocessingDrawing" xmlns:wp="http://schemas.openxmlformats.org/drawingml/2006/wordprocessingDrawing" xmlns:w10="urn:schemas-microsoft-com:office:word" xmlns:w="http://schemas.openxmlformats.org/wordprocessingml/2006/main" xmlns:w14="http://schemas.microsoft.com/office/word/2010/wordml" xmlns:w15="http://schemas.microsoft.com/office/word/2012/wordml" xmlns:w16cid="http://schemas.microsoft.com/office/word/2016/wordml/cid" xmlns:w16se="http://schemas.microsoft.com/office/word/2015/wordml/symex" xmlns:wpg="http://schemas.microsoft.com/office/word/2010/wordprocessingGroup" xmlns:wpi="http://schemas.microsoft.com/office/word/2010/wordprocessingInk" xmlns:wne="http://schemas.microsoft.com/office/word/2006/wordml" xmlns:wps="http://schemas.microsoft.com/office/word/2010/wordprocessingShape" mc:Ignorable="w14 w15 w16se w16cid wp14">
   <w:body>
     <w:p>
       <w:pPr>
@@ -82,608 +82,703 @@
           <w:sz w:val="36"/>
           <w:szCs w:val="36"/>
         </w:rPr>
-        <w:t xml:space="preserve">FEDERAL UNIVERSITY </w:t>
-      </w:r>
-      <w:proofErr w:type="spellStart"/>
+        <w:t>FEDERAL UNIVERSITY OYE-EKITI, EKITI STATE</w:t>
+      </w:r>
       <w:r>
         <w:rPr>
           <w:rFonts w:ascii="Times New Roman" w:hAnsi="Times New Roman" w:cs="Times New Roman"/>
           <w:b/>
+          <w:sz w:val="24"/>
+          <w:szCs w:val="24"/>
+        </w:rPr>
+        <w:br/>
+      </w:r>
+    </w:p>
+    <w:p>
+      <w:pPr>
+        <w:spacing w:line="360" w:lineRule="auto"/>
+        <w:jc w:val="center"/>
+        <w:rPr>
+          <w:rFonts w:ascii="Times New Roman" w:hAnsi="Times New Roman" w:cs="Times New Roman"/>
+          <w:b/>
+          <w:sz w:val="28"/>
+          <w:szCs w:val="28"/>
+        </w:rPr>
+      </w:pPr>
+      <w:r>
+        <w:rPr>
+          <w:rFonts w:ascii="Times New Roman" w:hAnsi="Times New Roman" w:cs="Times New Roman"/>
+          <w:b/>
+          <w:sz w:val="28"/>
+          <w:szCs w:val="28"/>
+        </w:rPr>
+        <w:t xml:space="preserve">DESIGN AND IMPLEMENTATION OF A </w:t>
+      </w:r>
+      <w:r>
+        <w:rPr>
+          <w:rFonts w:ascii="Times New Roman" w:hAnsi="Times New Roman" w:cs="Times New Roman"/>
+          <w:b/>
+          <w:sz w:val="28"/>
+          <w:szCs w:val="28"/>
+        </w:rPr>
+        <w:t>WEBSITE FOR THE DEPARTMENT OF COMPUTER SCIENCE, FUOYE</w:t>
+      </w:r>
+    </w:p>
+    <w:p>
+      <w:pPr>
+        <w:spacing w:line="360" w:lineRule="auto"/>
+        <w:jc w:val="center"/>
+        <w:rPr>
+          <w:rFonts w:ascii="Times New Roman" w:hAnsi="Times New Roman" w:cs="Times New Roman"/>
+          <w:b/>
+          <w:sz w:val="28"/>
+          <w:szCs w:val="28"/>
+        </w:rPr>
+      </w:pPr>
+    </w:p>
+    <w:p>
+      <w:pPr>
+        <w:spacing w:line="360" w:lineRule="auto"/>
+        <w:jc w:val="center"/>
+        <w:rPr>
+          <w:rFonts w:ascii="Times New Roman" w:hAnsi="Times New Roman" w:cs="Times New Roman"/>
+          <w:b/>
+          <w:sz w:val="28"/>
+          <w:szCs w:val="28"/>
+        </w:rPr>
+      </w:pPr>
+      <w:r>
+        <w:rPr>
+          <w:rFonts w:ascii="Times New Roman" w:hAnsi="Times New Roman" w:cs="Times New Roman"/>
+          <w:b/>
+          <w:sz w:val="28"/>
+          <w:szCs w:val="28"/>
+        </w:rPr>
+        <w:t xml:space="preserve">CSC 320 </w:t>
+      </w:r>
+      <w:r>
+        <w:rPr>
+          <w:rFonts w:ascii="Times New Roman" w:hAnsi="Times New Roman" w:cs="Times New Roman"/>
+          <w:b/>
+          <w:sz w:val="28"/>
+          <w:szCs w:val="28"/>
+        </w:rPr>
+        <w:t>(</w:t>
+      </w:r>
+      <w:r>
+        <w:rPr>
+          <w:rFonts w:ascii="Times New Roman" w:hAnsi="Times New Roman" w:cs="Times New Roman"/>
+          <w:b/>
+          <w:sz w:val="28"/>
+          <w:szCs w:val="28"/>
+        </w:rPr>
+        <w:t>SOFTWARE</w:t>
+      </w:r>
+      <w:r>
+        <w:rPr>
+          <w:rFonts w:ascii="Times New Roman" w:hAnsi="Times New Roman" w:cs="Times New Roman"/>
+          <w:b/>
+          <w:sz w:val="28"/>
+          <w:szCs w:val="28"/>
+        </w:rPr>
+        <w:t xml:space="preserve"> LABORATORY REPORT</w:t>
+      </w:r>
+      <w:r>
+        <w:rPr>
+          <w:rFonts w:ascii="Times New Roman" w:hAnsi="Times New Roman" w:cs="Times New Roman"/>
+          <w:b/>
+          <w:sz w:val="28"/>
+          <w:szCs w:val="28"/>
+        </w:rPr>
+        <w:t>)</w:t>
+      </w:r>
+      <w:r>
+        <w:rPr>
+          <w:rFonts w:ascii="Times New Roman" w:hAnsi="Times New Roman" w:cs="Times New Roman"/>
+          <w:b/>
+          <w:sz w:val="28"/>
+          <w:szCs w:val="28"/>
+        </w:rPr>
+        <w:t xml:space="preserve"> </w:t>
+      </w:r>
+    </w:p>
+    <w:p>
+      <w:pPr>
+        <w:spacing w:line="360" w:lineRule="auto"/>
+        <w:jc w:val="center"/>
+        <w:rPr>
+          <w:rFonts w:ascii="Times New Roman" w:hAnsi="Times New Roman" w:cs="Times New Roman"/>
+          <w:b/>
+          <w:sz w:val="28"/>
+          <w:szCs w:val="28"/>
+        </w:rPr>
+      </w:pPr>
+      <w:r>
+        <w:rPr>
+          <w:rFonts w:ascii="Times New Roman" w:hAnsi="Times New Roman" w:cs="Times New Roman"/>
+          <w:b/>
+          <w:sz w:val="28"/>
+          <w:szCs w:val="28"/>
+        </w:rPr>
+        <w:t>Submitted to: </w:t>
+      </w:r>
+    </w:p>
+    <w:p>
+      <w:pPr>
+        <w:spacing w:line="360" w:lineRule="auto"/>
+        <w:jc w:val="center"/>
+        <w:rPr>
+          <w:rFonts w:ascii="Times New Roman" w:hAnsi="Times New Roman" w:cs="Times New Roman"/>
+          <w:b/>
+          <w:sz w:val="28"/>
+          <w:szCs w:val="28"/>
+        </w:rPr>
+      </w:pPr>
+      <w:r>
+        <w:rPr>
+          <w:rFonts w:ascii="Times New Roman" w:hAnsi="Times New Roman" w:cs="Times New Roman"/>
+          <w:b/>
+          <w:sz w:val="32"/>
+          <w:szCs w:val="32"/>
+        </w:rPr>
+        <w:t>The Department of Computer Science</w:t>
+      </w:r>
+    </w:p>
+    <w:p>
+      <w:pPr>
+        <w:spacing w:line="360" w:lineRule="auto"/>
+        <w:jc w:val="center"/>
+        <w:rPr>
+          <w:rFonts w:ascii="Times New Roman" w:hAnsi="Times New Roman" w:cs="Times New Roman"/>
+          <w:b/>
+          <w:sz w:val="28"/>
+          <w:szCs w:val="28"/>
+        </w:rPr>
+      </w:pPr>
+      <w:r>
+        <w:rPr>
+          <w:rFonts w:ascii="Times New Roman" w:hAnsi="Times New Roman" w:cs="Times New Roman"/>
+          <w:b/>
+          <w:sz w:val="28"/>
+          <w:szCs w:val="28"/>
+        </w:rPr>
+        <w:t> By</w:t>
+      </w:r>
+    </w:p>
+    <w:p>
+      <w:pPr>
+        <w:spacing w:line="360" w:lineRule="auto"/>
+        <w:jc w:val="center"/>
+        <w:rPr>
+          <w:rFonts w:ascii="Times New Roman" w:hAnsi="Times New Roman" w:cs="Times New Roman"/>
+          <w:b/>
+          <w:sz w:val="28"/>
+          <w:szCs w:val="28"/>
+        </w:rPr>
+      </w:pPr>
+      <w:r>
+        <w:rPr>
+          <w:rFonts w:ascii="Times New Roman" w:hAnsi="Times New Roman" w:cs="Times New Roman"/>
+          <w:b/>
+          <w:sz w:val="28"/>
+          <w:szCs w:val="28"/>
+        </w:rPr>
+        <w:t> </w:t>
+      </w:r>
+    </w:p>
+    <w:p>
+      <w:pPr>
+        <w:spacing w:line="360" w:lineRule="auto"/>
+        <w:jc w:val="center"/>
+        <w:rPr>
+          <w:rFonts w:ascii="Times New Roman" w:hAnsi="Times New Roman" w:cs="Times New Roman"/>
+          <w:b/>
+          <w:sz w:val="28"/>
+          <w:szCs w:val="28"/>
+        </w:rPr>
+      </w:pPr>
+    </w:p>
+    <w:p>
+      <w:pPr>
+        <w:spacing w:line="360" w:lineRule="auto"/>
+        <w:jc w:val="center"/>
+        <w:rPr>
+          <w:rFonts w:ascii="Times New Roman" w:hAnsi="Times New Roman" w:cs="Times New Roman"/>
+          <w:b/>
+          <w:sz w:val="28"/>
+          <w:szCs w:val="28"/>
+        </w:rPr>
+      </w:pPr>
+      <w:r>
+        <w:rPr>
+          <w:rFonts w:ascii="Times New Roman" w:hAnsi="Times New Roman" w:cs="Times New Roman"/>
+          <w:b/>
+          <w:sz w:val="28"/>
+          <w:szCs w:val="28"/>
+        </w:rPr>
+        <w:t xml:space="preserve">Under the </w:t>
+      </w:r>
+      <w:r>
+        <w:rPr>
+          <w:rFonts w:ascii="Times New Roman" w:hAnsi="Times New Roman" w:cs="Times New Roman"/>
+          <w:b/>
+          <w:sz w:val="28"/>
+          <w:szCs w:val="28"/>
+        </w:rPr>
+        <w:t>Supervision</w:t>
+      </w:r>
+      <w:r>
+        <w:rPr>
+          <w:rFonts w:ascii="Times New Roman" w:hAnsi="Times New Roman" w:cs="Times New Roman"/>
+          <w:b/>
+          <w:sz w:val="28"/>
+          <w:szCs w:val="28"/>
+        </w:rPr>
+        <w:t xml:space="preserve"> of:</w:t>
+      </w:r>
+    </w:p>
+    <w:p>
+      <w:pPr>
+        <w:spacing w:line="360" w:lineRule="auto"/>
+        <w:jc w:val="center"/>
+        <w:rPr>
+          <w:rFonts w:ascii="Times New Roman" w:hAnsi="Times New Roman" w:cs="Times New Roman"/>
+          <w:b/>
+          <w:sz w:val="28"/>
+          <w:szCs w:val="28"/>
+        </w:rPr>
+      </w:pPr>
+      <w:r>
+        <w:rPr>
+          <w:rFonts w:ascii="Times New Roman" w:hAnsi="Times New Roman" w:cs="Times New Roman"/>
+          <w:b/>
+          <w:sz w:val="28"/>
+          <w:szCs w:val="28"/>
+        </w:rPr>
+        <w:t>MR ODUFU</w:t>
+      </w:r>
+      <w:r>
+        <w:rPr>
+          <w:rFonts w:ascii="Times New Roman" w:hAnsi="Times New Roman" w:cs="Times New Roman"/>
+          <w:b/>
+          <w:sz w:val="28"/>
+          <w:szCs w:val="28"/>
+        </w:rPr>
+        <w:t>W</w:t>
+      </w:r>
+      <w:r>
+        <w:rPr>
+          <w:rFonts w:ascii="Times New Roman" w:hAnsi="Times New Roman" w:cs="Times New Roman"/>
+          <w:b/>
+          <w:sz w:val="28"/>
+          <w:szCs w:val="28"/>
+        </w:rPr>
+        <w:t>A T.T.</w:t>
+      </w:r>
+    </w:p>
+    <w:p>
+      <w:pPr>
+        <w:spacing w:line="360" w:lineRule="auto"/>
+        <w:jc w:val="center"/>
+        <w:rPr>
+          <w:rFonts w:ascii="Times New Roman" w:hAnsi="Times New Roman" w:cs="Times New Roman"/>
+          <w:b/>
+          <w:sz w:val="28"/>
+          <w:szCs w:val="28"/>
+        </w:rPr>
+      </w:pPr>
+    </w:p>
+    <w:p>
+      <w:pPr>
+        <w:spacing w:line="360" w:lineRule="auto"/>
+        <w:jc w:val="right"/>
+        <w:rPr>
+          <w:rFonts w:ascii="Times New Roman" w:hAnsi="Times New Roman" w:cs="Times New Roman"/>
+          <w:b/>
+          <w:i/>
+          <w:sz w:val="24"/>
+          <w:szCs w:val="24"/>
+        </w:rPr>
+      </w:pPr>
+      <w:r>
+        <w:rPr>
+          <w:rFonts w:ascii="Times New Roman" w:hAnsi="Times New Roman" w:cs="Times New Roman"/>
+          <w:b/>
+          <w:i/>
+          <w:sz w:val="24"/>
+          <w:szCs w:val="24"/>
+        </w:rPr>
+        <w:t>June</w:t>
+      </w:r>
+      <w:r>
+        <w:rPr>
+          <w:rFonts w:ascii="Times New Roman" w:hAnsi="Times New Roman" w:cs="Times New Roman"/>
+          <w:b/>
+          <w:i/>
+          <w:sz w:val="24"/>
+          <w:szCs w:val="24"/>
+        </w:rPr>
+        <w:t>, 202</w:t>
+      </w:r>
+      <w:r>
+        <w:rPr>
+          <w:rFonts w:ascii="Times New Roman" w:hAnsi="Times New Roman" w:cs="Times New Roman"/>
+          <w:b/>
+          <w:i/>
+          <w:sz w:val="24"/>
+          <w:szCs w:val="24"/>
+        </w:rPr>
+        <w:t>5</w:t>
+      </w:r>
+    </w:p>
+    <w:p>
+      <w:pPr>
+        <w:spacing w:line="360" w:lineRule="auto"/>
+        <w:rPr>
+          <w:rFonts w:ascii="Times New Roman" w:hAnsi="Times New Roman" w:cs="Times New Roman"/>
+          <w:b/>
+          <w:sz w:val="52"/>
+          <w:szCs w:val="52"/>
+        </w:rPr>
+      </w:pPr>
+      <w:r>
+        <w:rPr>
+          <w:rFonts w:ascii="Times New Roman" w:hAnsi="Times New Roman" w:cs="Times New Roman"/>
+          <w:b/>
+          <w:sz w:val="52"/>
+          <w:szCs w:val="52"/>
+        </w:rPr>
+        <w:br w:type="page"/>
+      </w:r>
+    </w:p>
+    <w:p>
+      <w:pPr>
+        <w:spacing w:line="360" w:lineRule="auto"/>
+        <w:rPr>
+          <w:rFonts w:ascii="Times New Roman" w:hAnsi="Times New Roman" w:cs="Times New Roman"/>
+          <w:b/>
+          <w:sz w:val="32"/>
+          <w:szCs w:val="32"/>
+        </w:rPr>
+      </w:pPr>
+      <w:r>
+        <w:rPr>
+          <w:rFonts w:ascii="Times New Roman" w:hAnsi="Times New Roman" w:cs="Times New Roman"/>
+          <w:b/>
+          <w:sz w:val="32"/>
+          <w:szCs w:val="32"/>
+        </w:rPr>
+        <w:lastRenderedPageBreak/>
+        <w:t xml:space="preserve">Table of </w:t>
+      </w:r>
+      <w:r>
+        <w:rPr>
+          <w:rFonts w:ascii="Times New Roman" w:hAnsi="Times New Roman" w:cs="Times New Roman"/>
+          <w:b/>
+          <w:sz w:val="32"/>
+          <w:szCs w:val="32"/>
+        </w:rPr>
+        <w:t>Contents</w:t>
+      </w:r>
+    </w:p>
+    <w:p>
+      <w:pPr>
+        <w:spacing w:line="276" w:lineRule="auto"/>
+        <w:rPr>
+          <w:rFonts w:ascii="Times New Roman" w:hAnsi="Times New Roman" w:cs="Times New Roman"/>
+          <w:b/>
+          <w:sz w:val="28"/>
+          <w:szCs w:val="28"/>
+        </w:rPr>
+      </w:pPr>
+      <w:r>
+        <w:rPr>
+          <w:rFonts w:ascii="Times New Roman" w:hAnsi="Times New Roman" w:cs="Times New Roman"/>
+          <w:b/>
+          <w:sz w:val="28"/>
+          <w:szCs w:val="28"/>
+        </w:rPr>
+        <w:t>Introduction</w:t>
+      </w:r>
+    </w:p>
+    <w:p>
+      <w:pPr>
+        <w:spacing w:line="276" w:lineRule="auto"/>
+        <w:rPr>
+          <w:rFonts w:ascii="Times New Roman" w:hAnsi="Times New Roman" w:cs="Times New Roman"/>
+          <w:b/>
+          <w:sz w:val="28"/>
+          <w:szCs w:val="28"/>
+        </w:rPr>
+      </w:pPr>
+      <w:r>
+        <w:rPr>
+          <w:rFonts w:ascii="Times New Roman" w:hAnsi="Times New Roman" w:cs="Times New Roman"/>
+          <w:b/>
+          <w:sz w:val="28"/>
+          <w:szCs w:val="28"/>
+        </w:rPr>
+        <w:t>Statement of the problem</w:t>
+      </w:r>
+    </w:p>
+    <w:p>
+      <w:pPr>
+        <w:spacing w:line="276" w:lineRule="auto"/>
+        <w:rPr>
+          <w:rFonts w:ascii="Times New Roman" w:hAnsi="Times New Roman" w:cs="Times New Roman"/>
+          <w:b/>
+          <w:sz w:val="28"/>
+          <w:szCs w:val="28"/>
+        </w:rPr>
+      </w:pPr>
+      <w:r>
+        <w:rPr>
+          <w:rFonts w:ascii="Times New Roman" w:hAnsi="Times New Roman" w:cs="Times New Roman"/>
+          <w:b/>
+          <w:sz w:val="28"/>
+          <w:szCs w:val="28"/>
+        </w:rPr>
+        <w:t>Methodology</w:t>
+      </w:r>
+    </w:p>
+    <w:p>
+      <w:pPr>
+        <w:spacing w:line="276" w:lineRule="auto"/>
+        <w:rPr>
+          <w:rFonts w:ascii="Times New Roman" w:hAnsi="Times New Roman" w:cs="Times New Roman"/>
+          <w:b/>
+          <w:sz w:val="28"/>
+          <w:szCs w:val="28"/>
+        </w:rPr>
+      </w:pPr>
+      <w:r>
+        <w:rPr>
+          <w:rFonts w:ascii="Times New Roman" w:hAnsi="Times New Roman" w:cs="Times New Roman"/>
+          <w:b/>
+          <w:sz w:val="28"/>
+          <w:szCs w:val="28"/>
+        </w:rPr>
+        <w:t>Algorithm</w:t>
+      </w:r>
+    </w:p>
+    <w:p>
+      <w:pPr>
+        <w:spacing w:line="276" w:lineRule="auto"/>
+        <w:rPr>
+          <w:rFonts w:ascii="Times New Roman" w:hAnsi="Times New Roman" w:cs="Times New Roman"/>
+          <w:b/>
+          <w:sz w:val="28"/>
+          <w:szCs w:val="28"/>
+        </w:rPr>
+      </w:pPr>
+      <w:r>
+        <w:rPr>
+          <w:rFonts w:ascii="Times New Roman" w:hAnsi="Times New Roman" w:cs="Times New Roman"/>
+          <w:b/>
+          <w:sz w:val="28"/>
+          <w:szCs w:val="28"/>
+        </w:rPr>
+        <w:t>Implementation</w:t>
+      </w:r>
+    </w:p>
+    <w:p>
+      <w:pPr>
+        <w:spacing w:line="276" w:lineRule="auto"/>
+        <w:rPr>
+          <w:rFonts w:ascii="Times New Roman" w:hAnsi="Times New Roman" w:cs="Times New Roman"/>
+          <w:b/>
+          <w:sz w:val="28"/>
+          <w:szCs w:val="28"/>
+        </w:rPr>
+      </w:pPr>
+      <w:r>
+        <w:rPr>
+          <w:rFonts w:ascii="Times New Roman" w:hAnsi="Times New Roman" w:cs="Times New Roman"/>
+          <w:b/>
+          <w:sz w:val="28"/>
+          <w:szCs w:val="28"/>
+        </w:rPr>
+        <w:t>User Guide</w:t>
+      </w:r>
+    </w:p>
+    <w:p>
+      <w:pPr>
+        <w:spacing w:line="276" w:lineRule="auto"/>
+        <w:rPr>
+          <w:rFonts w:ascii="Times New Roman" w:hAnsi="Times New Roman" w:cs="Times New Roman"/>
+          <w:b/>
+          <w:sz w:val="28"/>
+          <w:szCs w:val="28"/>
+        </w:rPr>
+      </w:pPr>
+      <w:r>
+        <w:rPr>
+          <w:rFonts w:ascii="Times New Roman" w:hAnsi="Times New Roman" w:cs="Times New Roman"/>
+          <w:b/>
+          <w:sz w:val="28"/>
+          <w:szCs w:val="28"/>
+        </w:rPr>
+        <w:t>Reference</w:t>
+      </w:r>
+    </w:p>
+    <w:p>
+      <w:pPr>
+        <w:rPr>
+          <w:rFonts w:ascii="Times New Roman" w:hAnsi="Times New Roman" w:cs="Times New Roman"/>
+          <w:b/>
+          <w:bCs/>
+          <w:sz w:val="34"/>
+          <w:szCs w:val="34"/>
+        </w:rPr>
+      </w:pPr>
+    </w:p>
+    <w:p>
+      <w:pPr>
+        <w:rPr>
+          <w:rFonts w:ascii="Times New Roman" w:hAnsi="Times New Roman" w:cs="Times New Roman"/>
+          <w:b/>
+          <w:bCs/>
+          <w:sz w:val="34"/>
+          <w:szCs w:val="34"/>
+        </w:rPr>
+      </w:pPr>
+    </w:p>
+    <w:p>
+      <w:pPr>
+        <w:rPr>
+          <w:rFonts w:ascii="Times New Roman" w:hAnsi="Times New Roman" w:cs="Times New Roman"/>
+          <w:b/>
+          <w:bCs/>
+          <w:sz w:val="34"/>
+          <w:szCs w:val="34"/>
+        </w:rPr>
+      </w:pPr>
+    </w:p>
+    <w:p>
+      <w:pPr>
+        <w:rPr>
+          <w:rFonts w:ascii="Times New Roman" w:hAnsi="Times New Roman" w:cs="Times New Roman"/>
+          <w:b/>
+          <w:bCs/>
+          <w:sz w:val="34"/>
+          <w:szCs w:val="34"/>
+        </w:rPr>
+      </w:pPr>
+    </w:p>
+    <w:p>
+      <w:pPr>
+        <w:rPr>
+          <w:rFonts w:ascii="Times New Roman" w:hAnsi="Times New Roman" w:cs="Times New Roman"/>
+          <w:b/>
+          <w:bCs/>
+          <w:sz w:val="34"/>
+          <w:szCs w:val="34"/>
+        </w:rPr>
+      </w:pPr>
+    </w:p>
+    <w:p>
+      <w:pPr>
+        <w:rPr>
+          <w:rFonts w:ascii="Times New Roman" w:hAnsi="Times New Roman" w:cs="Times New Roman"/>
+          <w:b/>
+          <w:bCs/>
+          <w:sz w:val="34"/>
+          <w:szCs w:val="34"/>
+        </w:rPr>
+      </w:pPr>
+    </w:p>
+    <w:p>
+      <w:pPr>
+        <w:rPr>
+          <w:rFonts w:ascii="Times New Roman" w:hAnsi="Times New Roman" w:cs="Times New Roman"/>
+          <w:b/>
+          <w:bCs/>
+          <w:sz w:val="34"/>
+          <w:szCs w:val="34"/>
+        </w:rPr>
+      </w:pPr>
+    </w:p>
+    <w:p>
+      <w:pPr>
+        <w:rPr>
+          <w:rFonts w:ascii="Times New Roman" w:hAnsi="Times New Roman" w:cs="Times New Roman"/>
+          <w:b/>
+          <w:bCs/>
+          <w:sz w:val="34"/>
+          <w:szCs w:val="34"/>
+        </w:rPr>
+      </w:pPr>
+    </w:p>
+    <w:p>
+      <w:pPr>
+        <w:rPr>
+          <w:rFonts w:ascii="Times New Roman" w:hAnsi="Times New Roman" w:cs="Times New Roman"/>
+          <w:b/>
+          <w:bCs/>
+          <w:sz w:val="34"/>
+          <w:szCs w:val="34"/>
+        </w:rPr>
+      </w:pPr>
+    </w:p>
+    <w:p>
+      <w:pPr>
+        <w:rPr>
+          <w:rFonts w:ascii="Times New Roman" w:hAnsi="Times New Roman" w:cs="Times New Roman"/>
+          <w:b/>
+          <w:bCs/>
+          <w:sz w:val="34"/>
+          <w:szCs w:val="34"/>
+        </w:rPr>
+      </w:pPr>
+    </w:p>
+    <w:p>
+      <w:pPr>
+        <w:rPr>
+          <w:rFonts w:ascii="Times New Roman" w:hAnsi="Times New Roman" w:cs="Times New Roman"/>
+          <w:b/>
+          <w:bCs/>
+          <w:sz w:val="34"/>
+          <w:szCs w:val="34"/>
+        </w:rPr>
+      </w:pPr>
+    </w:p>
+    <w:p>
+      <w:pPr>
+        <w:spacing w:before="100" w:beforeAutospacing="1" w:after="100" w:afterAutospacing="1" w:line="240" w:lineRule="auto"/>
+        <w:outlineLvl w:val="1"/>
+        <w:rPr>
+          <w:rFonts w:ascii="Times New Roman" w:hAnsi="Times New Roman" w:cs="Times New Roman"/>
+          <w:b/>
+          <w:bCs/>
+          <w:sz w:val="34"/>
+          <w:szCs w:val="34"/>
+        </w:rPr>
+      </w:pPr>
+    </w:p>
+    <w:p>
+      <w:pPr>
+        <w:spacing w:before="100" w:beforeAutospacing="1" w:after="100" w:afterAutospacing="1" w:line="240" w:lineRule="auto"/>
+        <w:outlineLvl w:val="1"/>
+        <w:rPr>
+          <w:rFonts w:ascii="Times New Roman" w:eastAsia="Times New Roman" w:hAnsi="Times New Roman" w:cs="Times New Roman"/>
+          <w:b/>
+          <w:bCs/>
           <w:sz w:val="36"/>
           <w:szCs w:val="36"/>
         </w:rPr>
-        <w:t>OYE</w:t>
-      </w:r>
-      <w:proofErr w:type="spellEnd"/>
-      <w:r>
-        <w:rPr>
-          <w:rFonts w:ascii="Times New Roman" w:hAnsi="Times New Roman" w:cs="Times New Roman"/>
-          <w:b/>
+      </w:pPr>
+    </w:p>
+    <w:p>
+      <w:pPr>
+        <w:spacing w:before="100" w:beforeAutospacing="1" w:after="100" w:afterAutospacing="1" w:line="240" w:lineRule="auto"/>
+        <w:outlineLvl w:val="1"/>
+        <w:rPr>
+          <w:rFonts w:ascii="Times New Roman" w:eastAsia="Times New Roman" w:hAnsi="Times New Roman" w:cs="Times New Roman"/>
+          <w:b/>
+          <w:bCs/>
           <w:sz w:val="36"/>
           <w:szCs w:val="36"/>
         </w:rPr>
-        <w:t>-EKITI, EKITI STATE</w:t>
-      </w:r>
-      <w:r>
-        <w:rPr>
-          <w:rFonts w:ascii="Times New Roman" w:hAnsi="Times New Roman" w:cs="Times New Roman"/>
-          <w:b/>
-          <w:sz w:val="24"/>
-          <w:szCs w:val="24"/>
-        </w:rPr>
-        <w:br/>
-      </w:r>
-    </w:p>
-    <w:p>
-      <w:pPr>
-        <w:spacing w:line="360" w:lineRule="auto"/>
-        <w:jc w:val="center"/>
-        <w:rPr>
-          <w:rFonts w:ascii="Times New Roman" w:hAnsi="Times New Roman" w:cs="Times New Roman"/>
-          <w:b/>
-          <w:sz w:val="28"/>
-          <w:szCs w:val="28"/>
-        </w:rPr>
-      </w:pPr>
-      <w:r>
-        <w:rPr>
-          <w:rFonts w:ascii="Times New Roman" w:hAnsi="Times New Roman" w:cs="Times New Roman"/>
-          <w:b/>
-          <w:sz w:val="28"/>
-          <w:szCs w:val="28"/>
-        </w:rPr>
-        <w:t>DESIGN AND IMPLEMENTATION OF A STUDENT ADMISSION SCREENING SCORE COMPUTATION SYSTEM</w:t>
-      </w:r>
-    </w:p>
-    <w:p>
-      <w:pPr>
-        <w:spacing w:line="360" w:lineRule="auto"/>
-        <w:jc w:val="center"/>
-        <w:rPr>
-          <w:rFonts w:ascii="Times New Roman" w:hAnsi="Times New Roman" w:cs="Times New Roman"/>
-          <w:b/>
-          <w:sz w:val="28"/>
-          <w:szCs w:val="28"/>
-        </w:rPr>
-      </w:pPr>
-    </w:p>
-    <w:p>
-      <w:pPr>
-        <w:spacing w:line="360" w:lineRule="auto"/>
-        <w:jc w:val="center"/>
-        <w:rPr>
-          <w:rFonts w:ascii="Times New Roman" w:hAnsi="Times New Roman" w:cs="Times New Roman"/>
-          <w:b/>
-          <w:sz w:val="28"/>
-          <w:szCs w:val="28"/>
-        </w:rPr>
-      </w:pPr>
-      <w:r>
-        <w:rPr>
-          <w:rFonts w:ascii="Times New Roman" w:hAnsi="Times New Roman" w:cs="Times New Roman"/>
-          <w:b/>
-          <w:sz w:val="28"/>
-          <w:szCs w:val="28"/>
-        </w:rPr>
-        <w:t xml:space="preserve">CSC 320 </w:t>
-      </w:r>
-      <w:r>
-        <w:rPr>
-          <w:rFonts w:ascii="Times New Roman" w:hAnsi="Times New Roman" w:cs="Times New Roman"/>
-          <w:b/>
-          <w:sz w:val="28"/>
-          <w:szCs w:val="28"/>
-        </w:rPr>
-        <w:t>(</w:t>
-      </w:r>
-      <w:r>
-        <w:rPr>
-          <w:rFonts w:ascii="Times New Roman" w:hAnsi="Times New Roman" w:cs="Times New Roman"/>
-          <w:b/>
-          <w:sz w:val="28"/>
-          <w:szCs w:val="28"/>
-        </w:rPr>
-        <w:t>SCREENING CALCULATOR LABORATORY REPORT</w:t>
-      </w:r>
-      <w:r>
-        <w:rPr>
-          <w:rFonts w:ascii="Times New Roman" w:hAnsi="Times New Roman" w:cs="Times New Roman"/>
-          <w:b/>
-          <w:sz w:val="28"/>
-          <w:szCs w:val="28"/>
-        </w:rPr>
-        <w:t>)</w:t>
-      </w:r>
-      <w:r>
-        <w:rPr>
-          <w:rFonts w:ascii="Times New Roman" w:hAnsi="Times New Roman" w:cs="Times New Roman"/>
-          <w:b/>
-          <w:sz w:val="28"/>
-          <w:szCs w:val="28"/>
-        </w:rPr>
-        <w:t xml:space="preserve"> </w:t>
-      </w:r>
-    </w:p>
-    <w:p>
-      <w:pPr>
-        <w:spacing w:line="360" w:lineRule="auto"/>
-        <w:jc w:val="center"/>
-        <w:rPr>
-          <w:rFonts w:ascii="Times New Roman" w:hAnsi="Times New Roman" w:cs="Times New Roman"/>
-          <w:b/>
-          <w:sz w:val="28"/>
-          <w:szCs w:val="28"/>
-        </w:rPr>
-      </w:pPr>
-      <w:r>
-        <w:rPr>
-          <w:rFonts w:ascii="Times New Roman" w:hAnsi="Times New Roman" w:cs="Times New Roman"/>
-          <w:b/>
-          <w:sz w:val="28"/>
-          <w:szCs w:val="28"/>
-        </w:rPr>
-        <w:t>Submitted to: </w:t>
-      </w:r>
-    </w:p>
-    <w:p>
-      <w:pPr>
-        <w:spacing w:line="360" w:lineRule="auto"/>
-        <w:jc w:val="center"/>
-        <w:rPr>
-          <w:rFonts w:ascii="Times New Roman" w:hAnsi="Times New Roman" w:cs="Times New Roman"/>
-          <w:b/>
-          <w:sz w:val="28"/>
-          <w:szCs w:val="28"/>
-        </w:rPr>
-      </w:pPr>
-      <w:r>
-        <w:rPr>
-          <w:rFonts w:ascii="Times New Roman" w:hAnsi="Times New Roman" w:cs="Times New Roman"/>
-          <w:b/>
-          <w:sz w:val="32"/>
-          <w:szCs w:val="32"/>
-        </w:rPr>
-        <w:t>The Department of Computer Science</w:t>
-      </w:r>
-    </w:p>
-    <w:p>
-      <w:pPr>
-        <w:spacing w:line="360" w:lineRule="auto"/>
-        <w:jc w:val="center"/>
-        <w:rPr>
-          <w:rFonts w:ascii="Times New Roman" w:hAnsi="Times New Roman" w:cs="Times New Roman"/>
-          <w:b/>
-          <w:sz w:val="28"/>
-          <w:szCs w:val="28"/>
-        </w:rPr>
-      </w:pPr>
-      <w:r>
-        <w:rPr>
-          <w:rFonts w:ascii="Times New Roman" w:hAnsi="Times New Roman" w:cs="Times New Roman"/>
-          <w:b/>
-          <w:sz w:val="28"/>
-          <w:szCs w:val="28"/>
-        </w:rPr>
-        <w:t> By</w:t>
-      </w:r>
-    </w:p>
-    <w:p>
-      <w:pPr>
-        <w:spacing w:line="360" w:lineRule="auto"/>
-        <w:jc w:val="center"/>
-        <w:rPr>
-          <w:rFonts w:ascii="Times New Roman" w:hAnsi="Times New Roman" w:cs="Times New Roman"/>
-          <w:b/>
-          <w:sz w:val="28"/>
-          <w:szCs w:val="28"/>
-        </w:rPr>
-      </w:pPr>
-      <w:r>
-        <w:rPr>
-          <w:rFonts w:ascii="Times New Roman" w:hAnsi="Times New Roman" w:cs="Times New Roman"/>
-          <w:b/>
-          <w:sz w:val="28"/>
-          <w:szCs w:val="28"/>
-        </w:rPr>
-        <w:t> </w:t>
-      </w:r>
-    </w:p>
-    <w:p>
-      <w:pPr>
-        <w:spacing w:line="360" w:lineRule="auto"/>
-        <w:jc w:val="center"/>
-        <w:rPr>
-          <w:rFonts w:ascii="Times New Roman" w:hAnsi="Times New Roman" w:cs="Times New Roman"/>
-          <w:b/>
-          <w:sz w:val="28"/>
-          <w:szCs w:val="28"/>
-        </w:rPr>
-      </w:pPr>
-    </w:p>
-    <w:p>
-      <w:pPr>
-        <w:spacing w:line="360" w:lineRule="auto"/>
-        <w:jc w:val="center"/>
-        <w:rPr>
-          <w:rFonts w:ascii="Times New Roman" w:hAnsi="Times New Roman" w:cs="Times New Roman"/>
-          <w:b/>
-          <w:sz w:val="28"/>
-          <w:szCs w:val="28"/>
-        </w:rPr>
-      </w:pPr>
-      <w:r>
-        <w:rPr>
-          <w:rFonts w:ascii="Times New Roman" w:hAnsi="Times New Roman" w:cs="Times New Roman"/>
-          <w:b/>
-          <w:sz w:val="28"/>
-          <w:szCs w:val="28"/>
-        </w:rPr>
-        <w:t xml:space="preserve">Under the </w:t>
-      </w:r>
-      <w:r>
-        <w:rPr>
-          <w:rFonts w:ascii="Times New Roman" w:hAnsi="Times New Roman" w:cs="Times New Roman"/>
-          <w:b/>
-          <w:sz w:val="28"/>
-          <w:szCs w:val="28"/>
-        </w:rPr>
-        <w:t>Supervision</w:t>
-      </w:r>
-      <w:r>
-        <w:rPr>
-          <w:rFonts w:ascii="Times New Roman" w:hAnsi="Times New Roman" w:cs="Times New Roman"/>
-          <w:b/>
-          <w:sz w:val="28"/>
-          <w:szCs w:val="28"/>
-        </w:rPr>
-        <w:t xml:space="preserve"> of:</w:t>
-      </w:r>
-    </w:p>
-    <w:p>
-      <w:pPr>
-        <w:spacing w:line="360" w:lineRule="auto"/>
-        <w:jc w:val="center"/>
-        <w:rPr>
-          <w:rFonts w:ascii="Times New Roman" w:hAnsi="Times New Roman" w:cs="Times New Roman"/>
-          <w:b/>
-          <w:sz w:val="28"/>
-          <w:szCs w:val="28"/>
-        </w:rPr>
-      </w:pPr>
-      <w:r>
-        <w:rPr>
-          <w:rFonts w:ascii="Times New Roman" w:hAnsi="Times New Roman" w:cs="Times New Roman"/>
-          <w:b/>
-          <w:sz w:val="28"/>
-          <w:szCs w:val="28"/>
-        </w:rPr>
-        <w:t xml:space="preserve">MR </w:t>
-      </w:r>
-      <w:proofErr w:type="spellStart"/>
-      <w:r>
-        <w:rPr>
-          <w:rFonts w:ascii="Times New Roman" w:hAnsi="Times New Roman" w:cs="Times New Roman"/>
-          <w:b/>
-          <w:sz w:val="28"/>
-          <w:szCs w:val="28"/>
-        </w:rPr>
-        <w:t>ODUFU</w:t>
-      </w:r>
-      <w:r>
-        <w:rPr>
-          <w:rFonts w:ascii="Times New Roman" w:hAnsi="Times New Roman" w:cs="Times New Roman"/>
-          <w:b/>
-          <w:sz w:val="28"/>
-          <w:szCs w:val="28"/>
-        </w:rPr>
-        <w:t>W</w:t>
-      </w:r>
-      <w:r>
-        <w:rPr>
-          <w:rFonts w:ascii="Times New Roman" w:hAnsi="Times New Roman" w:cs="Times New Roman"/>
-          <w:b/>
-          <w:sz w:val="28"/>
-          <w:szCs w:val="28"/>
-        </w:rPr>
-        <w:t>A</w:t>
-      </w:r>
-      <w:proofErr w:type="spellEnd"/>
-      <w:r>
-        <w:rPr>
-          <w:rFonts w:ascii="Times New Roman" w:hAnsi="Times New Roman" w:cs="Times New Roman"/>
-          <w:b/>
-          <w:sz w:val="28"/>
-          <w:szCs w:val="28"/>
-        </w:rPr>
-        <w:t xml:space="preserve"> </w:t>
-      </w:r>
-      <w:proofErr w:type="spellStart"/>
-      <w:r>
-        <w:rPr>
-          <w:rFonts w:ascii="Times New Roman" w:hAnsi="Times New Roman" w:cs="Times New Roman"/>
-          <w:b/>
-          <w:sz w:val="28"/>
-          <w:szCs w:val="28"/>
-        </w:rPr>
-        <w:t>T.T</w:t>
-      </w:r>
-      <w:proofErr w:type="spellEnd"/>
-      <w:r>
-        <w:rPr>
-          <w:rFonts w:ascii="Times New Roman" w:hAnsi="Times New Roman" w:cs="Times New Roman"/>
-          <w:b/>
-          <w:sz w:val="28"/>
-          <w:szCs w:val="28"/>
-        </w:rPr>
-        <w:t>.</w:t>
-      </w:r>
-    </w:p>
-    <w:p>
-      <w:pPr>
-        <w:spacing w:line="360" w:lineRule="auto"/>
-        <w:jc w:val="center"/>
-        <w:rPr>
-          <w:rFonts w:ascii="Times New Roman" w:hAnsi="Times New Roman" w:cs="Times New Roman"/>
-          <w:b/>
-          <w:sz w:val="28"/>
-          <w:szCs w:val="28"/>
-        </w:rPr>
-      </w:pPr>
-    </w:p>
-    <w:p>
-      <w:pPr>
-        <w:spacing w:line="360" w:lineRule="auto"/>
-        <w:jc w:val="right"/>
-        <w:rPr>
-          <w:rFonts w:ascii="Times New Roman" w:hAnsi="Times New Roman" w:cs="Times New Roman"/>
-          <w:b/>
-          <w:i/>
-          <w:sz w:val="24"/>
-          <w:szCs w:val="24"/>
-        </w:rPr>
-      </w:pPr>
-      <w:r>
-        <w:rPr>
-          <w:rFonts w:ascii="Times New Roman" w:hAnsi="Times New Roman" w:cs="Times New Roman"/>
-          <w:b/>
-          <w:i/>
-          <w:sz w:val="24"/>
-          <w:szCs w:val="24"/>
-        </w:rPr>
-        <w:t>June</w:t>
-      </w:r>
-      <w:r>
-        <w:rPr>
-          <w:rFonts w:ascii="Times New Roman" w:hAnsi="Times New Roman" w:cs="Times New Roman"/>
-          <w:b/>
-          <w:i/>
-          <w:sz w:val="24"/>
-          <w:szCs w:val="24"/>
-        </w:rPr>
-        <w:t>, 202</w:t>
-      </w:r>
-      <w:r>
-        <w:rPr>
-          <w:rFonts w:ascii="Times New Roman" w:hAnsi="Times New Roman" w:cs="Times New Roman"/>
-          <w:b/>
-          <w:i/>
-          <w:sz w:val="24"/>
-          <w:szCs w:val="24"/>
-        </w:rPr>
-        <w:t>5</w:t>
-      </w:r>
-    </w:p>
-    <w:p>
-      <w:pPr>
-        <w:spacing w:line="360" w:lineRule="auto"/>
-        <w:rPr>
-          <w:rFonts w:ascii="Times New Roman" w:hAnsi="Times New Roman" w:cs="Times New Roman"/>
-          <w:b/>
-          <w:sz w:val="52"/>
-          <w:szCs w:val="52"/>
-        </w:rPr>
-      </w:pPr>
-      <w:r>
-        <w:rPr>
-          <w:rFonts w:ascii="Times New Roman" w:hAnsi="Times New Roman" w:cs="Times New Roman"/>
-          <w:b/>
-          <w:sz w:val="52"/>
-          <w:szCs w:val="52"/>
-        </w:rPr>
-        <w:br w:type="page"/>
-      </w:r>
-    </w:p>
-    <w:p>
-      <w:pPr>
-        <w:spacing w:line="360" w:lineRule="auto"/>
-        <w:rPr>
-          <w:rFonts w:ascii="Times New Roman" w:hAnsi="Times New Roman" w:cs="Times New Roman"/>
-          <w:b/>
-          <w:sz w:val="56"/>
-          <w:szCs w:val="56"/>
-        </w:rPr>
-      </w:pPr>
-      <w:r>
-        <w:rPr>
-          <w:rFonts w:ascii="Times New Roman" w:hAnsi="Times New Roman" w:cs="Times New Roman"/>
-          <w:b/>
-          <w:sz w:val="56"/>
-          <w:szCs w:val="56"/>
-        </w:rPr>
-        <w:lastRenderedPageBreak/>
-        <w:t>Table of Content</w:t>
-      </w:r>
-    </w:p>
-    <w:p>
-      <w:pPr>
-        <w:spacing w:line="276" w:lineRule="auto"/>
-        <w:rPr>
-          <w:rFonts w:ascii="Times New Roman" w:hAnsi="Times New Roman" w:cs="Times New Roman"/>
-          <w:b/>
-          <w:sz w:val="32"/>
-          <w:szCs w:val="32"/>
-        </w:rPr>
-      </w:pPr>
-      <w:r>
-        <w:rPr>
-          <w:rFonts w:ascii="Times New Roman" w:hAnsi="Times New Roman" w:cs="Times New Roman"/>
-          <w:b/>
-          <w:sz w:val="32"/>
-          <w:szCs w:val="32"/>
-        </w:rPr>
-        <w:t>Introduction</w:t>
-      </w:r>
-    </w:p>
-    <w:p>
-      <w:pPr>
-        <w:spacing w:line="276" w:lineRule="auto"/>
-        <w:rPr>
-          <w:rFonts w:ascii="Times New Roman" w:hAnsi="Times New Roman" w:cs="Times New Roman"/>
-          <w:b/>
-          <w:sz w:val="32"/>
-          <w:szCs w:val="32"/>
-        </w:rPr>
-      </w:pPr>
-      <w:r>
-        <w:rPr>
-          <w:rFonts w:ascii="Times New Roman" w:hAnsi="Times New Roman" w:cs="Times New Roman"/>
-          <w:b/>
-          <w:sz w:val="32"/>
-          <w:szCs w:val="32"/>
-        </w:rPr>
-        <w:t>Statement of the problem</w:t>
-      </w:r>
-    </w:p>
-    <w:p>
-      <w:pPr>
-        <w:spacing w:line="276" w:lineRule="auto"/>
-        <w:rPr>
-          <w:rFonts w:ascii="Times New Roman" w:hAnsi="Times New Roman" w:cs="Times New Roman"/>
-          <w:b/>
-          <w:sz w:val="32"/>
-          <w:szCs w:val="32"/>
-        </w:rPr>
-      </w:pPr>
-      <w:r>
-        <w:rPr>
-          <w:rFonts w:ascii="Times New Roman" w:hAnsi="Times New Roman" w:cs="Times New Roman"/>
-          <w:b/>
-          <w:sz w:val="32"/>
-          <w:szCs w:val="32"/>
-        </w:rPr>
-        <w:t>Methodology</w:t>
-      </w:r>
-    </w:p>
-    <w:p>
-      <w:pPr>
-        <w:spacing w:line="276" w:lineRule="auto"/>
-        <w:rPr>
-          <w:rFonts w:ascii="Times New Roman" w:hAnsi="Times New Roman" w:cs="Times New Roman"/>
-          <w:b/>
-          <w:sz w:val="32"/>
-          <w:szCs w:val="32"/>
-        </w:rPr>
-      </w:pPr>
-      <w:r>
-        <w:rPr>
-          <w:rFonts w:ascii="Times New Roman" w:hAnsi="Times New Roman" w:cs="Times New Roman"/>
-          <w:b/>
-          <w:sz w:val="32"/>
-          <w:szCs w:val="32"/>
-        </w:rPr>
-        <w:t>Algorithm</w:t>
-      </w:r>
-    </w:p>
-    <w:p>
-      <w:pPr>
-        <w:spacing w:line="276" w:lineRule="auto"/>
-        <w:rPr>
-          <w:rFonts w:ascii="Times New Roman" w:hAnsi="Times New Roman" w:cs="Times New Roman"/>
-          <w:b/>
-          <w:sz w:val="32"/>
-          <w:szCs w:val="32"/>
-        </w:rPr>
-      </w:pPr>
-      <w:r>
-        <w:rPr>
-          <w:rFonts w:ascii="Times New Roman" w:hAnsi="Times New Roman" w:cs="Times New Roman"/>
-          <w:b/>
-          <w:sz w:val="32"/>
-          <w:szCs w:val="32"/>
-        </w:rPr>
-        <w:t>Implementation</w:t>
-      </w:r>
-    </w:p>
-    <w:p>
-      <w:pPr>
-        <w:spacing w:line="276" w:lineRule="auto"/>
-        <w:rPr>
-          <w:rFonts w:ascii="Times New Roman" w:hAnsi="Times New Roman" w:cs="Times New Roman"/>
-          <w:b/>
-          <w:sz w:val="32"/>
-          <w:szCs w:val="32"/>
-        </w:rPr>
-      </w:pPr>
-      <w:r>
-        <w:rPr>
-          <w:rFonts w:ascii="Times New Roman" w:hAnsi="Times New Roman" w:cs="Times New Roman"/>
-          <w:b/>
-          <w:sz w:val="32"/>
-          <w:szCs w:val="32"/>
-        </w:rPr>
-        <w:t>User Guide</w:t>
-      </w:r>
-    </w:p>
-    <w:p>
-      <w:pPr>
-        <w:spacing w:line="276" w:lineRule="auto"/>
-        <w:rPr>
-          <w:rFonts w:ascii="Times New Roman" w:hAnsi="Times New Roman" w:cs="Times New Roman"/>
-          <w:b/>
-          <w:sz w:val="32"/>
-          <w:szCs w:val="32"/>
-        </w:rPr>
-      </w:pPr>
-      <w:r>
-        <w:rPr>
-          <w:rFonts w:ascii="Times New Roman" w:hAnsi="Times New Roman" w:cs="Times New Roman"/>
-          <w:b/>
-          <w:sz w:val="32"/>
-          <w:szCs w:val="32"/>
-        </w:rPr>
-        <w:t>Reference</w:t>
-      </w:r>
-    </w:p>
-    <w:p>
-      <w:pPr>
-        <w:rPr>
-          <w:rFonts w:ascii="Times New Roman" w:hAnsi="Times New Roman" w:cs="Times New Roman"/>
-          <w:b/>
-          <w:bCs/>
-          <w:sz w:val="34"/>
-          <w:szCs w:val="34"/>
-        </w:rPr>
-      </w:pPr>
-      <w:r>
-        <w:rPr>
-          <w:rFonts w:ascii="Times New Roman" w:hAnsi="Times New Roman" w:cs="Times New Roman"/>
-          <w:b/>
-          <w:bCs/>
-          <w:sz w:val="34"/>
-          <w:szCs w:val="34"/>
-        </w:rPr>
-        <w:br w:type="page"/>
-      </w:r>
-    </w:p>
-    <w:p>
-      <w:pPr>
-        <w:rPr>
-          <w:rFonts w:ascii="Times New Roman" w:hAnsi="Times New Roman" w:cs="Times New Roman"/>
-          <w:b/>
-          <w:bCs/>
-          <w:sz w:val="34"/>
-          <w:szCs w:val="34"/>
-        </w:rPr>
       </w:pPr>
     </w:p>
     <w:p>
@@ -698,194 +793,254 @@
           <w:szCs w:val="36"/>
         </w:rPr>
       </w:pPr>
-      <w:r>
-        <w:rPr>
-          <w:rFonts w:ascii="Times New Roman" w:eastAsia="Times New Roman" w:hAnsi="Times New Roman" w:cs="Times New Roman"/>
-          <w:b/>
-          <w:bCs/>
-          <w:sz w:val="36"/>
-          <w:szCs w:val="36"/>
-        </w:rPr>
+    </w:p>
+    <w:p>
+      <w:pPr>
+        <w:spacing w:before="100" w:beforeAutospacing="1" w:after="100" w:afterAutospacing="1" w:line="240" w:lineRule="auto"/>
+        <w:jc w:val="both"/>
+        <w:outlineLvl w:val="1"/>
+        <w:rPr>
+          <w:rFonts w:ascii="Times New Roman" w:eastAsia="Times New Roman" w:hAnsi="Times New Roman" w:cs="Times New Roman"/>
+          <w:b/>
+          <w:bCs/>
+          <w:sz w:val="24"/>
+          <w:szCs w:val="24"/>
+        </w:rPr>
+      </w:pPr>
+    </w:p>
+    <w:p>
+      <w:pPr>
+        <w:spacing w:before="100" w:beforeAutospacing="1" w:after="100" w:afterAutospacing="1" w:line="240" w:lineRule="auto"/>
+        <w:jc w:val="both"/>
+        <w:outlineLvl w:val="1"/>
+        <w:rPr>
+          <w:rFonts w:ascii="Times New Roman" w:eastAsia="Times New Roman" w:hAnsi="Times New Roman" w:cs="Times New Roman"/>
+          <w:b/>
+          <w:bCs/>
+          <w:sz w:val="24"/>
+          <w:szCs w:val="24"/>
+        </w:rPr>
+      </w:pPr>
+    </w:p>
+    <w:p>
+      <w:pPr>
+        <w:spacing w:before="100" w:beforeAutospacing="1" w:after="100" w:afterAutospacing="1" w:line="360" w:lineRule="auto"/>
+        <w:jc w:val="both"/>
+        <w:outlineLvl w:val="1"/>
+        <w:rPr>
+          <w:rFonts w:ascii="Times New Roman" w:eastAsia="Times New Roman" w:hAnsi="Times New Roman" w:cs="Times New Roman"/>
+          <w:b/>
+          <w:bCs/>
+          <w:sz w:val="24"/>
+          <w:szCs w:val="24"/>
+        </w:rPr>
+      </w:pPr>
+      <w:r>
+        <w:rPr>
+          <w:rFonts w:ascii="Times New Roman" w:eastAsia="Times New Roman" w:hAnsi="Times New Roman" w:cs="Times New Roman"/>
+          <w:b/>
+          <w:bCs/>
+          <w:sz w:val="24"/>
+          <w:szCs w:val="24"/>
+        </w:rPr>
+        <w:lastRenderedPageBreak/>
         <w:t>INTRODUCTION</w:t>
       </w:r>
     </w:p>
     <w:p>
       <w:pPr>
-        <w:spacing w:before="100" w:beforeAutospacing="1" w:after="100" w:afterAutospacing="1" w:line="240" w:lineRule="auto"/>
-        <w:rPr>
-          <w:rFonts w:ascii="Times New Roman" w:eastAsia="Times New Roman" w:hAnsi="Times New Roman" w:cs="Times New Roman"/>
-          <w:sz w:val="24"/>
-          <w:szCs w:val="24"/>
-        </w:rPr>
-      </w:pPr>
-      <w:r>
-        <w:rPr>
-          <w:rFonts w:ascii="Times New Roman" w:eastAsia="Times New Roman" w:hAnsi="Times New Roman" w:cs="Times New Roman"/>
-          <w:sz w:val="24"/>
-          <w:szCs w:val="24"/>
-        </w:rPr>
-        <w:t xml:space="preserve">In the digital age, institutional representation extends beyond physical presence into the online world. For the Department of Computer Science at the Federal University </w:t>
-      </w:r>
-      <w:proofErr w:type="spellStart"/>
-      <w:r>
-        <w:rPr>
-          <w:rFonts w:ascii="Times New Roman" w:eastAsia="Times New Roman" w:hAnsi="Times New Roman" w:cs="Times New Roman"/>
-          <w:sz w:val="24"/>
-          <w:szCs w:val="24"/>
-        </w:rPr>
-        <w:t>Oye</w:t>
-      </w:r>
-      <w:proofErr w:type="spellEnd"/>
-      <w:r>
-        <w:rPr>
-          <w:rFonts w:ascii="Times New Roman" w:eastAsia="Times New Roman" w:hAnsi="Times New Roman" w:cs="Times New Roman"/>
-          <w:sz w:val="24"/>
-          <w:szCs w:val="24"/>
-        </w:rPr>
-        <w:t>-Ekiti (FUOYE), a compelling, functional, and informative web platform is no longer optional — it's essential. Students, staff, alumni, and stakeholders increasingly rely on digital resources for information, engagement, and academic support.</w:t>
-      </w:r>
-    </w:p>
-    <w:p>
-      <w:pPr>
-        <w:spacing w:before="100" w:beforeAutospacing="1" w:after="100" w:afterAutospacing="1" w:line="240" w:lineRule="auto"/>
-        <w:rPr>
-          <w:rFonts w:ascii="Times New Roman" w:eastAsia="Times New Roman" w:hAnsi="Times New Roman" w:cs="Times New Roman"/>
-          <w:sz w:val="24"/>
-          <w:szCs w:val="24"/>
-        </w:rPr>
-      </w:pPr>
-      <w:r>
-        <w:rPr>
-          <w:rFonts w:ascii="Times New Roman" w:eastAsia="Times New Roman" w:hAnsi="Times New Roman" w:cs="Times New Roman"/>
-          <w:sz w:val="24"/>
-          <w:szCs w:val="24"/>
-        </w:rPr>
-        <w:t xml:space="preserve">The Departmental Website Project was initiated to bridge this gap, providing a centralized digital platform that reflects the department’s identity, communicates its vision and achievements, and facilitates academic interaction. The platform also highlights the role and activities of </w:t>
-      </w:r>
-      <w:proofErr w:type="spellStart"/>
-      <w:r>
-        <w:rPr>
-          <w:rFonts w:ascii="Times New Roman" w:eastAsia="Times New Roman" w:hAnsi="Times New Roman" w:cs="Times New Roman"/>
-          <w:sz w:val="24"/>
-          <w:szCs w:val="24"/>
-        </w:rPr>
-        <w:t>NACOS</w:t>
-      </w:r>
-      <w:proofErr w:type="spellEnd"/>
-      <w:r>
-        <w:rPr>
-          <w:rFonts w:ascii="Times New Roman" w:eastAsia="Times New Roman" w:hAnsi="Times New Roman" w:cs="Times New Roman"/>
-          <w:sz w:val="24"/>
-          <w:szCs w:val="24"/>
-        </w:rPr>
-        <w:t xml:space="preserve"> (National Association of Computing Students), ensuring the student body’s efforts are properly documented and recognized. This project is a forward-thinking response to the growing need for visibility, digital communication, and technological advancement within academic institutions.</w:t>
-      </w:r>
-    </w:p>
-    <w:p>
-      <w:pPr>
-        <w:spacing w:after="0" w:line="240" w:lineRule="auto"/>
-        <w:rPr>
-          <w:rFonts w:ascii="Times New Roman" w:eastAsia="Times New Roman" w:hAnsi="Times New Roman" w:cs="Times New Roman"/>
-          <w:sz w:val="24"/>
-          <w:szCs w:val="24"/>
-        </w:rPr>
-      </w:pPr>
-      <w:r>
-        <w:rPr>
-          <w:rFonts w:ascii="Times New Roman" w:eastAsia="Times New Roman" w:hAnsi="Times New Roman" w:cs="Times New Roman"/>
-          <w:sz w:val="24"/>
-          <w:szCs w:val="24"/>
-        </w:rPr>
-        <w:pict w14:anchorId="41EB743C">
-          <v:rect id="_x0000_i1037" style="width:0;height:1.5pt" o:hralign="center" o:hrstd="t" o:hr="t" fillcolor="#b5b8c1" stroked="f"/>
-        </w:pict>
-      </w:r>
-    </w:p>
-    <w:p>
-      <w:pPr>
-        <w:spacing w:before="100" w:beforeAutospacing="1" w:after="100" w:afterAutospacing="1" w:line="240" w:lineRule="auto"/>
+        <w:spacing w:before="100" w:beforeAutospacing="1" w:after="100" w:afterAutospacing="1" w:line="360" w:lineRule="auto"/>
+        <w:jc w:val="both"/>
+        <w:rPr>
+          <w:rFonts w:ascii="Times New Roman" w:eastAsia="Times New Roman" w:hAnsi="Times New Roman" w:cs="Times New Roman"/>
+          <w:sz w:val="24"/>
+          <w:szCs w:val="24"/>
+        </w:rPr>
+      </w:pPr>
+      <w:r>
+        <w:rPr>
+          <w:rFonts w:ascii="Times New Roman" w:eastAsia="Times New Roman" w:hAnsi="Times New Roman" w:cs="Times New Roman"/>
+          <w:sz w:val="24"/>
+          <w:szCs w:val="24"/>
+        </w:rPr>
+        <w:t>In the digital age, institutional representation extends beyond physical presence into the online world. For the Department of Computer Science at the Federal University Oye-Ekiti (FUOYE), a compelling, functional, and informative web platform is no longer optional — it's essential. Students, staff, alumni, and stakeholders increasingly rely on digital resources for information, engagement, and academic support.</w:t>
+      </w:r>
+    </w:p>
+    <w:p>
+      <w:pPr>
+        <w:spacing w:before="100" w:beforeAutospacing="1" w:after="100" w:afterAutospacing="1" w:line="360" w:lineRule="auto"/>
+        <w:jc w:val="both"/>
+        <w:rPr>
+          <w:rFonts w:ascii="Times New Roman" w:eastAsia="Times New Roman" w:hAnsi="Times New Roman" w:cs="Times New Roman"/>
+          <w:sz w:val="24"/>
+          <w:szCs w:val="24"/>
+        </w:rPr>
+      </w:pPr>
+      <w:r>
+        <w:rPr>
+          <w:rFonts w:ascii="Times New Roman" w:eastAsia="Times New Roman" w:hAnsi="Times New Roman" w:cs="Times New Roman"/>
+          <w:sz w:val="24"/>
+          <w:szCs w:val="24"/>
+        </w:rPr>
+        <w:t>The Departmental Website Project was initiated to bridge this gap, providing a centralized digital platform that reflects the department’s identity, communicates its vision and achievements, and facilitates academic interaction. The platform also highlights the role and activities of NACOS (National Association of Computing Students), ensuring the student body’s efforts are properly documented and recognized. This project is a forward-thinking response to the growing need for visibility, digital communication, and technological advancement within academic institutions.</w:t>
+      </w:r>
+    </w:p>
+    <w:p>
+      <w:pPr>
+        <w:spacing w:after="0" w:line="360" w:lineRule="auto"/>
+        <w:jc w:val="both"/>
+        <w:rPr>
+          <w:rFonts w:ascii="Times New Roman" w:eastAsia="Times New Roman" w:hAnsi="Times New Roman" w:cs="Times New Roman"/>
+          <w:sz w:val="24"/>
+          <w:szCs w:val="24"/>
+        </w:rPr>
+      </w:pPr>
+    </w:p>
+    <w:p>
+      <w:pPr>
+        <w:spacing w:before="100" w:beforeAutospacing="1" w:after="100" w:afterAutospacing="1" w:line="360" w:lineRule="auto"/>
+        <w:jc w:val="both"/>
         <w:outlineLvl w:val="1"/>
         <w:rPr>
           <w:rFonts w:ascii="Times New Roman" w:eastAsia="Times New Roman" w:hAnsi="Times New Roman" w:cs="Times New Roman"/>
           <w:b/>
           <w:bCs/>
-          <w:sz w:val="36"/>
-          <w:szCs w:val="36"/>
-        </w:rPr>
-      </w:pPr>
-      <w:r>
-        <w:rPr>
-          <w:rFonts w:ascii="Times New Roman" w:eastAsia="Times New Roman" w:hAnsi="Times New Roman" w:cs="Times New Roman"/>
-          <w:b/>
-          <w:bCs/>
-          <w:sz w:val="36"/>
-          <w:szCs w:val="36"/>
+          <w:sz w:val="24"/>
+          <w:szCs w:val="24"/>
+        </w:rPr>
+      </w:pPr>
+      <w:r>
+        <w:rPr>
+          <w:rFonts w:ascii="Times New Roman" w:eastAsia="Times New Roman" w:hAnsi="Times New Roman" w:cs="Times New Roman"/>
+          <w:b/>
+          <w:bCs/>
+          <w:sz w:val="24"/>
+          <w:szCs w:val="24"/>
         </w:rPr>
         <w:t>AIM AND OBJECTIVES</w:t>
       </w:r>
     </w:p>
     <w:p>
       <w:pPr>
-        <w:spacing w:before="100" w:beforeAutospacing="1" w:after="100" w:afterAutospacing="1" w:line="240" w:lineRule="auto"/>
+        <w:spacing w:before="100" w:beforeAutospacing="1" w:after="100" w:afterAutospacing="1" w:line="360" w:lineRule="auto"/>
+        <w:jc w:val="both"/>
         <w:outlineLvl w:val="2"/>
         <w:rPr>
           <w:rFonts w:ascii="Times New Roman" w:eastAsia="Times New Roman" w:hAnsi="Times New Roman" w:cs="Times New Roman"/>
           <w:b/>
           <w:bCs/>
-          <w:sz w:val="27"/>
-          <w:szCs w:val="27"/>
-        </w:rPr>
-      </w:pPr>
-      <w:r>
-        <w:rPr>
-          <w:rFonts w:ascii="Times New Roman" w:eastAsia="Times New Roman" w:hAnsi="Times New Roman" w:cs="Times New Roman"/>
-          <w:b/>
-          <w:bCs/>
-          <w:sz w:val="27"/>
-          <w:szCs w:val="27"/>
-        </w:rPr>
-        <w:t>Aim of the Project</w:t>
-      </w:r>
-    </w:p>
-    <w:p>
-      <w:pPr>
-        <w:spacing w:before="100" w:beforeAutospacing="1" w:after="100" w:afterAutospacing="1" w:line="240" w:lineRule="auto"/>
-        <w:rPr>
-          <w:rFonts w:ascii="Times New Roman" w:eastAsia="Times New Roman" w:hAnsi="Times New Roman" w:cs="Times New Roman"/>
-          <w:sz w:val="24"/>
-          <w:szCs w:val="24"/>
-        </w:rPr>
-      </w:pPr>
-      <w:r>
-        <w:rPr>
-          <w:rFonts w:ascii="Times New Roman" w:eastAsia="Times New Roman" w:hAnsi="Times New Roman" w:cs="Times New Roman"/>
-          <w:sz w:val="24"/>
-          <w:szCs w:val="24"/>
-        </w:rPr>
-        <w:t>The aim of this project is to design and deploy a responsive, user-centric departmental website for the Department of Computer Science, FUOYE, that showcases academic excellence, student activities, and departmental achievements through an intuitive web interface.</w:t>
-      </w:r>
-    </w:p>
-    <w:p>
-      <w:pPr>
-        <w:spacing w:before="100" w:beforeAutospacing="1" w:after="100" w:afterAutospacing="1" w:line="240" w:lineRule="auto"/>
+          <w:sz w:val="24"/>
+          <w:szCs w:val="24"/>
+        </w:rPr>
+      </w:pPr>
+      <w:r>
+        <w:rPr>
+          <w:rFonts w:ascii="Times New Roman" w:eastAsia="Times New Roman" w:hAnsi="Times New Roman" w:cs="Times New Roman"/>
+          <w:b/>
+          <w:bCs/>
+          <w:sz w:val="24"/>
+          <w:szCs w:val="24"/>
+        </w:rPr>
+        <w:t xml:space="preserve">Aim </w:t>
+      </w:r>
+    </w:p>
+    <w:p>
+      <w:pPr>
+        <w:spacing w:before="100" w:beforeAutospacing="1" w:after="100" w:afterAutospacing="1" w:line="360" w:lineRule="auto"/>
+        <w:jc w:val="both"/>
+        <w:rPr>
+          <w:rFonts w:ascii="Times New Roman" w:eastAsia="Times New Roman" w:hAnsi="Times New Roman" w:cs="Times New Roman"/>
+          <w:sz w:val="24"/>
+          <w:szCs w:val="24"/>
+        </w:rPr>
+      </w:pPr>
+      <w:r>
+        <w:rPr>
+          <w:rFonts w:ascii="Times New Roman" w:eastAsia="Times New Roman" w:hAnsi="Times New Roman" w:cs="Times New Roman"/>
+          <w:sz w:val="24"/>
+          <w:szCs w:val="24"/>
+        </w:rPr>
+        <w:t>This project aims</w:t>
+      </w:r>
+      <w:r>
+        <w:rPr>
+          <w:rFonts w:ascii="Times New Roman" w:eastAsia="Times New Roman" w:hAnsi="Times New Roman" w:cs="Times New Roman"/>
+          <w:sz w:val="24"/>
+          <w:szCs w:val="24"/>
+        </w:rPr>
+        <w:t xml:space="preserve"> to design and de</w:t>
+      </w:r>
+      <w:r>
+        <w:rPr>
+          <w:rFonts w:ascii="Times New Roman" w:eastAsia="Times New Roman" w:hAnsi="Times New Roman" w:cs="Times New Roman"/>
+          <w:sz w:val="24"/>
+          <w:szCs w:val="24"/>
+        </w:rPr>
+        <w:t>velop</w:t>
+      </w:r>
+      <w:r>
+        <w:rPr>
+          <w:rFonts w:ascii="Times New Roman" w:eastAsia="Times New Roman" w:hAnsi="Times New Roman" w:cs="Times New Roman"/>
+          <w:sz w:val="24"/>
+          <w:szCs w:val="24"/>
+        </w:rPr>
+        <w:t xml:space="preserve"> a responsive, user-centric departmental website for the Department of Computer Science</w:t>
+      </w:r>
+      <w:r>
+        <w:rPr>
+          <w:rFonts w:ascii="Times New Roman" w:eastAsia="Times New Roman" w:hAnsi="Times New Roman" w:cs="Times New Roman"/>
+          <w:sz w:val="24"/>
+          <w:szCs w:val="24"/>
+        </w:rPr>
+        <w:t xml:space="preserve"> at FUOYE, showcasing</w:t>
+      </w:r>
+      <w:r>
+        <w:rPr>
+          <w:rFonts w:ascii="Times New Roman" w:eastAsia="Times New Roman" w:hAnsi="Times New Roman" w:cs="Times New Roman"/>
+          <w:sz w:val="24"/>
+          <w:szCs w:val="24"/>
+        </w:rPr>
+        <w:t xml:space="preserve"> academic excellence, student activities, and departmental achievements through an intuitive web interface.</w:t>
+      </w:r>
+    </w:p>
+    <w:p>
+      <w:pPr>
+        <w:spacing w:before="100" w:beforeAutospacing="1" w:after="100" w:afterAutospacing="1" w:line="360" w:lineRule="auto"/>
+        <w:jc w:val="both"/>
         <w:outlineLvl w:val="2"/>
         <w:rPr>
           <w:rFonts w:ascii="Times New Roman" w:eastAsia="Times New Roman" w:hAnsi="Times New Roman" w:cs="Times New Roman"/>
-          <w:b/>
-          <w:bCs/>
-          <w:sz w:val="27"/>
-          <w:szCs w:val="27"/>
-        </w:rPr>
-      </w:pPr>
-      <w:r>
-        <w:rPr>
-          <w:rFonts w:ascii="Times New Roman" w:eastAsia="Times New Roman" w:hAnsi="Times New Roman" w:cs="Times New Roman"/>
-          <w:b/>
-          <w:bCs/>
-          <w:sz w:val="27"/>
-          <w:szCs w:val="27"/>
-        </w:rPr>
-        <w:t>Objectives of the Project</w:t>
+          <w:sz w:val="24"/>
+          <w:szCs w:val="24"/>
+        </w:rPr>
+      </w:pPr>
+      <w:r>
+        <w:rPr>
+          <w:rFonts w:ascii="Times New Roman" w:eastAsia="Times New Roman" w:hAnsi="Times New Roman" w:cs="Times New Roman"/>
+          <w:b/>
+          <w:bCs/>
+          <w:sz w:val="24"/>
+          <w:szCs w:val="24"/>
+        </w:rPr>
+        <w:t>Objectives</w:t>
+      </w:r>
+      <w:r>
+        <w:rPr>
+          <w:rFonts w:ascii="Times New Roman" w:eastAsia="Times New Roman" w:hAnsi="Times New Roman" w:cs="Times New Roman"/>
+          <w:b/>
+          <w:bCs/>
+          <w:sz w:val="24"/>
+          <w:szCs w:val="24"/>
+        </w:rPr>
+        <w:t xml:space="preserve">: </w:t>
+      </w:r>
+      <w:r>
+        <w:rPr>
+          <w:rFonts w:ascii="Times New Roman" w:eastAsia="Times New Roman" w:hAnsi="Times New Roman" w:cs="Times New Roman"/>
+          <w:sz w:val="24"/>
+          <w:szCs w:val="24"/>
+        </w:rPr>
+        <w:t>the objectives are to:</w:t>
       </w:r>
     </w:p>
     <w:p>
@@ -895,20 +1050,29 @@
           <w:ilvl w:val="0"/>
           <w:numId w:val="23"/>
         </w:numPr>
-        <w:spacing w:before="100" w:beforeAutospacing="1" w:after="100" w:afterAutospacing="1" w:line="240" w:lineRule="auto"/>
-        <w:rPr>
-          <w:rFonts w:ascii="Times New Roman" w:eastAsia="Times New Roman" w:hAnsi="Times New Roman" w:cs="Times New Roman"/>
-          <w:sz w:val="24"/>
-          <w:szCs w:val="24"/>
-        </w:rPr>
-      </w:pPr>
-      <w:r>
-        <w:rPr>
-          <w:rFonts w:ascii="Times New Roman" w:eastAsia="Times New Roman" w:hAnsi="Times New Roman" w:cs="Times New Roman"/>
-          <w:sz w:val="24"/>
-          <w:szCs w:val="24"/>
-        </w:rPr>
-        <w:t>To create a visually engaging and responsive website that aligns with the department’s branding and mission.</w:t>
+        <w:spacing w:before="100" w:beforeAutospacing="1" w:after="100" w:afterAutospacing="1" w:line="360" w:lineRule="auto"/>
+        <w:jc w:val="both"/>
+        <w:rPr>
+          <w:rFonts w:ascii="Times New Roman" w:eastAsia="Times New Roman" w:hAnsi="Times New Roman" w:cs="Times New Roman"/>
+          <w:sz w:val="24"/>
+          <w:szCs w:val="24"/>
+        </w:rPr>
+      </w:pPr>
+      <w:r>
+        <w:rPr>
+          <w:rFonts w:ascii="Times New Roman" w:eastAsia="Times New Roman" w:hAnsi="Times New Roman" w:cs="Times New Roman"/>
+          <w:sz w:val="24"/>
+          <w:szCs w:val="24"/>
+        </w:rPr>
+        <w:t>create a visually engaging and responsive website that aligns with the department’s branding and mission</w:t>
+      </w:r>
+      <w:r>
+        <w:rPr>
+          <w:rFonts w:ascii="Times New Roman" w:eastAsia="Times New Roman" w:hAnsi="Times New Roman" w:cs="Times New Roman"/>
+          <w:sz w:val="24"/>
+          <w:szCs w:val="24"/>
+        </w:rPr>
+        <w:t>;</w:t>
       </w:r>
     </w:p>
     <w:p>
@@ -918,38 +1082,29 @@
           <w:ilvl w:val="0"/>
           <w:numId w:val="23"/>
         </w:numPr>
-        <w:spacing w:before="100" w:beforeAutospacing="1" w:after="100" w:afterAutospacing="1" w:line="240" w:lineRule="auto"/>
-        <w:rPr>
-          <w:rFonts w:ascii="Times New Roman" w:eastAsia="Times New Roman" w:hAnsi="Times New Roman" w:cs="Times New Roman"/>
-          <w:sz w:val="24"/>
-          <w:szCs w:val="24"/>
-        </w:rPr>
-      </w:pPr>
-      <w:r>
-        <w:rPr>
-          <w:rFonts w:ascii="Times New Roman" w:eastAsia="Times New Roman" w:hAnsi="Times New Roman" w:cs="Times New Roman"/>
-          <w:sz w:val="24"/>
-          <w:szCs w:val="24"/>
-        </w:rPr>
-        <w:t xml:space="preserve">To structure the platform to host essential content: mission, vision, gallery, milestones, </w:t>
-      </w:r>
-      <w:proofErr w:type="spellStart"/>
-      <w:r>
-        <w:rPr>
-          <w:rFonts w:ascii="Times New Roman" w:eastAsia="Times New Roman" w:hAnsi="Times New Roman" w:cs="Times New Roman"/>
-          <w:sz w:val="24"/>
-          <w:szCs w:val="24"/>
-        </w:rPr>
-        <w:t>NACOS</w:t>
-      </w:r>
-      <w:proofErr w:type="spellEnd"/>
-      <w:r>
-        <w:rPr>
-          <w:rFonts w:ascii="Times New Roman" w:eastAsia="Times New Roman" w:hAnsi="Times New Roman" w:cs="Times New Roman"/>
-          <w:sz w:val="24"/>
-          <w:szCs w:val="24"/>
-        </w:rPr>
-        <w:t xml:space="preserve"> activities, and more.</w:t>
+        <w:spacing w:before="100" w:beforeAutospacing="1" w:after="100" w:afterAutospacing="1" w:line="360" w:lineRule="auto"/>
+        <w:jc w:val="both"/>
+        <w:rPr>
+          <w:rFonts w:ascii="Times New Roman" w:eastAsia="Times New Roman" w:hAnsi="Times New Roman" w:cs="Times New Roman"/>
+          <w:sz w:val="24"/>
+          <w:szCs w:val="24"/>
+        </w:rPr>
+      </w:pPr>
+      <w:r>
+        <w:rPr>
+          <w:rFonts w:ascii="Times New Roman" w:eastAsia="Times New Roman" w:hAnsi="Times New Roman" w:cs="Times New Roman"/>
+          <w:sz w:val="24"/>
+          <w:szCs w:val="24"/>
+        </w:rPr>
+        <w:t>structure the platform to host essential content: mission, vision, gallery, milestones, NACOS activities, and more</w:t>
+      </w:r>
+      <w:r>
+        <w:rPr>
+          <w:rFonts w:ascii="Times New Roman" w:eastAsia="Times New Roman" w:hAnsi="Times New Roman" w:cs="Times New Roman"/>
+          <w:sz w:val="24"/>
+          <w:szCs w:val="24"/>
+        </w:rPr>
+        <w:t>;</w:t>
       </w:r>
     </w:p>
     <w:p>
@@ -959,20 +1114,29 @@
           <w:ilvl w:val="0"/>
           <w:numId w:val="23"/>
         </w:numPr>
-        <w:spacing w:before="100" w:beforeAutospacing="1" w:after="100" w:afterAutospacing="1" w:line="240" w:lineRule="auto"/>
-        <w:rPr>
-          <w:rFonts w:ascii="Times New Roman" w:eastAsia="Times New Roman" w:hAnsi="Times New Roman" w:cs="Times New Roman"/>
-          <w:sz w:val="24"/>
-          <w:szCs w:val="24"/>
-        </w:rPr>
-      </w:pPr>
-      <w:r>
-        <w:rPr>
-          <w:rFonts w:ascii="Times New Roman" w:eastAsia="Times New Roman" w:hAnsi="Times New Roman" w:cs="Times New Roman"/>
-          <w:sz w:val="24"/>
-          <w:szCs w:val="24"/>
-        </w:rPr>
-        <w:t>To enhance communication and transparency between the department and its audience (students, parents, external stakeholders).</w:t>
+        <w:spacing w:before="100" w:beforeAutospacing="1" w:after="100" w:afterAutospacing="1" w:line="360" w:lineRule="auto"/>
+        <w:jc w:val="both"/>
+        <w:rPr>
+          <w:rFonts w:ascii="Times New Roman" w:eastAsia="Times New Roman" w:hAnsi="Times New Roman" w:cs="Times New Roman"/>
+          <w:sz w:val="24"/>
+          <w:szCs w:val="24"/>
+        </w:rPr>
+      </w:pPr>
+      <w:r>
+        <w:rPr>
+          <w:rFonts w:ascii="Times New Roman" w:eastAsia="Times New Roman" w:hAnsi="Times New Roman" w:cs="Times New Roman"/>
+          <w:sz w:val="24"/>
+          <w:szCs w:val="24"/>
+        </w:rPr>
+        <w:t>enhance communication and transparency between the department and its audience (students, parents, external stakeholders)</w:t>
+      </w:r>
+      <w:r>
+        <w:rPr>
+          <w:rFonts w:ascii="Times New Roman" w:eastAsia="Times New Roman" w:hAnsi="Times New Roman" w:cs="Times New Roman"/>
+          <w:sz w:val="24"/>
+          <w:szCs w:val="24"/>
+        </w:rPr>
+        <w:t>; and</w:t>
       </w:r>
     </w:p>
     <w:p>
@@ -982,25 +1146,27 @@
           <w:ilvl w:val="0"/>
           <w:numId w:val="23"/>
         </w:numPr>
-        <w:spacing w:before="100" w:beforeAutospacing="1" w:after="100" w:afterAutospacing="1" w:line="240" w:lineRule="auto"/>
-        <w:rPr>
-          <w:rFonts w:ascii="Times New Roman" w:eastAsia="Times New Roman" w:hAnsi="Times New Roman" w:cs="Times New Roman"/>
-          <w:sz w:val="24"/>
-          <w:szCs w:val="24"/>
-        </w:rPr>
-      </w:pPr>
-      <w:r>
-        <w:rPr>
-          <w:rFonts w:ascii="Times New Roman" w:eastAsia="Times New Roman" w:hAnsi="Times New Roman" w:cs="Times New Roman"/>
-          <w:sz w:val="24"/>
-          <w:szCs w:val="24"/>
-        </w:rPr>
-        <w:t>To provide a scalable foundation for future features such as event registration, e-learning resources, and contact forms.</w:t>
-      </w:r>
-    </w:p>
-    <w:p>
-      <w:pPr>
-        <w:spacing w:after="0" w:line="240" w:lineRule="auto"/>
+        <w:spacing w:before="100" w:beforeAutospacing="1" w:after="100" w:afterAutospacing="1" w:line="360" w:lineRule="auto"/>
+        <w:jc w:val="both"/>
+        <w:rPr>
+          <w:rFonts w:ascii="Times New Roman" w:eastAsia="Times New Roman" w:hAnsi="Times New Roman" w:cs="Times New Roman"/>
+          <w:sz w:val="24"/>
+          <w:szCs w:val="24"/>
+        </w:rPr>
+      </w:pPr>
+      <w:r>
+        <w:rPr>
+          <w:rFonts w:ascii="Times New Roman" w:eastAsia="Times New Roman" w:hAnsi="Times New Roman" w:cs="Times New Roman"/>
+          <w:sz w:val="24"/>
+          <w:szCs w:val="24"/>
+        </w:rPr>
+        <w:t>provide a scalable foundation for future features such as event registration, e-learning resources, and contact forms.</w:t>
+      </w:r>
+    </w:p>
+    <w:p>
+      <w:pPr>
+        <w:spacing w:after="0" w:line="360" w:lineRule="auto"/>
+        <w:jc w:val="both"/>
         <w:rPr>
           <w:rFonts w:ascii="Times New Roman" w:eastAsia="Times New Roman" w:hAnsi="Times New Roman" w:cs="Times New Roman"/>
           <w:sz w:val="24"/>
@@ -1018,23 +1184,24 @@
     </w:p>
     <w:p>
       <w:pPr>
-        <w:spacing w:before="100" w:beforeAutospacing="1" w:after="100" w:afterAutospacing="1" w:line="240" w:lineRule="auto"/>
+        <w:spacing w:before="100" w:beforeAutospacing="1" w:after="100" w:afterAutospacing="1" w:line="360" w:lineRule="auto"/>
+        <w:jc w:val="both"/>
         <w:outlineLvl w:val="1"/>
         <w:rPr>
           <w:rFonts w:ascii="Times New Roman" w:eastAsia="Times New Roman" w:hAnsi="Times New Roman" w:cs="Times New Roman"/>
           <w:b/>
           <w:bCs/>
-          <w:sz w:val="36"/>
-          <w:szCs w:val="36"/>
-        </w:rPr>
-      </w:pPr>
-      <w:r>
-        <w:rPr>
-          <w:rFonts w:ascii="Times New Roman" w:eastAsia="Times New Roman" w:hAnsi="Times New Roman" w:cs="Times New Roman"/>
-          <w:b/>
-          <w:bCs/>
-          <w:sz w:val="36"/>
-          <w:szCs w:val="36"/>
+          <w:sz w:val="24"/>
+          <w:szCs w:val="24"/>
+        </w:rPr>
+      </w:pPr>
+      <w:r>
+        <w:rPr>
+          <w:rFonts w:ascii="Times New Roman" w:eastAsia="Times New Roman" w:hAnsi="Times New Roman" w:cs="Times New Roman"/>
+          <w:b/>
+          <w:bCs/>
+          <w:sz w:val="24"/>
+          <w:szCs w:val="24"/>
         </w:rPr>
         <w:lastRenderedPageBreak/>
         <w:t>STATEMENT OF THE PROBLEM</w:t>
@@ -1042,7 +1209,8 @@
     </w:p>
     <w:p>
       <w:pPr>
-        <w:spacing w:before="100" w:beforeAutospacing="1" w:after="100" w:afterAutospacing="1" w:line="240" w:lineRule="auto"/>
+        <w:spacing w:before="100" w:beforeAutospacing="1" w:after="100" w:afterAutospacing="1" w:line="360" w:lineRule="auto"/>
+        <w:jc w:val="both"/>
         <w:rPr>
           <w:rFonts w:ascii="Times New Roman" w:eastAsia="Times New Roman" w:hAnsi="Times New Roman" w:cs="Times New Roman"/>
           <w:sz w:val="24"/>
@@ -1060,7 +1228,8 @@
     </w:p>
     <w:p>
       <w:pPr>
-        <w:spacing w:before="100" w:beforeAutospacing="1" w:after="100" w:afterAutospacing="1" w:line="240" w:lineRule="auto"/>
+        <w:spacing w:before="100" w:beforeAutospacing="1" w:after="100" w:afterAutospacing="1" w:line="360" w:lineRule="auto"/>
+        <w:jc w:val="both"/>
         <w:rPr>
           <w:rFonts w:ascii="Times New Roman" w:eastAsia="Times New Roman" w:hAnsi="Times New Roman" w:cs="Times New Roman"/>
           <w:sz w:val="24"/>
@@ -1085,7 +1254,8 @@
         <w:tabs>
           <w:tab w:val="clear" w:pos="720"/>
         </w:tabs>
-        <w:spacing w:before="100" w:beforeAutospacing="1" w:after="100" w:afterAutospacing="1" w:line="240" w:lineRule="auto"/>
+        <w:spacing w:before="100" w:beforeAutospacing="1" w:after="100" w:afterAutospacing="1" w:line="360" w:lineRule="auto"/>
+        <w:jc w:val="both"/>
         <w:rPr>
           <w:rFonts w:ascii="Times New Roman" w:eastAsia="Times New Roman" w:hAnsi="Times New Roman" w:cs="Times New Roman"/>
           <w:sz w:val="24"/>
@@ -1107,38 +1277,21 @@
           <w:ilvl w:val="0"/>
           <w:numId w:val="14"/>
         </w:numPr>
-        <w:spacing w:before="100" w:beforeAutospacing="1" w:after="100" w:afterAutospacing="1" w:line="240" w:lineRule="auto"/>
-        <w:rPr>
-          <w:rFonts w:ascii="Times New Roman" w:eastAsia="Times New Roman" w:hAnsi="Times New Roman" w:cs="Times New Roman"/>
-          <w:sz w:val="24"/>
-          <w:szCs w:val="24"/>
-        </w:rPr>
-      </w:pPr>
-      <w:r>
-        <w:rPr>
-          <w:rFonts w:ascii="Times New Roman" w:eastAsia="Times New Roman" w:hAnsi="Times New Roman" w:cs="Times New Roman"/>
-          <w:sz w:val="24"/>
-          <w:szCs w:val="24"/>
-        </w:rPr>
-        <w:t xml:space="preserve">Limited digital visibility of </w:t>
-      </w:r>
-      <w:proofErr w:type="spellStart"/>
-      <w:r>
-        <w:rPr>
-          <w:rFonts w:ascii="Times New Roman" w:eastAsia="Times New Roman" w:hAnsi="Times New Roman" w:cs="Times New Roman"/>
-          <w:sz w:val="24"/>
-          <w:szCs w:val="24"/>
-        </w:rPr>
-        <w:t>NACOS</w:t>
-      </w:r>
-      <w:proofErr w:type="spellEnd"/>
-      <w:r>
-        <w:rPr>
-          <w:rFonts w:ascii="Times New Roman" w:eastAsia="Times New Roman" w:hAnsi="Times New Roman" w:cs="Times New Roman"/>
-          <w:sz w:val="24"/>
-          <w:szCs w:val="24"/>
-        </w:rPr>
-        <w:t xml:space="preserve"> activities and achievements</w:t>
+        <w:spacing w:before="100" w:beforeAutospacing="1" w:after="100" w:afterAutospacing="1" w:line="360" w:lineRule="auto"/>
+        <w:jc w:val="both"/>
+        <w:rPr>
+          <w:rFonts w:ascii="Times New Roman" w:eastAsia="Times New Roman" w:hAnsi="Times New Roman" w:cs="Times New Roman"/>
+          <w:sz w:val="24"/>
+          <w:szCs w:val="24"/>
+        </w:rPr>
+      </w:pPr>
+      <w:r>
+        <w:rPr>
+          <w:rFonts w:ascii="Times New Roman" w:eastAsia="Times New Roman" w:hAnsi="Times New Roman" w:cs="Times New Roman"/>
+          <w:sz w:val="24"/>
+          <w:szCs w:val="24"/>
+        </w:rPr>
+        <w:t>Limited digital visibility of NACOS activities and achievements</w:t>
       </w:r>
     </w:p>
     <w:p>
@@ -1147,20 +1300,37 @@
           <w:ilvl w:val="0"/>
           <w:numId w:val="14"/>
         </w:numPr>
-        <w:spacing w:before="100" w:beforeAutospacing="1" w:after="100" w:afterAutospacing="1" w:line="240" w:lineRule="auto"/>
-        <w:rPr>
-          <w:rFonts w:ascii="Times New Roman" w:eastAsia="Times New Roman" w:hAnsi="Times New Roman" w:cs="Times New Roman"/>
-          <w:sz w:val="24"/>
-          <w:szCs w:val="24"/>
-        </w:rPr>
-      </w:pPr>
-      <w:r>
-        <w:rPr>
-          <w:rFonts w:ascii="Times New Roman" w:eastAsia="Times New Roman" w:hAnsi="Times New Roman" w:cs="Times New Roman"/>
-          <w:sz w:val="24"/>
-          <w:szCs w:val="24"/>
-        </w:rPr>
-        <w:t>Inefficient communication channels between students and administration</w:t>
+        <w:spacing w:before="100" w:beforeAutospacing="1" w:after="100" w:afterAutospacing="1" w:line="360" w:lineRule="auto"/>
+        <w:jc w:val="both"/>
+        <w:rPr>
+          <w:rFonts w:ascii="Times New Roman" w:eastAsia="Times New Roman" w:hAnsi="Times New Roman" w:cs="Times New Roman"/>
+          <w:sz w:val="24"/>
+          <w:szCs w:val="24"/>
+        </w:rPr>
+      </w:pPr>
+      <w:r>
+        <w:rPr>
+          <w:rFonts w:ascii="Times New Roman" w:eastAsia="Times New Roman" w:hAnsi="Times New Roman" w:cs="Times New Roman"/>
+          <w:sz w:val="24"/>
+          <w:szCs w:val="24"/>
+        </w:rPr>
+        <w:t xml:space="preserve">Inefficient communication channels between students and </w:t>
+      </w:r>
+      <w:r>
+        <w:rPr>
+          <w:rFonts w:ascii="Times New Roman" w:eastAsia="Times New Roman" w:hAnsi="Times New Roman" w:cs="Times New Roman"/>
+          <w:sz w:val="24"/>
+          <w:szCs w:val="24"/>
+        </w:rPr>
+        <w:t xml:space="preserve">the </w:t>
+      </w:r>
+      <w:r>
+        <w:rPr>
+          <w:rFonts w:ascii="Times New Roman" w:eastAsia="Times New Roman" w:hAnsi="Times New Roman" w:cs="Times New Roman"/>
+          <w:sz w:val="24"/>
+          <w:szCs w:val="24"/>
+        </w:rPr>
+        <w:t>administration</w:t>
       </w:r>
     </w:p>
     <w:p>
@@ -1169,7 +1339,8 @@
           <w:ilvl w:val="0"/>
           <w:numId w:val="14"/>
         </w:numPr>
-        <w:spacing w:before="100" w:beforeAutospacing="1" w:after="100" w:afterAutospacing="1" w:line="240" w:lineRule="auto"/>
+        <w:spacing w:before="100" w:beforeAutospacing="1" w:after="100" w:afterAutospacing="1" w:line="360" w:lineRule="auto"/>
+        <w:jc w:val="both"/>
         <w:rPr>
           <w:rFonts w:ascii="Times New Roman" w:eastAsia="Times New Roman" w:hAnsi="Times New Roman" w:cs="Times New Roman"/>
           <w:sz w:val="24"/>
@@ -1191,7 +1362,8 @@
           <w:ilvl w:val="0"/>
           <w:numId w:val="14"/>
         </w:numPr>
-        <w:spacing w:before="100" w:beforeAutospacing="1" w:after="100" w:afterAutospacing="1" w:line="240" w:lineRule="auto"/>
+        <w:spacing w:before="100" w:beforeAutospacing="1" w:after="100" w:afterAutospacing="1" w:line="360" w:lineRule="auto"/>
+        <w:jc w:val="both"/>
         <w:rPr>
           <w:rFonts w:ascii="Times New Roman" w:eastAsia="Times New Roman" w:hAnsi="Times New Roman" w:cs="Times New Roman"/>
           <w:sz w:val="24"/>
@@ -1209,58 +1381,88 @@
     </w:p>
     <w:p>
       <w:pPr>
-        <w:spacing w:before="100" w:beforeAutospacing="1" w:after="100" w:afterAutospacing="1" w:line="240" w:lineRule="auto"/>
-        <w:rPr>
-          <w:rFonts w:ascii="Times New Roman" w:eastAsia="Times New Roman" w:hAnsi="Times New Roman" w:cs="Times New Roman"/>
-          <w:sz w:val="24"/>
-          <w:szCs w:val="24"/>
-        </w:rPr>
-      </w:pPr>
-      <w:r>
-        <w:rPr>
-          <w:rFonts w:ascii="Times New Roman" w:eastAsia="Times New Roman" w:hAnsi="Times New Roman" w:cs="Times New Roman"/>
-          <w:sz w:val="24"/>
-          <w:szCs w:val="24"/>
-        </w:rPr>
-        <w:t>This project directly addresses these gaps by delivering a robust and professionally built website tailored to the department's growing digital needs.</w:t>
-      </w:r>
-    </w:p>
-    <w:p>
-      <w:pPr>
-        <w:spacing w:after="0" w:line="240" w:lineRule="auto"/>
-        <w:rPr>
-          <w:rFonts w:ascii="Times New Roman" w:eastAsia="Times New Roman" w:hAnsi="Times New Roman" w:cs="Times New Roman"/>
-          <w:sz w:val="24"/>
-          <w:szCs w:val="24"/>
-        </w:rPr>
-      </w:pPr>
-    </w:p>
-    <w:p>
-      <w:pPr>
-        <w:spacing w:before="100" w:beforeAutospacing="1" w:after="100" w:afterAutospacing="1" w:line="240" w:lineRule="auto"/>
+        <w:spacing w:before="100" w:beforeAutospacing="1" w:after="100" w:afterAutospacing="1" w:line="360" w:lineRule="auto"/>
+        <w:jc w:val="both"/>
+        <w:rPr>
+          <w:rFonts w:ascii="Times New Roman" w:eastAsia="Times New Roman" w:hAnsi="Times New Roman" w:cs="Times New Roman"/>
+          <w:sz w:val="24"/>
+          <w:szCs w:val="24"/>
+        </w:rPr>
+      </w:pPr>
+      <w:r>
+        <w:rPr>
+          <w:rFonts w:ascii="Times New Roman" w:eastAsia="Times New Roman" w:hAnsi="Times New Roman" w:cs="Times New Roman"/>
+          <w:sz w:val="24"/>
+          <w:szCs w:val="24"/>
+        </w:rPr>
+        <w:t>This project directly addresses these gaps by delivering a robust</w:t>
+      </w:r>
+      <w:r>
+        <w:rPr>
+          <w:rFonts w:ascii="Times New Roman" w:eastAsia="Times New Roman" w:hAnsi="Times New Roman" w:cs="Times New Roman"/>
+          <w:sz w:val="24"/>
+          <w:szCs w:val="24"/>
+        </w:rPr>
+        <w:t>, professionally built website tailored to the department's ev</w:t>
+      </w:r>
+      <w:bookmarkStart w:id="0" w:name="_GoBack"/>
+      <w:bookmarkEnd w:id="0"/>
+      <w:r>
+        <w:rPr>
+          <w:rFonts w:ascii="Times New Roman" w:eastAsia="Times New Roman" w:hAnsi="Times New Roman" w:cs="Times New Roman"/>
+          <w:sz w:val="24"/>
+          <w:szCs w:val="24"/>
+        </w:rPr>
+        <w:t>olving</w:t>
+      </w:r>
+      <w:r>
+        <w:rPr>
+          <w:rFonts w:ascii="Times New Roman" w:eastAsia="Times New Roman" w:hAnsi="Times New Roman" w:cs="Times New Roman"/>
+          <w:sz w:val="24"/>
+          <w:szCs w:val="24"/>
+        </w:rPr>
+        <w:t xml:space="preserve"> digital needs.</w:t>
+      </w:r>
+    </w:p>
+    <w:p>
+      <w:pPr>
+        <w:spacing w:after="0" w:line="360" w:lineRule="auto"/>
+        <w:jc w:val="both"/>
+        <w:rPr>
+          <w:rFonts w:ascii="Times New Roman" w:eastAsia="Times New Roman" w:hAnsi="Times New Roman" w:cs="Times New Roman"/>
+          <w:sz w:val="24"/>
+          <w:szCs w:val="24"/>
+        </w:rPr>
+      </w:pPr>
+    </w:p>
+    <w:p>
+      <w:pPr>
+        <w:spacing w:before="100" w:beforeAutospacing="1" w:after="100" w:afterAutospacing="1" w:line="360" w:lineRule="auto"/>
+        <w:jc w:val="both"/>
         <w:outlineLvl w:val="1"/>
         <w:rPr>
           <w:rFonts w:ascii="Times New Roman" w:eastAsia="Times New Roman" w:hAnsi="Times New Roman" w:cs="Times New Roman"/>
           <w:b/>
           <w:bCs/>
-          <w:sz w:val="36"/>
-          <w:szCs w:val="36"/>
-        </w:rPr>
-      </w:pPr>
-      <w:r>
-        <w:rPr>
-          <w:rFonts w:ascii="Times New Roman" w:eastAsia="Times New Roman" w:hAnsi="Times New Roman" w:cs="Times New Roman"/>
-          <w:b/>
-          <w:bCs/>
-          <w:sz w:val="36"/>
-          <w:szCs w:val="36"/>
+          <w:sz w:val="24"/>
+          <w:szCs w:val="24"/>
+        </w:rPr>
+      </w:pPr>
+      <w:r>
+        <w:rPr>
+          <w:rFonts w:ascii="Times New Roman" w:eastAsia="Times New Roman" w:hAnsi="Times New Roman" w:cs="Times New Roman"/>
+          <w:b/>
+          <w:bCs/>
+          <w:sz w:val="24"/>
+          <w:szCs w:val="24"/>
         </w:rPr>
         <w:t>METHODOLOGY</w:t>
       </w:r>
     </w:p>
     <w:p>
       <w:pPr>
-        <w:spacing w:before="100" w:beforeAutospacing="1" w:after="100" w:afterAutospacing="1" w:line="240" w:lineRule="auto"/>
+        <w:spacing w:before="100" w:beforeAutospacing="1" w:after="100" w:afterAutospacing="1" w:line="360" w:lineRule="auto"/>
+        <w:jc w:val="both"/>
         <w:rPr>
           <w:rFonts w:ascii="Times New Roman" w:eastAsia="Times New Roman" w:hAnsi="Times New Roman" w:cs="Times New Roman"/>
           <w:sz w:val="24"/>
@@ -1278,7 +1480,8 @@
     </w:p>
     <w:p>
       <w:pPr>
-        <w:spacing w:before="100" w:beforeAutospacing="1" w:after="100" w:afterAutospacing="1" w:line="240" w:lineRule="auto"/>
+        <w:spacing w:before="100" w:beforeAutospacing="1" w:after="100" w:afterAutospacing="1" w:line="360" w:lineRule="auto"/>
+        <w:jc w:val="both"/>
         <w:rPr>
           <w:rFonts w:ascii="Times New Roman" w:eastAsia="Times New Roman" w:hAnsi="Times New Roman" w:cs="Times New Roman"/>
           <w:sz w:val="24"/>
@@ -1296,50 +1499,32 @@
     </w:p>
     <w:p>
       <w:pPr>
-        <w:spacing w:after="0" w:line="240" w:lineRule="auto"/>
-        <w:rPr>
-          <w:rFonts w:ascii="Times New Roman" w:eastAsia="Times New Roman" w:hAnsi="Times New Roman" w:cs="Times New Roman"/>
-          <w:sz w:val="24"/>
-          <w:szCs w:val="24"/>
-        </w:rPr>
-      </w:pPr>
-      <w:r>
-        <w:rPr>
-          <w:rFonts w:ascii="Times New Roman" w:eastAsia="Times New Roman" w:hAnsi="Times New Roman" w:cs="Times New Roman"/>
-          <w:sz w:val="24"/>
-          <w:szCs w:val="24"/>
-        </w:rPr>
-        <w:pict w14:anchorId="4016B37A">
-          <v:rect id="_x0000_i1045" style="width:0;height:1.5pt" o:hralign="center" o:hrstd="t" o:hr="t" fillcolor="#b5b8c1" stroked="f"/>
-        </w:pict>
-      </w:r>
-    </w:p>
-    <w:p>
-      <w:pPr>
-        <w:spacing w:before="100" w:beforeAutospacing="1" w:after="100" w:afterAutospacing="1" w:line="240" w:lineRule="auto"/>
+        <w:spacing w:before="100" w:beforeAutospacing="1" w:after="100" w:afterAutospacing="1" w:line="360" w:lineRule="auto"/>
+        <w:jc w:val="both"/>
         <w:outlineLvl w:val="2"/>
         <w:rPr>
           <w:rFonts w:ascii="Times New Roman" w:eastAsia="Times New Roman" w:hAnsi="Times New Roman" w:cs="Times New Roman"/>
           <w:b/>
           <w:bCs/>
-          <w:sz w:val="27"/>
-          <w:szCs w:val="27"/>
-        </w:rPr>
-      </w:pPr>
-      <w:r>
-        <w:rPr>
-          <w:rFonts w:ascii="Times New Roman" w:eastAsia="Times New Roman" w:hAnsi="Times New Roman" w:cs="Times New Roman"/>
-          <w:b/>
-          <w:bCs/>
-          <w:sz w:val="27"/>
-          <w:szCs w:val="27"/>
+          <w:sz w:val="24"/>
+          <w:szCs w:val="24"/>
+        </w:rPr>
+      </w:pPr>
+      <w:r>
+        <w:rPr>
+          <w:rFonts w:ascii="Times New Roman" w:eastAsia="Times New Roman" w:hAnsi="Times New Roman" w:cs="Times New Roman"/>
+          <w:b/>
+          <w:bCs/>
+          <w:sz w:val="24"/>
+          <w:szCs w:val="24"/>
         </w:rPr>
         <w:t>WEB-BASED DEVELOPMENT APPROACH</w:t>
       </w:r>
     </w:p>
     <w:p>
       <w:pPr>
-        <w:spacing w:before="100" w:beforeAutospacing="1" w:after="100" w:afterAutospacing="1" w:line="240" w:lineRule="auto"/>
+        <w:spacing w:before="100" w:beforeAutospacing="1" w:after="100" w:afterAutospacing="1" w:line="360" w:lineRule="auto"/>
+        <w:jc w:val="both"/>
         <w:rPr>
           <w:rFonts w:ascii="Times New Roman" w:eastAsia="Times New Roman" w:hAnsi="Times New Roman" w:cs="Times New Roman"/>
           <w:sz w:val="24"/>
@@ -1357,30 +1542,33 @@
     </w:p>
     <w:p>
       <w:pPr>
-        <w:spacing w:before="100" w:beforeAutospacing="1" w:after="100" w:afterAutospacing="1" w:line="240" w:lineRule="auto"/>
+        <w:spacing w:before="100" w:beforeAutospacing="1" w:after="100" w:afterAutospacing="1" w:line="360" w:lineRule="auto"/>
+        <w:jc w:val="both"/>
         <w:outlineLvl w:val="2"/>
         <w:rPr>
           <w:rFonts w:ascii="Times New Roman" w:eastAsia="Times New Roman" w:hAnsi="Times New Roman" w:cs="Times New Roman"/>
           <w:b/>
           <w:bCs/>
-          <w:sz w:val="27"/>
-          <w:szCs w:val="27"/>
-        </w:rPr>
-      </w:pPr>
-      <w:r>
-        <w:rPr>
-          <w:rFonts w:ascii="Times New Roman" w:eastAsia="Times New Roman" w:hAnsi="Times New Roman" w:cs="Times New Roman"/>
-          <w:b/>
-          <w:bCs/>
-          <w:sz w:val="27"/>
-          <w:szCs w:val="27"/>
-        </w:rPr>
+          <w:sz w:val="24"/>
+          <w:szCs w:val="24"/>
+        </w:rPr>
+      </w:pPr>
+      <w:r>
+        <w:rPr>
+          <w:rFonts w:ascii="Times New Roman" w:eastAsia="Times New Roman" w:hAnsi="Times New Roman" w:cs="Times New Roman"/>
+          <w:b/>
+          <w:bCs/>
+          <w:sz w:val="24"/>
+          <w:szCs w:val="24"/>
+        </w:rPr>
+        <w:lastRenderedPageBreak/>
         <w:t>TECHNOLOGIES USED</w:t>
       </w:r>
     </w:p>
     <w:p>
       <w:pPr>
-        <w:spacing w:before="100" w:beforeAutospacing="1" w:after="100" w:afterAutospacing="1" w:line="240" w:lineRule="auto"/>
+        <w:spacing w:before="100" w:beforeAutospacing="1" w:after="100" w:afterAutospacing="1" w:line="360" w:lineRule="auto"/>
+        <w:jc w:val="both"/>
         <w:outlineLvl w:val="3"/>
         <w:rPr>
           <w:rFonts w:ascii="Times New Roman" w:eastAsia="Times New Roman" w:hAnsi="Times New Roman" w:cs="Times New Roman"/>
@@ -1415,7 +1603,8 @@
     </w:p>
     <w:p>
       <w:pPr>
-        <w:spacing w:before="100" w:beforeAutospacing="1" w:after="100" w:afterAutospacing="1" w:line="240" w:lineRule="auto"/>
+        <w:spacing w:before="100" w:beforeAutospacing="1" w:after="100" w:afterAutospacing="1" w:line="360" w:lineRule="auto"/>
+        <w:jc w:val="both"/>
         <w:rPr>
           <w:rFonts w:ascii="Times New Roman" w:eastAsia="Times New Roman" w:hAnsi="Times New Roman" w:cs="Times New Roman"/>
           <w:sz w:val="24"/>
@@ -1433,7 +1622,8 @@
     </w:p>
     <w:p>
       <w:pPr>
-        <w:spacing w:before="100" w:beforeAutospacing="1" w:after="100" w:afterAutospacing="1" w:line="240" w:lineRule="auto"/>
+        <w:spacing w:before="100" w:beforeAutospacing="1" w:after="100" w:afterAutospacing="1" w:line="360" w:lineRule="auto"/>
+        <w:jc w:val="both"/>
         <w:outlineLvl w:val="3"/>
         <w:rPr>
           <w:rFonts w:ascii="Times New Roman" w:eastAsia="Times New Roman" w:hAnsi="Times New Roman" w:cs="Times New Roman"/>
@@ -1456,26 +1646,27 @@
     </w:p>
     <w:p>
       <w:pPr>
-        <w:spacing w:before="100" w:beforeAutospacing="1" w:after="100" w:afterAutospacing="1" w:line="240" w:lineRule="auto"/>
-        <w:rPr>
-          <w:rFonts w:ascii="Times New Roman" w:eastAsia="Times New Roman" w:hAnsi="Times New Roman" w:cs="Times New Roman"/>
-          <w:sz w:val="24"/>
-          <w:szCs w:val="24"/>
-        </w:rPr>
-      </w:pPr>
-      <w:r>
-        <w:rPr>
-          <w:rFonts w:ascii="Times New Roman" w:eastAsia="Times New Roman" w:hAnsi="Times New Roman" w:cs="Times New Roman"/>
-          <w:sz w:val="24"/>
-          <w:szCs w:val="24"/>
-        </w:rPr>
-        <w:lastRenderedPageBreak/>
+        <w:spacing w:before="100" w:beforeAutospacing="1" w:after="100" w:afterAutospacing="1" w:line="360" w:lineRule="auto"/>
+        <w:jc w:val="both"/>
+        <w:rPr>
+          <w:rFonts w:ascii="Times New Roman" w:eastAsia="Times New Roman" w:hAnsi="Times New Roman" w:cs="Times New Roman"/>
+          <w:sz w:val="24"/>
+          <w:szCs w:val="24"/>
+        </w:rPr>
+      </w:pPr>
+      <w:r>
+        <w:rPr>
+          <w:rFonts w:ascii="Times New Roman" w:eastAsia="Times New Roman" w:hAnsi="Times New Roman" w:cs="Times New Roman"/>
+          <w:sz w:val="24"/>
+          <w:szCs w:val="24"/>
+        </w:rPr>
         <w:t>CSS was used extensively to style and enhance the visual appeal of the site. A consistent layout system, spacing strategy, and responsive grid were implemented to ensure that the design remains functional across various screen sizes and devices.</w:t>
       </w:r>
     </w:p>
     <w:p>
       <w:pPr>
-        <w:spacing w:before="100" w:beforeAutospacing="1" w:after="100" w:afterAutospacing="1" w:line="240" w:lineRule="auto"/>
+        <w:spacing w:before="100" w:beforeAutospacing="1" w:after="100" w:afterAutospacing="1" w:line="360" w:lineRule="auto"/>
+        <w:jc w:val="both"/>
         <w:outlineLvl w:val="3"/>
         <w:rPr>
           <w:rFonts w:ascii="Times New Roman" w:eastAsia="Times New Roman" w:hAnsi="Times New Roman" w:cs="Times New Roman"/>
@@ -1498,7 +1689,8 @@
     </w:p>
     <w:p>
       <w:pPr>
-        <w:spacing w:before="100" w:beforeAutospacing="1" w:after="100" w:afterAutospacing="1" w:line="240" w:lineRule="auto"/>
+        <w:spacing w:before="100" w:beforeAutospacing="1" w:after="100" w:afterAutospacing="1" w:line="360" w:lineRule="auto"/>
+        <w:jc w:val="both"/>
         <w:rPr>
           <w:rFonts w:ascii="Times New Roman" w:eastAsia="Times New Roman" w:hAnsi="Times New Roman" w:cs="Times New Roman"/>
           <w:sz w:val="24"/>
@@ -1516,7 +1708,8 @@
     </w:p>
     <w:p>
       <w:pPr>
-        <w:spacing w:before="100" w:beforeAutospacing="1" w:after="100" w:afterAutospacing="1" w:line="240" w:lineRule="auto"/>
+        <w:spacing w:before="100" w:beforeAutospacing="1" w:after="100" w:afterAutospacing="1" w:line="360" w:lineRule="auto"/>
+        <w:jc w:val="both"/>
         <w:outlineLvl w:val="3"/>
         <w:rPr>
           <w:rFonts w:ascii="Times New Roman" w:eastAsia="Times New Roman" w:hAnsi="Times New Roman" w:cs="Times New Roman"/>
@@ -1539,25 +1732,43 @@
     </w:p>
     <w:p>
       <w:pPr>
-        <w:spacing w:before="100" w:beforeAutospacing="1" w:after="100" w:afterAutospacing="1" w:line="240" w:lineRule="auto"/>
-        <w:rPr>
-          <w:rFonts w:ascii="Times New Roman" w:eastAsia="Times New Roman" w:hAnsi="Times New Roman" w:cs="Times New Roman"/>
-          <w:sz w:val="24"/>
-          <w:szCs w:val="24"/>
-        </w:rPr>
-      </w:pPr>
-      <w:r>
-        <w:rPr>
-          <w:rFonts w:ascii="Times New Roman" w:eastAsia="Times New Roman" w:hAnsi="Times New Roman" w:cs="Times New Roman"/>
-          <w:sz w:val="24"/>
-          <w:szCs w:val="24"/>
-        </w:rPr>
-        <w:t>JavaScript was utilized to add interactivity to the site — enabling features like dynamic slide-up profiles, animated content reveal, and responsive navigation behaviors. These scripts also handle user interaction logic, animations, and certain conditional displays.</w:t>
-      </w:r>
-    </w:p>
-    <w:p>
-      <w:pPr>
-        <w:spacing w:before="100" w:beforeAutospacing="1" w:after="100" w:afterAutospacing="1" w:line="240" w:lineRule="auto"/>
+        <w:spacing w:before="100" w:beforeAutospacing="1" w:after="100" w:afterAutospacing="1" w:line="360" w:lineRule="auto"/>
+        <w:jc w:val="both"/>
+        <w:rPr>
+          <w:rFonts w:ascii="Times New Roman" w:eastAsia="Times New Roman" w:hAnsi="Times New Roman" w:cs="Times New Roman"/>
+          <w:sz w:val="24"/>
+          <w:szCs w:val="24"/>
+        </w:rPr>
+      </w:pPr>
+      <w:r>
+        <w:rPr>
+          <w:rFonts w:ascii="Times New Roman" w:eastAsia="Times New Roman" w:hAnsi="Times New Roman" w:cs="Times New Roman"/>
+          <w:sz w:val="24"/>
+          <w:szCs w:val="24"/>
+        </w:rPr>
+        <w:t>JavaScript was utilized to add interactivity to the site</w:t>
+      </w:r>
+      <w:r>
+        <w:rPr>
+          <w:rFonts w:ascii="Times New Roman" w:eastAsia="Times New Roman" w:hAnsi="Times New Roman" w:cs="Times New Roman"/>
+          <w:sz w:val="24"/>
+          <w:szCs w:val="24"/>
+        </w:rPr>
+        <w:t>,</w:t>
+      </w:r>
+      <w:r>
+        <w:rPr>
+          <w:rFonts w:ascii="Times New Roman" w:eastAsia="Times New Roman" w:hAnsi="Times New Roman" w:cs="Times New Roman"/>
+          <w:sz w:val="24"/>
+          <w:szCs w:val="24"/>
+        </w:rPr>
+        <w:t xml:space="preserve"> enabling features like dynamic slide-up profiles, animated content reveal, and responsive navigation behaviors. These scripts also handle user interaction logic, animations, and certain conditional displays.</w:t>
+      </w:r>
+    </w:p>
+    <w:p>
+      <w:pPr>
+        <w:spacing w:before="100" w:beforeAutospacing="1" w:after="100" w:afterAutospacing="1" w:line="360" w:lineRule="auto"/>
+        <w:jc w:val="both"/>
         <w:outlineLvl w:val="3"/>
         <w:rPr>
           <w:rFonts w:ascii="Times New Roman" w:eastAsia="Times New Roman" w:hAnsi="Times New Roman" w:cs="Times New Roman"/>
@@ -1580,7 +1791,8 @@
     </w:p>
     <w:p>
       <w:pPr>
-        <w:spacing w:before="100" w:beforeAutospacing="1" w:after="100" w:afterAutospacing="1" w:line="240" w:lineRule="auto"/>
+        <w:spacing w:before="100" w:beforeAutospacing="1" w:after="100" w:afterAutospacing="1" w:line="360" w:lineRule="auto"/>
+        <w:jc w:val="both"/>
         <w:rPr>
           <w:rFonts w:ascii="Times New Roman" w:eastAsia="Times New Roman" w:hAnsi="Times New Roman" w:cs="Times New Roman"/>
           <w:sz w:val="24"/>
@@ -1598,33 +1810,24 @@
     </w:p>
     <w:p>
       <w:pPr>
-        <w:spacing w:after="0" w:line="240" w:lineRule="auto"/>
-        <w:rPr>
-          <w:rFonts w:ascii="Times New Roman" w:eastAsia="Times New Roman" w:hAnsi="Times New Roman" w:cs="Times New Roman"/>
-          <w:sz w:val="24"/>
-          <w:szCs w:val="24"/>
-        </w:rPr>
-      </w:pPr>
-    </w:p>
-    <w:p>
-      <w:pPr>
-        <w:spacing w:before="100" w:beforeAutospacing="1" w:after="100" w:afterAutospacing="1" w:line="240" w:lineRule="auto"/>
+        <w:spacing w:before="100" w:beforeAutospacing="1" w:after="100" w:afterAutospacing="1" w:line="360" w:lineRule="auto"/>
+        <w:jc w:val="both"/>
         <w:outlineLvl w:val="2"/>
         <w:rPr>
           <w:rFonts w:ascii="Times New Roman" w:eastAsia="Times New Roman" w:hAnsi="Times New Roman" w:cs="Times New Roman"/>
           <w:b/>
           <w:bCs/>
-          <w:sz w:val="27"/>
-          <w:szCs w:val="27"/>
-        </w:rPr>
-      </w:pPr>
-      <w:r>
-        <w:rPr>
-          <w:rFonts w:ascii="Times New Roman" w:eastAsia="Times New Roman" w:hAnsi="Times New Roman" w:cs="Times New Roman"/>
-          <w:b/>
-          <w:bCs/>
-          <w:sz w:val="27"/>
-          <w:szCs w:val="27"/>
+          <w:sz w:val="24"/>
+          <w:szCs w:val="24"/>
+        </w:rPr>
+      </w:pPr>
+      <w:r>
+        <w:rPr>
+          <w:rFonts w:ascii="Times New Roman" w:eastAsia="Times New Roman" w:hAnsi="Times New Roman" w:cs="Times New Roman"/>
+          <w:b/>
+          <w:bCs/>
+          <w:sz w:val="24"/>
+          <w:szCs w:val="24"/>
         </w:rPr>
         <w:t>DEVELOPMENT APPROACH</w:t>
       </w:r>
@@ -1635,7 +1838,8 @@
           <w:ilvl w:val="0"/>
           <w:numId w:val="15"/>
         </w:numPr>
-        <w:spacing w:before="100" w:beforeAutospacing="1" w:after="100" w:afterAutospacing="1" w:line="240" w:lineRule="auto"/>
+        <w:spacing w:before="100" w:beforeAutospacing="1" w:after="100" w:afterAutospacing="1" w:line="360" w:lineRule="auto"/>
+        <w:jc w:val="both"/>
         <w:rPr>
           <w:rFonts w:ascii="Times New Roman" w:eastAsia="Times New Roman" w:hAnsi="Times New Roman" w:cs="Times New Roman"/>
           <w:sz w:val="24"/>
@@ -1667,7 +1871,8 @@
           <w:ilvl w:val="0"/>
           <w:numId w:val="15"/>
         </w:numPr>
-        <w:spacing w:before="100" w:beforeAutospacing="1" w:after="100" w:afterAutospacing="1" w:line="240" w:lineRule="auto"/>
+        <w:spacing w:before="100" w:beforeAutospacing="1" w:after="100" w:afterAutospacing="1" w:line="360" w:lineRule="auto"/>
+        <w:jc w:val="both"/>
         <w:rPr>
           <w:rFonts w:ascii="Times New Roman" w:eastAsia="Times New Roman" w:hAnsi="Times New Roman" w:cs="Times New Roman"/>
           <w:sz w:val="24"/>
@@ -1690,25 +1895,7 @@
           <w:sz w:val="24"/>
           <w:szCs w:val="24"/>
         </w:rPr>
-        <w:t xml:space="preserve"> Designing the structure of the homepage, navigation flow, and internal sections (e.g., </w:t>
-      </w:r>
-      <w:proofErr w:type="spellStart"/>
-      <w:r>
-        <w:rPr>
-          <w:rFonts w:ascii="Times New Roman" w:eastAsia="Times New Roman" w:hAnsi="Times New Roman" w:cs="Times New Roman"/>
-          <w:sz w:val="24"/>
-          <w:szCs w:val="24"/>
-        </w:rPr>
-        <w:t>NACOS</w:t>
-      </w:r>
-      <w:proofErr w:type="spellEnd"/>
-      <w:r>
-        <w:rPr>
-          <w:rFonts w:ascii="Times New Roman" w:eastAsia="Times New Roman" w:hAnsi="Times New Roman" w:cs="Times New Roman"/>
-          <w:sz w:val="24"/>
-          <w:szCs w:val="24"/>
-        </w:rPr>
-        <w:t>, milestones).</w:t>
+        <w:t xml:space="preserve"> Designing the structure of the homepage, navigation flow, and internal sections (e.g., NACOS, milestones).</w:t>
       </w:r>
     </w:p>
     <w:p>
@@ -1717,52 +1904,48 @@
           <w:ilvl w:val="0"/>
           <w:numId w:val="15"/>
         </w:numPr>
-        <w:spacing w:before="100" w:beforeAutospacing="1" w:after="100" w:afterAutospacing="1" w:line="240" w:lineRule="auto"/>
-        <w:rPr>
-          <w:rFonts w:ascii="Times New Roman" w:eastAsia="Times New Roman" w:hAnsi="Times New Roman" w:cs="Times New Roman"/>
-          <w:sz w:val="24"/>
-          <w:szCs w:val="24"/>
-        </w:rPr>
-      </w:pPr>
-      <w:r>
-        <w:rPr>
-          <w:rFonts w:ascii="Times New Roman" w:eastAsia="Times New Roman" w:hAnsi="Times New Roman" w:cs="Times New Roman"/>
-          <w:b/>
-          <w:bCs/>
-          <w:sz w:val="24"/>
-          <w:szCs w:val="24"/>
-        </w:rPr>
-        <w:t>UI/</w:t>
-      </w:r>
-      <w:proofErr w:type="spellStart"/>
-      <w:r>
-        <w:rPr>
-          <w:rFonts w:ascii="Times New Roman" w:eastAsia="Times New Roman" w:hAnsi="Times New Roman" w:cs="Times New Roman"/>
-          <w:b/>
-          <w:bCs/>
-          <w:sz w:val="24"/>
-          <w:szCs w:val="24"/>
-        </w:rPr>
-        <w:t>UX</w:t>
-      </w:r>
-      <w:proofErr w:type="spellEnd"/>
-      <w:r>
-        <w:rPr>
-          <w:rFonts w:ascii="Times New Roman" w:eastAsia="Times New Roman" w:hAnsi="Times New Roman" w:cs="Times New Roman"/>
-          <w:b/>
-          <w:bCs/>
-          <w:sz w:val="24"/>
-          <w:szCs w:val="24"/>
-        </w:rPr>
-        <w:t xml:space="preserve"> Design:</w:t>
-      </w:r>
-      <w:r>
-        <w:rPr>
-          <w:rFonts w:ascii="Times New Roman" w:eastAsia="Times New Roman" w:hAnsi="Times New Roman" w:cs="Times New Roman"/>
-          <w:sz w:val="24"/>
-          <w:szCs w:val="24"/>
-        </w:rPr>
-        <w:t xml:space="preserve"> Creating an intuitive, mobile-first layout with clear visual hierarchy and engaging visuals.</w:t>
+        <w:spacing w:before="100" w:beforeAutospacing="1" w:after="100" w:afterAutospacing="1" w:line="360" w:lineRule="auto"/>
+        <w:jc w:val="both"/>
+        <w:rPr>
+          <w:rFonts w:ascii="Times New Roman" w:eastAsia="Times New Roman" w:hAnsi="Times New Roman" w:cs="Times New Roman"/>
+          <w:sz w:val="24"/>
+          <w:szCs w:val="24"/>
+        </w:rPr>
+      </w:pPr>
+      <w:r>
+        <w:rPr>
+          <w:rFonts w:ascii="Times New Roman" w:eastAsia="Times New Roman" w:hAnsi="Times New Roman" w:cs="Times New Roman"/>
+          <w:b/>
+          <w:bCs/>
+          <w:sz w:val="24"/>
+          <w:szCs w:val="24"/>
+        </w:rPr>
+        <w:lastRenderedPageBreak/>
+        <w:t>UI/UX Design:</w:t>
+      </w:r>
+      <w:r>
+        <w:rPr>
+          <w:rFonts w:ascii="Times New Roman" w:eastAsia="Times New Roman" w:hAnsi="Times New Roman" w:cs="Times New Roman"/>
+          <w:sz w:val="24"/>
+          <w:szCs w:val="24"/>
+        </w:rPr>
+        <w:t xml:space="preserve"> Creating an intuitive, mobile-first layout with </w:t>
+      </w:r>
+      <w:r>
+        <w:rPr>
+          <w:rFonts w:ascii="Times New Roman" w:eastAsia="Times New Roman" w:hAnsi="Times New Roman" w:cs="Times New Roman"/>
+          <w:sz w:val="24"/>
+          <w:szCs w:val="24"/>
+        </w:rPr>
+        <w:t xml:space="preserve">a </w:t>
+      </w:r>
+      <w:r>
+        <w:rPr>
+          <w:rFonts w:ascii="Times New Roman" w:eastAsia="Times New Roman" w:hAnsi="Times New Roman" w:cs="Times New Roman"/>
+          <w:sz w:val="24"/>
+          <w:szCs w:val="24"/>
+        </w:rPr>
+        <w:t>clear visual hierarchy and engaging visuals.</w:t>
       </w:r>
     </w:p>
     <w:p>
@@ -1771,7 +1954,8 @@
           <w:ilvl w:val="0"/>
           <w:numId w:val="15"/>
         </w:numPr>
-        <w:spacing w:before="100" w:beforeAutospacing="1" w:after="100" w:afterAutospacing="1" w:line="240" w:lineRule="auto"/>
+        <w:spacing w:before="100" w:beforeAutospacing="1" w:after="100" w:afterAutospacing="1" w:line="360" w:lineRule="auto"/>
+        <w:jc w:val="both"/>
         <w:rPr>
           <w:rFonts w:ascii="Times New Roman" w:eastAsia="Times New Roman" w:hAnsi="Times New Roman" w:cs="Times New Roman"/>
           <w:sz w:val="24"/>
@@ -1803,7 +1987,8 @@
           <w:ilvl w:val="0"/>
           <w:numId w:val="15"/>
         </w:numPr>
-        <w:spacing w:before="100" w:beforeAutospacing="1" w:after="100" w:afterAutospacing="1" w:line="240" w:lineRule="auto"/>
+        <w:spacing w:before="100" w:beforeAutospacing="1" w:after="100" w:afterAutospacing="1" w:line="360" w:lineRule="auto"/>
+        <w:jc w:val="both"/>
         <w:rPr>
           <w:rFonts w:ascii="Times New Roman" w:eastAsia="Times New Roman" w:hAnsi="Times New Roman" w:cs="Times New Roman"/>
           <w:sz w:val="24"/>
@@ -1835,7 +2020,8 @@
           <w:ilvl w:val="0"/>
           <w:numId w:val="15"/>
         </w:numPr>
-        <w:spacing w:before="100" w:beforeAutospacing="1" w:after="100" w:afterAutospacing="1" w:line="240" w:lineRule="auto"/>
+        <w:spacing w:before="100" w:beforeAutospacing="1" w:after="100" w:afterAutospacing="1" w:line="360" w:lineRule="auto"/>
+        <w:jc w:val="both"/>
         <w:rPr>
           <w:rFonts w:ascii="Times New Roman" w:hAnsi="Times New Roman" w:cs="Times New Roman"/>
           <w:sz w:val="24"/>
@@ -1863,6 +2049,8 @@
     </w:p>
     <w:p>
       <w:pPr>
+        <w:spacing w:line="360" w:lineRule="auto"/>
+        <w:jc w:val="both"/>
         <w:rPr>
           <w:rFonts w:ascii="Times New Roman" w:hAnsi="Times New Roman" w:cs="Times New Roman"/>
           <w:sz w:val="24"/>
@@ -1872,6 +2060,8 @@
     </w:p>
     <w:p>
       <w:pPr>
+        <w:spacing w:line="360" w:lineRule="auto"/>
+        <w:jc w:val="both"/>
         <w:rPr>
           <w:rFonts w:ascii="Times New Roman" w:hAnsi="Times New Roman" w:cs="Times New Roman"/>
           <w:sz w:val="24"/>
@@ -1883,20 +2073,22 @@
           <w:rFonts w:ascii="Times New Roman" w:hAnsi="Times New Roman" w:cs="Times New Roman"/>
           <w:b/>
           <w:bCs/>
-          <w:sz w:val="32"/>
-          <w:szCs w:val="32"/>
+          <w:sz w:val="24"/>
+          <w:szCs w:val="24"/>
         </w:rPr>
         <w:t>FLOWCHART</w:t>
       </w:r>
     </w:p>
     <w:p>
       <w:pPr>
+        <w:spacing w:line="360" w:lineRule="auto"/>
+        <w:jc w:val="both"/>
         <w:rPr>
           <w:rFonts w:ascii="Times New Roman" w:hAnsi="Times New Roman" w:cs="Times New Roman"/>
           <w:b/>
           <w:bCs/>
-          <w:sz w:val="28"/>
-          <w:szCs w:val="28"/>
+          <w:sz w:val="24"/>
+          <w:szCs w:val="24"/>
         </w:rPr>
       </w:pPr>
       <w:r>
@@ -1905,8 +2097,8 @@
           <w:b/>
           <w:bCs/>
           <w:noProof/>
-          <w:sz w:val="28"/>
-          <w:szCs w:val="28"/>
+          <w:sz w:val="24"/>
+          <w:szCs w:val="24"/>
         </w:rPr>
         <w:drawing>
           <wp:inline distT="0" distB="0" distL="0" distR="0" wp14:anchorId="01FB49A8" wp14:editId="75F80F40">
@@ -1960,12 +2152,14 @@
     </w:p>
     <w:p>
       <w:pPr>
+        <w:spacing w:line="360" w:lineRule="auto"/>
+        <w:jc w:val="both"/>
         <w:rPr>
           <w:rFonts w:ascii="Times New Roman" w:hAnsi="Times New Roman" w:cs="Times New Roman"/>
           <w:b/>
           <w:bCs/>
-          <w:sz w:val="28"/>
-          <w:szCs w:val="28"/>
+          <w:sz w:val="24"/>
+          <w:szCs w:val="24"/>
         </w:rPr>
       </w:pPr>
       <w:r>
@@ -1974,16 +2168,16 @@
           <w:b/>
           <w:bCs/>
           <w:kern w:val="36"/>
-          <w:sz w:val="48"/>
-          <w:szCs w:val="48"/>
-        </w:rPr>
-        <w:lastRenderedPageBreak/>
+          <w:sz w:val="24"/>
+          <w:szCs w:val="24"/>
+        </w:rPr>
         <w:t>System Requirements</w:t>
       </w:r>
     </w:p>
     <w:p>
       <w:pPr>
-        <w:spacing w:before="100" w:beforeAutospacing="1" w:after="100" w:afterAutospacing="1" w:line="240" w:lineRule="auto"/>
+        <w:spacing w:before="100" w:beforeAutospacing="1" w:after="100" w:afterAutospacing="1" w:line="360" w:lineRule="auto"/>
+        <w:jc w:val="both"/>
         <w:rPr>
           <w:rFonts w:ascii="Times New Roman" w:eastAsia="Times New Roman" w:hAnsi="Times New Roman" w:cs="Times New Roman"/>
           <w:sz w:val="24"/>
@@ -2005,7 +2199,8 @@
           <w:ilvl w:val="0"/>
           <w:numId w:val="16"/>
         </w:numPr>
-        <w:spacing w:before="100" w:beforeAutospacing="1" w:after="100" w:afterAutospacing="1" w:line="240" w:lineRule="auto"/>
+        <w:spacing w:before="100" w:beforeAutospacing="1" w:after="100" w:afterAutospacing="1" w:line="360" w:lineRule="auto"/>
+        <w:jc w:val="both"/>
         <w:rPr>
           <w:rFonts w:ascii="Times New Roman" w:eastAsia="Times New Roman" w:hAnsi="Times New Roman" w:cs="Times New Roman"/>
           <w:sz w:val="24"/>
@@ -2037,7 +2232,8 @@
           <w:ilvl w:val="0"/>
           <w:numId w:val="16"/>
         </w:numPr>
-        <w:spacing w:before="100" w:beforeAutospacing="1" w:after="100" w:afterAutospacing="1" w:line="240" w:lineRule="auto"/>
+        <w:spacing w:before="100" w:beforeAutospacing="1" w:after="100" w:afterAutospacing="1" w:line="360" w:lineRule="auto"/>
+        <w:jc w:val="both"/>
         <w:rPr>
           <w:rFonts w:ascii="Times New Roman" w:eastAsia="Times New Roman" w:hAnsi="Times New Roman" w:cs="Times New Roman"/>
           <w:sz w:val="24"/>
@@ -2069,7 +2265,8 @@
           <w:ilvl w:val="0"/>
           <w:numId w:val="16"/>
         </w:numPr>
-        <w:spacing w:before="100" w:beforeAutospacing="1" w:after="100" w:afterAutospacing="1" w:line="240" w:lineRule="auto"/>
+        <w:spacing w:before="100" w:beforeAutospacing="1" w:after="100" w:afterAutospacing="1" w:line="360" w:lineRule="auto"/>
+        <w:jc w:val="both"/>
         <w:rPr>
           <w:rFonts w:ascii="Times New Roman" w:eastAsia="Times New Roman" w:hAnsi="Times New Roman" w:cs="Times New Roman"/>
           <w:sz w:val="24"/>
@@ -2101,7 +2298,8 @@
           <w:ilvl w:val="0"/>
           <w:numId w:val="16"/>
         </w:numPr>
-        <w:spacing w:before="100" w:beforeAutospacing="1" w:after="100" w:afterAutospacing="1" w:line="240" w:lineRule="auto"/>
+        <w:spacing w:before="100" w:beforeAutospacing="1" w:after="100" w:afterAutospacing="1" w:line="360" w:lineRule="auto"/>
+        <w:jc w:val="both"/>
         <w:rPr>
           <w:rFonts w:ascii="Times New Roman" w:eastAsia="Times New Roman" w:hAnsi="Times New Roman" w:cs="Times New Roman"/>
           <w:sz w:val="24"/>
@@ -2133,7 +2331,8 @@
           <w:ilvl w:val="0"/>
           <w:numId w:val="16"/>
         </w:numPr>
-        <w:spacing w:before="100" w:beforeAutospacing="1" w:after="100" w:afterAutospacing="1" w:line="240" w:lineRule="auto"/>
+        <w:spacing w:before="100" w:beforeAutospacing="1" w:after="100" w:afterAutospacing="1" w:line="360" w:lineRule="auto"/>
+        <w:jc w:val="both"/>
         <w:rPr>
           <w:rFonts w:ascii="Times New Roman" w:eastAsia="Times New Roman" w:hAnsi="Times New Roman" w:cs="Times New Roman"/>
           <w:sz w:val="24"/>
@@ -2161,32 +2360,65 @@
     </w:p>
     <w:p>
       <w:pPr>
-        <w:spacing w:before="100" w:beforeAutospacing="1" w:after="100" w:afterAutospacing="1" w:line="240" w:lineRule="auto"/>
+        <w:spacing w:before="100" w:beforeAutospacing="1" w:after="100" w:afterAutospacing="1" w:line="360" w:lineRule="auto"/>
+        <w:jc w:val="both"/>
         <w:outlineLvl w:val="0"/>
         <w:rPr>
           <w:rFonts w:ascii="Times New Roman" w:eastAsia="Times New Roman" w:hAnsi="Times New Roman" w:cs="Times New Roman"/>
           <w:b/>
           <w:bCs/>
           <w:kern w:val="36"/>
-          <w:sz w:val="48"/>
-          <w:szCs w:val="48"/>
-        </w:rPr>
-      </w:pPr>
-      <w:r>
+          <w:sz w:val="24"/>
+          <w:szCs w:val="24"/>
+        </w:rPr>
+      </w:pPr>
+    </w:p>
+    <w:p>
+      <w:pPr>
+        <w:spacing w:before="100" w:beforeAutospacing="1" w:after="100" w:afterAutospacing="1" w:line="360" w:lineRule="auto"/>
+        <w:jc w:val="both"/>
+        <w:outlineLvl w:val="0"/>
         <w:rPr>
           <w:rFonts w:ascii="Times New Roman" w:eastAsia="Times New Roman" w:hAnsi="Times New Roman" w:cs="Times New Roman"/>
           <w:b/>
           <w:bCs/>
           <w:kern w:val="36"/>
-          <w:sz w:val="48"/>
-          <w:szCs w:val="48"/>
-        </w:rPr>
+          <w:sz w:val="24"/>
+          <w:szCs w:val="24"/>
+        </w:rPr>
+      </w:pPr>
+    </w:p>
+    <w:p>
+      <w:pPr>
+        <w:spacing w:before="100" w:beforeAutospacing="1" w:after="100" w:afterAutospacing="1" w:line="360" w:lineRule="auto"/>
+        <w:jc w:val="both"/>
+        <w:outlineLvl w:val="0"/>
+        <w:rPr>
+          <w:rFonts w:ascii="Times New Roman" w:eastAsia="Times New Roman" w:hAnsi="Times New Roman" w:cs="Times New Roman"/>
+          <w:b/>
+          <w:bCs/>
+          <w:kern w:val="36"/>
+          <w:sz w:val="24"/>
+          <w:szCs w:val="24"/>
+        </w:rPr>
+      </w:pPr>
+      <w:r>
+        <w:rPr>
+          <w:rFonts w:ascii="Times New Roman" w:eastAsia="Times New Roman" w:hAnsi="Times New Roman" w:cs="Times New Roman"/>
+          <w:b/>
+          <w:bCs/>
+          <w:kern w:val="36"/>
+          <w:sz w:val="24"/>
+          <w:szCs w:val="24"/>
+        </w:rPr>
+        <w:lastRenderedPageBreak/>
         <w:t>Algorithm</w:t>
       </w:r>
     </w:p>
     <w:p>
       <w:pPr>
-        <w:spacing w:before="100" w:beforeAutospacing="1" w:after="100" w:afterAutospacing="1" w:line="240" w:lineRule="auto"/>
+        <w:spacing w:before="100" w:beforeAutospacing="1" w:after="100" w:afterAutospacing="1" w:line="360" w:lineRule="auto"/>
+        <w:jc w:val="both"/>
         <w:rPr>
           <w:rFonts w:ascii="Times New Roman" w:eastAsia="Times New Roman" w:hAnsi="Times New Roman" w:cs="Times New Roman"/>
           <w:sz w:val="24"/>
@@ -2208,7 +2440,8 @@
           <w:ilvl w:val="0"/>
           <w:numId w:val="17"/>
         </w:numPr>
-        <w:spacing w:before="100" w:beforeAutospacing="1" w:after="100" w:afterAutospacing="1" w:line="240" w:lineRule="auto"/>
+        <w:spacing w:before="100" w:beforeAutospacing="1" w:after="100" w:afterAutospacing="1" w:line="360" w:lineRule="auto"/>
+        <w:jc w:val="both"/>
         <w:rPr>
           <w:rFonts w:ascii="Times New Roman" w:eastAsia="Times New Roman" w:hAnsi="Times New Roman" w:cs="Times New Roman"/>
           <w:sz w:val="24"/>
@@ -2230,7 +2463,8 @@
           <w:ilvl w:val="0"/>
           <w:numId w:val="17"/>
         </w:numPr>
-        <w:spacing w:before="100" w:beforeAutospacing="1" w:after="100" w:afterAutospacing="1" w:line="240" w:lineRule="auto"/>
+        <w:spacing w:before="100" w:beforeAutospacing="1" w:after="100" w:afterAutospacing="1" w:line="360" w:lineRule="auto"/>
+        <w:jc w:val="both"/>
         <w:rPr>
           <w:rFonts w:ascii="Times New Roman" w:eastAsia="Times New Roman" w:hAnsi="Times New Roman" w:cs="Times New Roman"/>
           <w:sz w:val="24"/>
@@ -2252,13 +2486,22 @@
           <w:ilvl w:val="0"/>
           <w:numId w:val="17"/>
         </w:numPr>
-        <w:spacing w:before="100" w:beforeAutospacing="1" w:after="100" w:afterAutospacing="1" w:line="240" w:lineRule="auto"/>
-        <w:rPr>
-          <w:rFonts w:ascii="Times New Roman" w:eastAsia="Times New Roman" w:hAnsi="Times New Roman" w:cs="Times New Roman"/>
-          <w:sz w:val="24"/>
-          <w:szCs w:val="24"/>
-        </w:rPr>
-      </w:pPr>
+        <w:spacing w:before="100" w:beforeAutospacing="1" w:after="100" w:afterAutospacing="1" w:line="360" w:lineRule="auto"/>
+        <w:jc w:val="both"/>
+        <w:rPr>
+          <w:rFonts w:ascii="Times New Roman" w:eastAsia="Times New Roman" w:hAnsi="Times New Roman" w:cs="Times New Roman"/>
+          <w:sz w:val="24"/>
+          <w:szCs w:val="24"/>
+        </w:rPr>
+      </w:pPr>
+      <w:r>
+        <w:rPr>
+          <w:rFonts w:ascii="Times New Roman" w:eastAsia="Times New Roman" w:hAnsi="Times New Roman" w:cs="Times New Roman"/>
+          <w:sz w:val="24"/>
+          <w:szCs w:val="24"/>
+        </w:rPr>
+        <w:t xml:space="preserve">The </w:t>
+      </w:r>
       <w:r>
         <w:rPr>
           <w:rFonts w:ascii="Times New Roman" w:eastAsia="Times New Roman" w:hAnsi="Times New Roman" w:cs="Times New Roman"/>
@@ -2274,7 +2517,8 @@
           <w:ilvl w:val="0"/>
           <w:numId w:val="17"/>
         </w:numPr>
-        <w:spacing w:before="100" w:beforeAutospacing="1" w:after="100" w:afterAutospacing="1" w:line="240" w:lineRule="auto"/>
+        <w:spacing w:before="100" w:beforeAutospacing="1" w:after="100" w:afterAutospacing="1" w:line="360" w:lineRule="auto"/>
+        <w:jc w:val="both"/>
         <w:rPr>
           <w:rFonts w:ascii="Times New Roman" w:eastAsia="Times New Roman" w:hAnsi="Times New Roman" w:cs="Times New Roman"/>
           <w:sz w:val="24"/>
@@ -2296,20 +2540,29 @@
           <w:ilvl w:val="0"/>
           <w:numId w:val="17"/>
         </w:numPr>
-        <w:spacing w:before="100" w:beforeAutospacing="1" w:after="100" w:afterAutospacing="1" w:line="240" w:lineRule="auto"/>
-        <w:rPr>
-          <w:rFonts w:ascii="Times New Roman" w:eastAsia="Times New Roman" w:hAnsi="Times New Roman" w:cs="Times New Roman"/>
-          <w:sz w:val="24"/>
-          <w:szCs w:val="24"/>
-        </w:rPr>
-      </w:pPr>
-      <w:r>
-        <w:rPr>
-          <w:rFonts w:ascii="Times New Roman" w:eastAsia="Times New Roman" w:hAnsi="Times New Roman" w:cs="Times New Roman"/>
-          <w:sz w:val="24"/>
-          <w:szCs w:val="24"/>
-        </w:rPr>
-        <w:t>Contact page presents multiple interactive forms:</w:t>
+        <w:spacing w:before="100" w:beforeAutospacing="1" w:after="100" w:afterAutospacing="1" w:line="360" w:lineRule="auto"/>
+        <w:jc w:val="both"/>
+        <w:rPr>
+          <w:rFonts w:ascii="Times New Roman" w:eastAsia="Times New Roman" w:hAnsi="Times New Roman" w:cs="Times New Roman"/>
+          <w:sz w:val="24"/>
+          <w:szCs w:val="24"/>
+        </w:rPr>
+      </w:pPr>
+      <w:r>
+        <w:rPr>
+          <w:rFonts w:ascii="Times New Roman" w:eastAsia="Times New Roman" w:hAnsi="Times New Roman" w:cs="Times New Roman"/>
+          <w:sz w:val="24"/>
+          <w:szCs w:val="24"/>
+        </w:rPr>
+        <w:t>The contact</w:t>
+      </w:r>
+      <w:r>
+        <w:rPr>
+          <w:rFonts w:ascii="Times New Roman" w:eastAsia="Times New Roman" w:hAnsi="Times New Roman" w:cs="Times New Roman"/>
+          <w:sz w:val="24"/>
+          <w:szCs w:val="24"/>
+        </w:rPr>
+        <w:t xml:space="preserve"> page presents multiple interactive forms:</w:t>
       </w:r>
     </w:p>
     <w:p>
@@ -2318,7 +2571,8 @@
           <w:ilvl w:val="1"/>
           <w:numId w:val="17"/>
         </w:numPr>
-        <w:spacing w:before="100" w:beforeAutospacing="1" w:after="100" w:afterAutospacing="1" w:line="240" w:lineRule="auto"/>
+        <w:spacing w:before="100" w:beforeAutospacing="1" w:after="100" w:afterAutospacing="1" w:line="360" w:lineRule="auto"/>
+        <w:jc w:val="both"/>
         <w:rPr>
           <w:rFonts w:ascii="Times New Roman" w:eastAsia="Times New Roman" w:hAnsi="Times New Roman" w:cs="Times New Roman"/>
           <w:sz w:val="24"/>
@@ -2340,7 +2594,8 @@
           <w:ilvl w:val="1"/>
           <w:numId w:val="17"/>
         </w:numPr>
-        <w:spacing w:before="100" w:beforeAutospacing="1" w:after="100" w:afterAutospacing="1" w:line="240" w:lineRule="auto"/>
+        <w:spacing w:before="100" w:beforeAutospacing="1" w:after="100" w:afterAutospacing="1" w:line="360" w:lineRule="auto"/>
+        <w:jc w:val="both"/>
         <w:rPr>
           <w:rFonts w:ascii="Times New Roman" w:eastAsia="Times New Roman" w:hAnsi="Times New Roman" w:cs="Times New Roman"/>
           <w:sz w:val="24"/>
@@ -2362,7 +2617,8 @@
           <w:ilvl w:val="1"/>
           <w:numId w:val="17"/>
         </w:numPr>
-        <w:spacing w:before="100" w:beforeAutospacing="1" w:after="100" w:afterAutospacing="1" w:line="240" w:lineRule="auto"/>
+        <w:spacing w:before="100" w:beforeAutospacing="1" w:after="100" w:afterAutospacing="1" w:line="360" w:lineRule="auto"/>
+        <w:jc w:val="both"/>
         <w:rPr>
           <w:rFonts w:ascii="Times New Roman" w:eastAsia="Times New Roman" w:hAnsi="Times New Roman" w:cs="Times New Roman"/>
           <w:sz w:val="24"/>
@@ -2384,7 +2640,8 @@
           <w:ilvl w:val="1"/>
           <w:numId w:val="17"/>
         </w:numPr>
-        <w:spacing w:before="100" w:beforeAutospacing="1" w:after="100" w:afterAutospacing="1" w:line="240" w:lineRule="auto"/>
+        <w:spacing w:before="100" w:beforeAutospacing="1" w:after="100" w:afterAutospacing="1" w:line="360" w:lineRule="auto"/>
+        <w:jc w:val="both"/>
         <w:rPr>
           <w:rFonts w:ascii="Times New Roman" w:eastAsia="Times New Roman" w:hAnsi="Times New Roman" w:cs="Times New Roman"/>
           <w:sz w:val="24"/>
@@ -2406,20 +2663,45 @@
           <w:ilvl w:val="0"/>
           <w:numId w:val="17"/>
         </w:numPr>
-        <w:spacing w:before="100" w:beforeAutospacing="1" w:after="100" w:afterAutospacing="1" w:line="240" w:lineRule="auto"/>
-        <w:rPr>
-          <w:rFonts w:ascii="Times New Roman" w:eastAsia="Times New Roman" w:hAnsi="Times New Roman" w:cs="Times New Roman"/>
-          <w:sz w:val="24"/>
-          <w:szCs w:val="24"/>
-        </w:rPr>
-      </w:pPr>
-      <w:r>
-        <w:rPr>
-          <w:rFonts w:ascii="Times New Roman" w:eastAsia="Times New Roman" w:hAnsi="Times New Roman" w:cs="Times New Roman"/>
-          <w:sz w:val="24"/>
-          <w:szCs w:val="24"/>
-        </w:rPr>
-        <w:t>Join Mate page provides a registration form for new level mates, validating inputs and submitting data asynchronously.</w:t>
+        <w:spacing w:before="100" w:beforeAutospacing="1" w:after="100" w:afterAutospacing="1" w:line="360" w:lineRule="auto"/>
+        <w:jc w:val="both"/>
+        <w:rPr>
+          <w:rFonts w:ascii="Times New Roman" w:eastAsia="Times New Roman" w:hAnsi="Times New Roman" w:cs="Times New Roman"/>
+          <w:sz w:val="24"/>
+          <w:szCs w:val="24"/>
+        </w:rPr>
+      </w:pPr>
+      <w:r>
+        <w:rPr>
+          <w:rFonts w:ascii="Times New Roman" w:eastAsia="Times New Roman" w:hAnsi="Times New Roman" w:cs="Times New Roman"/>
+          <w:sz w:val="24"/>
+          <w:szCs w:val="24"/>
+        </w:rPr>
+        <w:t xml:space="preserve">The </w:t>
+      </w:r>
+      <w:r>
+        <w:rPr>
+          <w:rFonts w:ascii="Times New Roman" w:eastAsia="Times New Roman" w:hAnsi="Times New Roman" w:cs="Times New Roman"/>
+          <w:sz w:val="24"/>
+          <w:szCs w:val="24"/>
+        </w:rPr>
+        <w:t>Join Mate page provides a registration form for new level mates, validating inputs</w:t>
+      </w:r>
+      <w:r>
+        <w:rPr>
+          <w:rFonts w:ascii="Times New Roman" w:eastAsia="Times New Roman" w:hAnsi="Times New Roman" w:cs="Times New Roman"/>
+          <w:sz w:val="24"/>
+          <w:szCs w:val="24"/>
+        </w:rPr>
+        <w:t>,</w:t>
+      </w:r>
+      <w:r>
+        <w:rPr>
+          <w:rFonts w:ascii="Times New Roman" w:eastAsia="Times New Roman" w:hAnsi="Times New Roman" w:cs="Times New Roman"/>
+          <w:sz w:val="24"/>
+          <w:szCs w:val="24"/>
+        </w:rPr>
+        <w:t xml:space="preserve"> and submitting data asynchronously.</w:t>
       </w:r>
     </w:p>
     <w:p>
@@ -2428,7 +2710,8 @@
           <w:ilvl w:val="0"/>
           <w:numId w:val="17"/>
         </w:numPr>
-        <w:spacing w:before="100" w:beforeAutospacing="1" w:after="100" w:afterAutospacing="1" w:line="240" w:lineRule="auto"/>
+        <w:spacing w:before="100" w:beforeAutospacing="1" w:after="100" w:afterAutospacing="1" w:line="360" w:lineRule="auto"/>
+        <w:jc w:val="both"/>
         <w:rPr>
           <w:rFonts w:ascii="Times New Roman" w:eastAsia="Times New Roman" w:hAnsi="Times New Roman" w:cs="Times New Roman"/>
           <w:sz w:val="24"/>
@@ -2450,7 +2733,8 @@
           <w:ilvl w:val="0"/>
           <w:numId w:val="17"/>
         </w:numPr>
-        <w:spacing w:before="100" w:beforeAutospacing="1" w:after="100" w:afterAutospacing="1" w:line="240" w:lineRule="auto"/>
+        <w:spacing w:before="100" w:beforeAutospacing="1" w:after="100" w:afterAutospacing="1" w:line="360" w:lineRule="auto"/>
+        <w:jc w:val="both"/>
         <w:rPr>
           <w:rFonts w:ascii="Times New Roman" w:eastAsia="Times New Roman" w:hAnsi="Times New Roman" w:cs="Times New Roman"/>
           <w:sz w:val="24"/>
@@ -2472,7 +2756,8 @@
           <w:ilvl w:val="0"/>
           <w:numId w:val="17"/>
         </w:numPr>
-        <w:spacing w:before="100" w:beforeAutospacing="1" w:after="100" w:afterAutospacing="1" w:line="240" w:lineRule="auto"/>
+        <w:spacing w:before="100" w:beforeAutospacing="1" w:after="100" w:afterAutospacing="1" w:line="360" w:lineRule="auto"/>
+        <w:jc w:val="both"/>
         <w:rPr>
           <w:rFonts w:ascii="Times New Roman" w:eastAsia="Times New Roman" w:hAnsi="Times New Roman" w:cs="Times New Roman"/>
           <w:sz w:val="24"/>
@@ -2490,30 +2775,32 @@
     </w:p>
     <w:p>
       <w:pPr>
-        <w:spacing w:before="100" w:beforeAutospacing="1" w:after="100" w:afterAutospacing="1" w:line="240" w:lineRule="auto"/>
+        <w:spacing w:before="100" w:beforeAutospacing="1" w:after="100" w:afterAutospacing="1" w:line="360" w:lineRule="auto"/>
+        <w:jc w:val="both"/>
         <w:outlineLvl w:val="1"/>
         <w:rPr>
           <w:rFonts w:ascii="Times New Roman" w:eastAsia="Times New Roman" w:hAnsi="Times New Roman" w:cs="Times New Roman"/>
           <w:b/>
           <w:bCs/>
-          <w:sz w:val="36"/>
-          <w:szCs w:val="36"/>
-        </w:rPr>
-      </w:pPr>
-      <w:r>
-        <w:rPr>
-          <w:rFonts w:ascii="Times New Roman" w:eastAsia="Times New Roman" w:hAnsi="Times New Roman" w:cs="Times New Roman"/>
-          <w:b/>
-          <w:bCs/>
-          <w:sz w:val="36"/>
-          <w:szCs w:val="36"/>
+          <w:sz w:val="24"/>
+          <w:szCs w:val="24"/>
+        </w:rPr>
+      </w:pPr>
+      <w:r>
+        <w:rPr>
+          <w:rFonts w:ascii="Times New Roman" w:eastAsia="Times New Roman" w:hAnsi="Times New Roman" w:cs="Times New Roman"/>
+          <w:b/>
+          <w:bCs/>
+          <w:sz w:val="24"/>
+          <w:szCs w:val="24"/>
         </w:rPr>
         <w:t>IMPLEMENTATION</w:t>
       </w:r>
     </w:p>
     <w:p>
       <w:pPr>
-        <w:spacing w:before="100" w:beforeAutospacing="1" w:after="100" w:afterAutospacing="1" w:line="240" w:lineRule="auto"/>
+        <w:spacing w:before="100" w:beforeAutospacing="1" w:after="100" w:afterAutospacing="1" w:line="360" w:lineRule="auto"/>
+        <w:jc w:val="both"/>
         <w:rPr>
           <w:rFonts w:ascii="Times New Roman" w:eastAsia="Times New Roman" w:hAnsi="Times New Roman" w:cs="Times New Roman"/>
           <w:sz w:val="24"/>
@@ -2531,46 +2818,67 @@
     </w:p>
     <w:p>
       <w:pPr>
-        <w:spacing w:before="100" w:beforeAutospacing="1" w:after="100" w:afterAutospacing="1" w:line="240" w:lineRule="auto"/>
-        <w:rPr>
-          <w:rFonts w:ascii="Times New Roman" w:eastAsia="Times New Roman" w:hAnsi="Times New Roman" w:cs="Times New Roman"/>
-          <w:sz w:val="24"/>
-          <w:szCs w:val="24"/>
-        </w:rPr>
-      </w:pPr>
-      <w:r>
-        <w:rPr>
-          <w:rFonts w:ascii="Times New Roman" w:eastAsia="Times New Roman" w:hAnsi="Times New Roman" w:cs="Times New Roman"/>
-          <w:b/>
-          <w:bCs/>
+        <w:spacing w:before="100" w:beforeAutospacing="1" w:after="100" w:afterAutospacing="1" w:line="360" w:lineRule="auto"/>
+        <w:jc w:val="both"/>
+        <w:rPr>
+          <w:rFonts w:ascii="Times New Roman" w:eastAsia="Times New Roman" w:hAnsi="Times New Roman" w:cs="Times New Roman"/>
+          <w:sz w:val="24"/>
+          <w:szCs w:val="24"/>
+        </w:rPr>
+      </w:pPr>
+      <w:r>
+        <w:rPr>
+          <w:rFonts w:ascii="Times New Roman" w:eastAsia="Times New Roman" w:hAnsi="Times New Roman" w:cs="Times New Roman"/>
+          <w:b/>
+          <w:bCs/>
+          <w:sz w:val="24"/>
+          <w:szCs w:val="24"/>
+        </w:rPr>
+        <w:t>Header and Navigation:</w:t>
+      </w:r>
+    </w:p>
+    <w:p>
+      <w:pPr>
+        <w:spacing w:before="100" w:beforeAutospacing="1" w:after="100" w:afterAutospacing="1" w:line="360" w:lineRule="auto"/>
+        <w:jc w:val="both"/>
+        <w:rPr>
+          <w:rFonts w:ascii="Times New Roman" w:eastAsia="Times New Roman" w:hAnsi="Times New Roman" w:cs="Times New Roman"/>
+          <w:sz w:val="24"/>
+          <w:szCs w:val="24"/>
+        </w:rPr>
+      </w:pPr>
+      <w:r>
+        <w:rPr>
+          <w:rFonts w:ascii="Times New Roman" w:eastAsia="Times New Roman" w:hAnsi="Times New Roman" w:cs="Times New Roman"/>
+          <w:sz w:val="24"/>
+          <w:szCs w:val="24"/>
+        </w:rPr>
+        <w:t xml:space="preserve">The header comprises a clean, intuitive navigation bar that provides seamless access to all primary pages: Home, Staff, Contact, and Join Mates. The design prioritizes usability and </w:t>
+      </w:r>
+      <w:r>
+        <w:rPr>
+          <w:rFonts w:ascii="Times New Roman" w:eastAsia="Times New Roman" w:hAnsi="Times New Roman" w:cs="Times New Roman"/>
           <w:sz w:val="24"/>
           <w:szCs w:val="24"/>
         </w:rPr>
         <w:lastRenderedPageBreak/>
-        <w:t>Header and Navigation:</w:t>
-      </w:r>
-      <w:r>
-        <w:rPr>
-          <w:rFonts w:ascii="Times New Roman" w:eastAsia="Times New Roman" w:hAnsi="Times New Roman" w:cs="Times New Roman"/>
-          <w:sz w:val="24"/>
-          <w:szCs w:val="24"/>
-        </w:rPr>
-        <w:br/>
-        <w:t>The header comprises a clean, intuitive navigation bar that provides seamless access to all primary pages: Home, Staff, Contact, and Join Mates. The design prioritizes usability and responsiveness, leveraging modern HTML5 semantic elements for accessibility and SEO benefits.</w:t>
-      </w:r>
-    </w:p>
-    <w:p>
-      <w:pPr>
-        <w:spacing w:before="100" w:beforeAutospacing="1" w:after="100" w:afterAutospacing="1" w:line="240" w:lineRule="auto"/>
-        <w:rPr>
-          <w:rFonts w:ascii="Times New Roman" w:eastAsia="Times New Roman" w:hAnsi="Times New Roman" w:cs="Times New Roman"/>
-          <w:sz w:val="24"/>
-          <w:szCs w:val="24"/>
-        </w:rPr>
-      </w:pPr>
-      <w:r>
-        <w:rPr>
-          <w:rFonts w:ascii="Times New Roman" w:eastAsia="Times New Roman" w:hAnsi="Times New Roman" w:cs="Times New Roman"/>
+        <w:t>responsiveness, leveraging modern HTML5 semantic elements for accessibility and SEO benefits.</w:t>
+      </w:r>
+    </w:p>
+    <w:p>
+      <w:pPr>
+        <w:spacing w:before="100" w:beforeAutospacing="1" w:after="100" w:afterAutospacing="1" w:line="360" w:lineRule="auto"/>
+        <w:jc w:val="both"/>
+        <w:rPr>
+          <w:rFonts w:ascii="Times New Roman" w:eastAsia="Times New Roman" w:hAnsi="Times New Roman" w:cs="Times New Roman"/>
+          <w:sz w:val="24"/>
+          <w:szCs w:val="24"/>
+        </w:rPr>
+      </w:pPr>
+      <w:r>
+        <w:rPr>
+          <w:rFonts w:ascii="Times New Roman" w:eastAsia="Times New Roman" w:hAnsi="Times New Roman" w:cs="Times New Roman"/>
+          <w:noProof/>
           <w:sz w:val="24"/>
           <w:szCs w:val="24"/>
         </w:rPr>
@@ -2613,7 +2921,21 @@
     </w:p>
     <w:p>
       <w:pPr>
-        <w:spacing w:before="100" w:beforeAutospacing="1" w:after="100" w:afterAutospacing="1" w:line="240" w:lineRule="auto"/>
+        <w:spacing w:before="100" w:beforeAutospacing="1" w:after="100" w:afterAutospacing="1" w:line="360" w:lineRule="auto"/>
+        <w:jc w:val="both"/>
+        <w:rPr>
+          <w:rFonts w:ascii="Times New Roman" w:eastAsia="Times New Roman" w:hAnsi="Times New Roman" w:cs="Times New Roman"/>
+          <w:b/>
+          <w:bCs/>
+          <w:sz w:val="24"/>
+          <w:szCs w:val="24"/>
+        </w:rPr>
+      </w:pPr>
+    </w:p>
+    <w:p>
+      <w:pPr>
+        <w:spacing w:before="100" w:beforeAutospacing="1" w:after="100" w:afterAutospacing="1" w:line="360" w:lineRule="auto"/>
+        <w:jc w:val="both"/>
         <w:rPr>
           <w:rFonts w:ascii="Times New Roman" w:eastAsia="Times New Roman" w:hAnsi="Times New Roman" w:cs="Times New Roman"/>
           <w:sz w:val="24"/>
@@ -2630,13 +2952,23 @@
         </w:rPr>
         <w:t>Home Page:</w:t>
       </w:r>
-      <w:r>
-        <w:rPr>
-          <w:rFonts w:ascii="Times New Roman" w:eastAsia="Times New Roman" w:hAnsi="Times New Roman" w:cs="Times New Roman"/>
-          <w:sz w:val="24"/>
-          <w:szCs w:val="24"/>
-        </w:rPr>
-        <w:br/>
+    </w:p>
+    <w:p>
+      <w:pPr>
+        <w:spacing w:before="100" w:beforeAutospacing="1" w:after="100" w:afterAutospacing="1" w:line="360" w:lineRule="auto"/>
+        <w:jc w:val="both"/>
+        <w:rPr>
+          <w:rFonts w:ascii="Times New Roman" w:eastAsia="Times New Roman" w:hAnsi="Times New Roman" w:cs="Times New Roman"/>
+          <w:sz w:val="24"/>
+          <w:szCs w:val="24"/>
+        </w:rPr>
+      </w:pPr>
+      <w:r>
+        <w:rPr>
+          <w:rFonts w:ascii="Times New Roman" w:eastAsia="Times New Roman" w:hAnsi="Times New Roman" w:cs="Times New Roman"/>
+          <w:sz w:val="24"/>
+          <w:szCs w:val="24"/>
+        </w:rPr>
         <w:t>This page is carefully organized into distinct sections for easy content digestion:</w:t>
       </w:r>
     </w:p>
@@ -2646,7 +2978,8 @@
           <w:ilvl w:val="0"/>
           <w:numId w:val="21"/>
         </w:numPr>
-        <w:spacing w:before="100" w:beforeAutospacing="1" w:after="100" w:afterAutospacing="1" w:line="240" w:lineRule="auto"/>
+        <w:spacing w:before="100" w:beforeAutospacing="1" w:after="100" w:afterAutospacing="1" w:line="360" w:lineRule="auto"/>
+        <w:jc w:val="both"/>
         <w:rPr>
           <w:rFonts w:ascii="Times New Roman" w:eastAsia="Times New Roman" w:hAnsi="Times New Roman" w:cs="Times New Roman"/>
           <w:sz w:val="24"/>
@@ -2678,7 +3011,8 @@
           <w:ilvl w:val="0"/>
           <w:numId w:val="21"/>
         </w:numPr>
-        <w:spacing w:before="100" w:beforeAutospacing="1" w:after="100" w:afterAutospacing="1" w:line="240" w:lineRule="auto"/>
+        <w:spacing w:before="100" w:beforeAutospacing="1" w:after="100" w:afterAutospacing="1" w:line="360" w:lineRule="auto"/>
+        <w:jc w:val="both"/>
         <w:rPr>
           <w:rFonts w:ascii="Times New Roman" w:eastAsia="Times New Roman" w:hAnsi="Times New Roman" w:cs="Times New Roman"/>
           <w:sz w:val="24"/>
@@ -2710,9 +3044,13 @@
           <w:ilvl w:val="0"/>
           <w:numId w:val="21"/>
         </w:numPr>
-        <w:spacing w:before="100" w:beforeAutospacing="1" w:after="100" w:afterAutospacing="1" w:line="240" w:lineRule="auto"/>
-        <w:rPr>
+        <w:spacing w:before="100" w:beforeAutospacing="1" w:after="100" w:afterAutospacing="1" w:line="360" w:lineRule="auto"/>
+        <w:jc w:val="both"/>
+        <w:rPr>
+          <w:rFonts w:ascii="Times New Roman" w:hAnsi="Times New Roman" w:cs="Times New Roman"/>
           <w:noProof/>
+          <w:sz w:val="24"/>
+          <w:szCs w:val="24"/>
         </w:rPr>
       </w:pPr>
       <w:r>
@@ -2736,17 +3074,23 @@
     </w:p>
     <w:p>
       <w:pPr>
-        <w:spacing w:before="100" w:beforeAutospacing="1" w:after="100" w:afterAutospacing="1" w:line="240" w:lineRule="auto"/>
-        <w:rPr>
+        <w:spacing w:before="100" w:beforeAutospacing="1" w:after="100" w:afterAutospacing="1" w:line="360" w:lineRule="auto"/>
+        <w:jc w:val="both"/>
+        <w:rPr>
+          <w:rFonts w:ascii="Times New Roman" w:hAnsi="Times New Roman" w:cs="Times New Roman"/>
           <w:noProof/>
-        </w:rPr>
-      </w:pPr>
-      <w:r>
-        <w:rPr>
-          <w:rFonts w:ascii="Times New Roman" w:eastAsia="Times New Roman" w:hAnsi="Times New Roman" w:cs="Times New Roman"/>
-          <w:sz w:val="24"/>
-          <w:szCs w:val="24"/>
-        </w:rPr>
+          <w:sz w:val="24"/>
+          <w:szCs w:val="24"/>
+        </w:rPr>
+      </w:pPr>
+      <w:r>
+        <w:rPr>
+          <w:rFonts w:ascii="Times New Roman" w:eastAsia="Times New Roman" w:hAnsi="Times New Roman" w:cs="Times New Roman"/>
+          <w:noProof/>
+          <w:sz w:val="24"/>
+          <w:szCs w:val="24"/>
+        </w:rPr>
+        <w:lastRenderedPageBreak/>
         <w:drawing>
           <wp:inline distT="0" distB="0" distL="0" distR="0" wp14:anchorId="4799F16E" wp14:editId="41E2EC4F">
             <wp:extent cx="5481550" cy="3558208"/>
@@ -2785,25 +3129,31 @@
       </w:r>
       <w:r>
         <w:rPr>
+          <w:rFonts w:ascii="Times New Roman" w:hAnsi="Times New Roman" w:cs="Times New Roman"/>
           <w:noProof/>
+          <w:sz w:val="24"/>
+          <w:szCs w:val="24"/>
         </w:rPr>
         <w:t xml:space="preserve"> </w:t>
       </w:r>
     </w:p>
     <w:p>
       <w:pPr>
-        <w:spacing w:before="100" w:beforeAutospacing="1" w:after="100" w:afterAutospacing="1" w:line="240" w:lineRule="auto"/>
-        <w:rPr>
-          <w:rFonts w:ascii="Times New Roman" w:eastAsia="Times New Roman" w:hAnsi="Times New Roman" w:cs="Times New Roman"/>
-          <w:sz w:val="24"/>
-          <w:szCs w:val="24"/>
-        </w:rPr>
-      </w:pPr>
-      <w:r>
-        <w:rPr>
+        <w:spacing w:before="100" w:beforeAutospacing="1" w:after="100" w:afterAutospacing="1" w:line="360" w:lineRule="auto"/>
+        <w:jc w:val="both"/>
+        <w:rPr>
+          <w:rFonts w:ascii="Times New Roman" w:eastAsia="Times New Roman" w:hAnsi="Times New Roman" w:cs="Times New Roman"/>
+          <w:sz w:val="24"/>
+          <w:szCs w:val="24"/>
+        </w:rPr>
+      </w:pPr>
+      <w:r>
+        <w:rPr>
+          <w:rFonts w:ascii="Times New Roman" w:hAnsi="Times New Roman" w:cs="Times New Roman"/>
           <w:noProof/>
-        </w:rPr>
-        <w:lastRenderedPageBreak/>
+          <w:sz w:val="24"/>
+          <w:szCs w:val="24"/>
+        </w:rPr>
         <w:drawing>
           <wp:inline distT="0" distB="0" distL="0" distR="0" wp14:anchorId="66C80D7D" wp14:editId="4A2E1D6B">
             <wp:extent cx="5731510" cy="3355340"/>
@@ -2843,7 +3193,21 @@
     </w:p>
     <w:p>
       <w:pPr>
-        <w:spacing w:before="100" w:beforeAutospacing="1" w:after="100" w:afterAutospacing="1" w:line="240" w:lineRule="auto"/>
+        <w:spacing w:before="100" w:beforeAutospacing="1" w:after="100" w:afterAutospacing="1" w:line="360" w:lineRule="auto"/>
+        <w:jc w:val="both"/>
+        <w:rPr>
+          <w:rFonts w:ascii="Times New Roman" w:eastAsia="Times New Roman" w:hAnsi="Times New Roman" w:cs="Times New Roman"/>
+          <w:b/>
+          <w:bCs/>
+          <w:sz w:val="24"/>
+          <w:szCs w:val="24"/>
+        </w:rPr>
+      </w:pPr>
+    </w:p>
+    <w:p>
+      <w:pPr>
+        <w:spacing w:before="100" w:beforeAutospacing="1" w:after="100" w:afterAutospacing="1" w:line="360" w:lineRule="auto"/>
+        <w:jc w:val="both"/>
         <w:rPr>
           <w:rFonts w:ascii="Times New Roman" w:eastAsia="Times New Roman" w:hAnsi="Times New Roman" w:cs="Times New Roman"/>
           <w:sz w:val="24"/>
@@ -2860,31 +3224,44 @@
         </w:rPr>
         <w:t>Staff Page:</w:t>
       </w:r>
-      <w:r>
-        <w:rPr>
-          <w:rFonts w:ascii="Times New Roman" w:eastAsia="Times New Roman" w:hAnsi="Times New Roman" w:cs="Times New Roman"/>
-          <w:sz w:val="24"/>
-          <w:szCs w:val="24"/>
-        </w:rPr>
-        <w:br/>
+    </w:p>
+    <w:p>
+      <w:pPr>
+        <w:spacing w:before="100" w:beforeAutospacing="1" w:after="100" w:afterAutospacing="1" w:line="360" w:lineRule="auto"/>
+        <w:jc w:val="both"/>
+        <w:rPr>
+          <w:rFonts w:ascii="Times New Roman" w:eastAsia="Times New Roman" w:hAnsi="Times New Roman" w:cs="Times New Roman"/>
+          <w:sz w:val="24"/>
+          <w:szCs w:val="24"/>
+        </w:rPr>
+      </w:pPr>
+      <w:r>
+        <w:rPr>
+          <w:rFonts w:ascii="Times New Roman" w:eastAsia="Times New Roman" w:hAnsi="Times New Roman" w:cs="Times New Roman"/>
+          <w:sz w:val="24"/>
+          <w:szCs w:val="24"/>
+        </w:rPr>
         <w:t>This dedicated page features a professionally designed staff directory, showcasing all department members with their roles, photographs, and brief bios. The layout employs a responsive grid system, ensuring optimal display across all devices.</w:t>
       </w:r>
     </w:p>
     <w:p>
       <w:pPr>
-        <w:spacing w:before="100" w:beforeAutospacing="1" w:after="100" w:afterAutospacing="1" w:line="240" w:lineRule="auto"/>
-        <w:rPr>
-          <w:rFonts w:ascii="Times New Roman" w:eastAsia="Times New Roman" w:hAnsi="Times New Roman" w:cs="Times New Roman"/>
-          <w:sz w:val="24"/>
-          <w:szCs w:val="24"/>
-        </w:rPr>
-      </w:pPr>
-      <w:r>
-        <w:rPr>
-          <w:rFonts w:ascii="Times New Roman" w:eastAsia="Times New Roman" w:hAnsi="Times New Roman" w:cs="Times New Roman"/>
-          <w:sz w:val="24"/>
-          <w:szCs w:val="24"/>
-        </w:rPr>
+        <w:spacing w:before="100" w:beforeAutospacing="1" w:after="100" w:afterAutospacing="1" w:line="360" w:lineRule="auto"/>
+        <w:jc w:val="both"/>
+        <w:rPr>
+          <w:rFonts w:ascii="Times New Roman" w:eastAsia="Times New Roman" w:hAnsi="Times New Roman" w:cs="Times New Roman"/>
+          <w:sz w:val="24"/>
+          <w:szCs w:val="24"/>
+        </w:rPr>
+      </w:pPr>
+      <w:r>
+        <w:rPr>
+          <w:rFonts w:ascii="Times New Roman" w:eastAsia="Times New Roman" w:hAnsi="Times New Roman" w:cs="Times New Roman"/>
+          <w:noProof/>
+          <w:sz w:val="24"/>
+          <w:szCs w:val="24"/>
+        </w:rPr>
+        <w:lastRenderedPageBreak/>
         <w:drawing>
           <wp:inline distT="0" distB="0" distL="0" distR="0" wp14:anchorId="1BC61996" wp14:editId="4AA36879">
             <wp:extent cx="5731510" cy="3346450"/>
@@ -2924,7 +3301,21 @@
     </w:p>
     <w:p>
       <w:pPr>
-        <w:spacing w:before="100" w:beforeAutospacing="1" w:after="100" w:afterAutospacing="1" w:line="240" w:lineRule="auto"/>
+        <w:spacing w:before="100" w:beforeAutospacing="1" w:after="100" w:afterAutospacing="1" w:line="360" w:lineRule="auto"/>
+        <w:jc w:val="both"/>
+        <w:rPr>
+          <w:rFonts w:ascii="Times New Roman" w:eastAsia="Times New Roman" w:hAnsi="Times New Roman" w:cs="Times New Roman"/>
+          <w:b/>
+          <w:bCs/>
+          <w:sz w:val="24"/>
+          <w:szCs w:val="24"/>
+        </w:rPr>
+      </w:pPr>
+    </w:p>
+    <w:p>
+      <w:pPr>
+        <w:spacing w:before="100" w:beforeAutospacing="1" w:after="100" w:afterAutospacing="1" w:line="360" w:lineRule="auto"/>
+        <w:jc w:val="both"/>
         <w:rPr>
           <w:rFonts w:ascii="Times New Roman" w:eastAsia="Times New Roman" w:hAnsi="Times New Roman" w:cs="Times New Roman"/>
           <w:sz w:val="24"/>
@@ -2941,13 +3332,23 @@
         </w:rPr>
         <w:t>Contact Page:</w:t>
       </w:r>
-      <w:r>
-        <w:rPr>
-          <w:rFonts w:ascii="Times New Roman" w:eastAsia="Times New Roman" w:hAnsi="Times New Roman" w:cs="Times New Roman"/>
-          <w:sz w:val="24"/>
-          <w:szCs w:val="24"/>
-        </w:rPr>
-        <w:br/>
+    </w:p>
+    <w:p>
+      <w:pPr>
+        <w:spacing w:before="100" w:beforeAutospacing="1" w:after="100" w:afterAutospacing="1" w:line="360" w:lineRule="auto"/>
+        <w:jc w:val="both"/>
+        <w:rPr>
+          <w:rFonts w:ascii="Times New Roman" w:eastAsia="Times New Roman" w:hAnsi="Times New Roman" w:cs="Times New Roman"/>
+          <w:sz w:val="24"/>
+          <w:szCs w:val="24"/>
+        </w:rPr>
+      </w:pPr>
+      <w:r>
+        <w:rPr>
+          <w:rFonts w:ascii="Times New Roman" w:eastAsia="Times New Roman" w:hAnsi="Times New Roman" w:cs="Times New Roman"/>
+          <w:sz w:val="24"/>
+          <w:szCs w:val="24"/>
+        </w:rPr>
         <w:t>A multifunctional contact interface supports various user needs:</w:t>
       </w:r>
     </w:p>
@@ -2957,7 +3358,8 @@
           <w:ilvl w:val="0"/>
           <w:numId w:val="22"/>
         </w:numPr>
-        <w:spacing w:before="100" w:beforeAutospacing="1" w:after="100" w:afterAutospacing="1" w:line="240" w:lineRule="auto"/>
+        <w:spacing w:before="100" w:beforeAutospacing="1" w:after="100" w:afterAutospacing="1" w:line="360" w:lineRule="auto"/>
+        <w:jc w:val="both"/>
         <w:rPr>
           <w:rFonts w:ascii="Times New Roman" w:eastAsia="Times New Roman" w:hAnsi="Times New Roman" w:cs="Times New Roman"/>
           <w:sz w:val="24"/>
@@ -2989,7 +3391,8 @@
           <w:ilvl w:val="0"/>
           <w:numId w:val="22"/>
         </w:numPr>
-        <w:spacing w:before="100" w:beforeAutospacing="1" w:after="100" w:afterAutospacing="1" w:line="240" w:lineRule="auto"/>
+        <w:spacing w:before="100" w:beforeAutospacing="1" w:after="100" w:afterAutospacing="1" w:line="360" w:lineRule="auto"/>
+        <w:jc w:val="both"/>
         <w:rPr>
           <w:rFonts w:ascii="Times New Roman" w:eastAsia="Times New Roman" w:hAnsi="Times New Roman" w:cs="Times New Roman"/>
           <w:sz w:val="24"/>
@@ -3021,22 +3424,22 @@
           <w:ilvl w:val="0"/>
           <w:numId w:val="22"/>
         </w:numPr>
-        <w:spacing w:before="100" w:beforeAutospacing="1" w:after="100" w:afterAutospacing="1" w:line="240" w:lineRule="auto"/>
-        <w:rPr>
-          <w:rFonts w:ascii="Times New Roman" w:eastAsia="Times New Roman" w:hAnsi="Times New Roman" w:cs="Times New Roman"/>
-          <w:sz w:val="24"/>
-          <w:szCs w:val="24"/>
-        </w:rPr>
-      </w:pPr>
-      <w:r>
-        <w:rPr>
-          <w:rFonts w:ascii="Times New Roman" w:eastAsia="Times New Roman" w:hAnsi="Times New Roman" w:cs="Times New Roman"/>
-          <w:b/>
-          <w:bCs/>
-          <w:sz w:val="24"/>
-          <w:szCs w:val="24"/>
-        </w:rPr>
-        <w:lastRenderedPageBreak/>
+        <w:spacing w:before="100" w:beforeAutospacing="1" w:after="100" w:afterAutospacing="1" w:line="360" w:lineRule="auto"/>
+        <w:jc w:val="both"/>
+        <w:rPr>
+          <w:rFonts w:ascii="Times New Roman" w:eastAsia="Times New Roman" w:hAnsi="Times New Roman" w:cs="Times New Roman"/>
+          <w:sz w:val="24"/>
+          <w:szCs w:val="24"/>
+        </w:rPr>
+      </w:pPr>
+      <w:r>
+        <w:rPr>
+          <w:rFonts w:ascii="Times New Roman" w:eastAsia="Times New Roman" w:hAnsi="Times New Roman" w:cs="Times New Roman"/>
+          <w:b/>
+          <w:bCs/>
+          <w:sz w:val="24"/>
+          <w:szCs w:val="24"/>
+        </w:rPr>
         <w:t>Make Payment:</w:t>
       </w:r>
       <w:r>
@@ -3054,22 +3457,23 @@
           <w:ilvl w:val="0"/>
           <w:numId w:val="22"/>
         </w:numPr>
-        <w:spacing w:before="100" w:beforeAutospacing="1" w:after="100" w:afterAutospacing="1" w:line="240" w:lineRule="auto"/>
-        <w:rPr>
-          <w:rFonts w:ascii="Times New Roman" w:eastAsia="Times New Roman" w:hAnsi="Times New Roman" w:cs="Times New Roman"/>
-          <w:sz w:val="24"/>
-          <w:szCs w:val="24"/>
-        </w:rPr>
-      </w:pPr>
-      <w:r>
-        <w:rPr>
-          <w:rFonts w:ascii="Times New Roman" w:eastAsia="Times New Roman" w:hAnsi="Times New Roman" w:cs="Times New Roman"/>
-          <w:b/>
-          <w:bCs/>
-          <w:sz w:val="24"/>
-          <w:szCs w:val="24"/>
-        </w:rPr>
-        <w:t>Notify Birthday:</w:t>
+        <w:spacing w:before="100" w:beforeAutospacing="1" w:after="100" w:afterAutospacing="1" w:line="360" w:lineRule="auto"/>
+        <w:jc w:val="both"/>
+        <w:rPr>
+          <w:rFonts w:ascii="Times New Roman" w:eastAsia="Times New Roman" w:hAnsi="Times New Roman" w:cs="Times New Roman"/>
+          <w:sz w:val="24"/>
+          <w:szCs w:val="24"/>
+        </w:rPr>
+      </w:pPr>
+      <w:r>
+        <w:rPr>
+          <w:rFonts w:ascii="Times New Roman" w:eastAsia="Times New Roman" w:hAnsi="Times New Roman" w:cs="Times New Roman"/>
+          <w:b/>
+          <w:bCs/>
+          <w:sz w:val="24"/>
+          <w:szCs w:val="24"/>
+        </w:rPr>
+        <w:t>Birthday:</w:t>
       </w:r>
       <w:r>
         <w:rPr>
@@ -3082,19 +3486,22 @@
     </w:p>
     <w:p>
       <w:pPr>
-        <w:spacing w:before="100" w:beforeAutospacing="1" w:after="100" w:afterAutospacing="1" w:line="240" w:lineRule="auto"/>
-        <w:rPr>
-          <w:rFonts w:ascii="Times New Roman" w:eastAsia="Times New Roman" w:hAnsi="Times New Roman" w:cs="Times New Roman"/>
-          <w:sz w:val="24"/>
-          <w:szCs w:val="24"/>
-        </w:rPr>
-      </w:pPr>
-      <w:r>
-        <w:rPr>
-          <w:rFonts w:ascii="Times New Roman" w:eastAsia="Times New Roman" w:hAnsi="Times New Roman" w:cs="Times New Roman"/>
-          <w:sz w:val="24"/>
-          <w:szCs w:val="24"/>
-        </w:rPr>
+        <w:spacing w:before="100" w:beforeAutospacing="1" w:after="100" w:afterAutospacing="1" w:line="360" w:lineRule="auto"/>
+        <w:jc w:val="both"/>
+        <w:rPr>
+          <w:rFonts w:ascii="Times New Roman" w:eastAsia="Times New Roman" w:hAnsi="Times New Roman" w:cs="Times New Roman"/>
+          <w:sz w:val="24"/>
+          <w:szCs w:val="24"/>
+        </w:rPr>
+      </w:pPr>
+      <w:r>
+        <w:rPr>
+          <w:rFonts w:ascii="Times New Roman" w:eastAsia="Times New Roman" w:hAnsi="Times New Roman" w:cs="Times New Roman"/>
+          <w:noProof/>
+          <w:sz w:val="24"/>
+          <w:szCs w:val="24"/>
+        </w:rPr>
+        <w:lastRenderedPageBreak/>
         <w:drawing>
           <wp:inline distT="0" distB="0" distL="0" distR="0" wp14:anchorId="7190ECEE" wp14:editId="08B6F589">
             <wp:extent cx="5731510" cy="3045460"/>
@@ -3134,18 +3541,20 @@
     </w:p>
     <w:p>
       <w:pPr>
-        <w:spacing w:before="100" w:beforeAutospacing="1" w:after="100" w:afterAutospacing="1" w:line="240" w:lineRule="auto"/>
+        <w:spacing w:before="100" w:beforeAutospacing="1" w:after="100" w:afterAutospacing="1" w:line="360" w:lineRule="auto"/>
         <w:ind w:left="720"/>
-        <w:rPr>
-          <w:rFonts w:ascii="Times New Roman" w:eastAsia="Times New Roman" w:hAnsi="Times New Roman" w:cs="Times New Roman"/>
-          <w:sz w:val="24"/>
-          <w:szCs w:val="24"/>
-        </w:rPr>
-      </w:pPr>
-    </w:p>
-    <w:p>
-      <w:pPr>
-        <w:spacing w:before="100" w:beforeAutospacing="1" w:after="100" w:afterAutospacing="1" w:line="240" w:lineRule="auto"/>
+        <w:jc w:val="both"/>
+        <w:rPr>
+          <w:rFonts w:ascii="Times New Roman" w:eastAsia="Times New Roman" w:hAnsi="Times New Roman" w:cs="Times New Roman"/>
+          <w:sz w:val="24"/>
+          <w:szCs w:val="24"/>
+        </w:rPr>
+      </w:pPr>
+    </w:p>
+    <w:p>
+      <w:pPr>
+        <w:spacing w:before="100" w:beforeAutospacing="1" w:after="100" w:afterAutospacing="1" w:line="360" w:lineRule="auto"/>
+        <w:jc w:val="both"/>
         <w:rPr>
           <w:rFonts w:ascii="Times New Roman" w:eastAsia="Times New Roman" w:hAnsi="Times New Roman" w:cs="Times New Roman"/>
           <w:sz w:val="24"/>
@@ -3162,28 +3571,40 @@
         </w:rPr>
         <w:t>Join Mates Page:</w:t>
       </w:r>
-      <w:r>
-        <w:rPr>
-          <w:rFonts w:ascii="Times New Roman" w:eastAsia="Times New Roman" w:hAnsi="Times New Roman" w:cs="Times New Roman"/>
-          <w:sz w:val="24"/>
-          <w:szCs w:val="24"/>
-        </w:rPr>
-        <w:br/>
+    </w:p>
+    <w:p>
+      <w:pPr>
+        <w:spacing w:before="100" w:beforeAutospacing="1" w:after="100" w:afterAutospacing="1" w:line="360" w:lineRule="auto"/>
+        <w:jc w:val="both"/>
+        <w:rPr>
+          <w:rFonts w:ascii="Times New Roman" w:eastAsia="Times New Roman" w:hAnsi="Times New Roman" w:cs="Times New Roman"/>
+          <w:sz w:val="24"/>
+          <w:szCs w:val="24"/>
+        </w:rPr>
+      </w:pPr>
+      <w:r>
+        <w:rPr>
+          <w:rFonts w:ascii="Times New Roman" w:eastAsia="Times New Roman" w:hAnsi="Times New Roman" w:cs="Times New Roman"/>
+          <w:sz w:val="24"/>
+          <w:szCs w:val="24"/>
+        </w:rPr>
         <w:t>This section facilitates seamless membership requests for level mates, employing a structured form with validation and confirmation mechanisms to ensure accuracy and user confidence.</w:t>
       </w:r>
     </w:p>
     <w:p>
       <w:pPr>
-        <w:spacing w:before="100" w:beforeAutospacing="1" w:after="100" w:afterAutospacing="1" w:line="240" w:lineRule="auto"/>
-        <w:rPr>
-          <w:rFonts w:ascii="Times New Roman" w:eastAsia="Times New Roman" w:hAnsi="Times New Roman" w:cs="Times New Roman"/>
-          <w:sz w:val="24"/>
-          <w:szCs w:val="24"/>
-        </w:rPr>
-      </w:pPr>
-      <w:r>
-        <w:rPr>
-          <w:rFonts w:ascii="Times New Roman" w:eastAsia="Times New Roman" w:hAnsi="Times New Roman" w:cs="Times New Roman"/>
+        <w:spacing w:before="100" w:beforeAutospacing="1" w:after="100" w:afterAutospacing="1" w:line="360" w:lineRule="auto"/>
+        <w:jc w:val="both"/>
+        <w:rPr>
+          <w:rFonts w:ascii="Times New Roman" w:eastAsia="Times New Roman" w:hAnsi="Times New Roman" w:cs="Times New Roman"/>
+          <w:sz w:val="24"/>
+          <w:szCs w:val="24"/>
+        </w:rPr>
+      </w:pPr>
+      <w:r>
+        <w:rPr>
+          <w:rFonts w:ascii="Times New Roman" w:eastAsia="Times New Roman" w:hAnsi="Times New Roman" w:cs="Times New Roman"/>
+          <w:noProof/>
           <w:sz w:val="24"/>
           <w:szCs w:val="24"/>
         </w:rPr>
@@ -3226,7 +3647,8 @@
     </w:p>
     <w:p>
       <w:pPr>
-        <w:spacing w:before="100" w:beforeAutospacing="1" w:after="100" w:afterAutospacing="1" w:line="240" w:lineRule="auto"/>
+        <w:spacing w:before="100" w:beforeAutospacing="1" w:after="100" w:afterAutospacing="1" w:line="360" w:lineRule="auto"/>
+        <w:jc w:val="both"/>
         <w:rPr>
           <w:rFonts w:ascii="Times New Roman" w:eastAsia="Times New Roman" w:hAnsi="Times New Roman" w:cs="Times New Roman"/>
           <w:sz w:val="24"/>
@@ -3256,22 +3678,24 @@
     </w:p>
     <w:p>
       <w:pPr>
-        <w:spacing w:before="100" w:beforeAutospacing="1" w:after="100" w:afterAutospacing="1" w:line="240" w:lineRule="auto"/>
-        <w:rPr>
-          <w:rFonts w:ascii="Times New Roman" w:eastAsia="Times New Roman" w:hAnsi="Times New Roman" w:cs="Times New Roman"/>
-          <w:b/>
-          <w:bCs/>
-          <w:sz w:val="32"/>
-          <w:szCs w:val="32"/>
-        </w:rPr>
-      </w:pPr>
-      <w:r>
-        <w:rPr>
-          <w:rFonts w:ascii="Times New Roman" w:eastAsia="Times New Roman" w:hAnsi="Times New Roman" w:cs="Times New Roman"/>
-          <w:b/>
-          <w:bCs/>
-          <w:sz w:val="32"/>
-          <w:szCs w:val="32"/>
+        <w:spacing w:before="100" w:beforeAutospacing="1" w:after="100" w:afterAutospacing="1" w:line="360" w:lineRule="auto"/>
+        <w:jc w:val="both"/>
+        <w:rPr>
+          <w:rFonts w:ascii="Times New Roman" w:eastAsia="Times New Roman" w:hAnsi="Times New Roman" w:cs="Times New Roman"/>
+          <w:b/>
+          <w:bCs/>
+          <w:sz w:val="24"/>
+          <w:szCs w:val="24"/>
+        </w:rPr>
+      </w:pPr>
+      <w:r>
+        <w:rPr>
+          <w:rFonts w:ascii="Times New Roman" w:eastAsia="Times New Roman" w:hAnsi="Times New Roman" w:cs="Times New Roman"/>
+          <w:b/>
+          <w:bCs/>
+          <w:noProof/>
+          <w:sz w:val="24"/>
+          <w:szCs w:val="24"/>
         </w:rPr>
         <w:drawing>
           <wp:inline distT="0" distB="0" distL="0" distR="0" wp14:anchorId="454122E5" wp14:editId="62AF89F4">
@@ -3312,48 +3736,52 @@
     </w:p>
     <w:p>
       <w:pPr>
-        <w:spacing w:before="100" w:beforeAutospacing="1" w:after="100" w:afterAutospacing="1" w:line="240" w:lineRule="auto"/>
-        <w:rPr>
-          <w:rFonts w:ascii="Times New Roman" w:eastAsia="Times New Roman" w:hAnsi="Times New Roman" w:cs="Times New Roman"/>
-          <w:b/>
-          <w:bCs/>
-          <w:sz w:val="32"/>
-          <w:szCs w:val="32"/>
-        </w:rPr>
-      </w:pPr>
-    </w:p>
-    <w:p>
-      <w:pPr>
-        <w:spacing w:before="100" w:beforeAutospacing="1" w:after="100" w:afterAutospacing="1" w:line="240" w:lineRule="auto"/>
-        <w:rPr>
-          <w:rFonts w:ascii="Times New Roman" w:eastAsia="Times New Roman" w:hAnsi="Times New Roman" w:cs="Times New Roman"/>
-          <w:sz w:val="24"/>
-          <w:szCs w:val="24"/>
-        </w:rPr>
-      </w:pPr>
-      <w:r>
-        <w:rPr>
-          <w:rFonts w:ascii="Times New Roman" w:eastAsia="Times New Roman" w:hAnsi="Times New Roman" w:cs="Times New Roman"/>
-          <w:b/>
-          <w:bCs/>
-          <w:sz w:val="32"/>
-          <w:szCs w:val="32"/>
+        <w:spacing w:before="100" w:beforeAutospacing="1" w:after="100" w:afterAutospacing="1" w:line="360" w:lineRule="auto"/>
+        <w:jc w:val="both"/>
+        <w:rPr>
+          <w:rFonts w:ascii="Times New Roman" w:eastAsia="Times New Roman" w:hAnsi="Times New Roman" w:cs="Times New Roman"/>
+          <w:b/>
+          <w:bCs/>
+          <w:sz w:val="24"/>
+          <w:szCs w:val="24"/>
+        </w:rPr>
+      </w:pPr>
+    </w:p>
+    <w:p>
+      <w:pPr>
+        <w:spacing w:before="100" w:beforeAutospacing="1" w:after="100" w:afterAutospacing="1" w:line="360" w:lineRule="auto"/>
+        <w:jc w:val="both"/>
+        <w:rPr>
+          <w:rFonts w:ascii="Times New Roman" w:eastAsia="Times New Roman" w:hAnsi="Times New Roman" w:cs="Times New Roman"/>
+          <w:sz w:val="24"/>
+          <w:szCs w:val="24"/>
+        </w:rPr>
+      </w:pPr>
+      <w:r>
+        <w:rPr>
+          <w:rFonts w:ascii="Times New Roman" w:eastAsia="Times New Roman" w:hAnsi="Times New Roman" w:cs="Times New Roman"/>
+          <w:b/>
+          <w:bCs/>
+          <w:sz w:val="24"/>
+          <w:szCs w:val="24"/>
         </w:rPr>
         <w:t>CODE SNIPPET</w:t>
       </w:r>
     </w:p>
     <w:p>
       <w:pPr>
-        <w:spacing w:before="100" w:beforeAutospacing="1" w:after="100" w:afterAutospacing="1" w:line="240" w:lineRule="auto"/>
-        <w:rPr>
-          <w:rFonts w:ascii="Times New Roman" w:eastAsia="Times New Roman" w:hAnsi="Times New Roman" w:cs="Times New Roman"/>
-          <w:sz w:val="24"/>
-          <w:szCs w:val="24"/>
-        </w:rPr>
-      </w:pPr>
-      <w:r>
-        <w:rPr>
-          <w:rFonts w:ascii="Times New Roman" w:eastAsia="Times New Roman" w:hAnsi="Times New Roman" w:cs="Times New Roman"/>
+        <w:spacing w:before="100" w:beforeAutospacing="1" w:after="100" w:afterAutospacing="1" w:line="360" w:lineRule="auto"/>
+        <w:jc w:val="both"/>
+        <w:rPr>
+          <w:rFonts w:ascii="Times New Roman" w:eastAsia="Times New Roman" w:hAnsi="Times New Roman" w:cs="Times New Roman"/>
+          <w:sz w:val="24"/>
+          <w:szCs w:val="24"/>
+        </w:rPr>
+      </w:pPr>
+      <w:r>
+        <w:rPr>
+          <w:rFonts w:ascii="Times New Roman" w:eastAsia="Times New Roman" w:hAnsi="Times New Roman" w:cs="Times New Roman"/>
+          <w:noProof/>
           <w:sz w:val="24"/>
           <w:szCs w:val="24"/>
         </w:rPr>
@@ -3396,19 +3824,22 @@
     </w:p>
     <w:p>
       <w:pPr>
-        <w:spacing w:before="100" w:beforeAutospacing="1" w:after="100" w:afterAutospacing="1" w:line="240" w:lineRule="auto"/>
-        <w:rPr>
-          <w:rFonts w:ascii="Times New Roman" w:eastAsia="Times New Roman" w:hAnsi="Times New Roman" w:cs="Times New Roman"/>
-          <w:sz w:val="24"/>
-          <w:szCs w:val="24"/>
-        </w:rPr>
-      </w:pPr>
-      <w:r>
-        <w:rPr>
-          <w:rFonts w:ascii="Times New Roman" w:eastAsia="Times New Roman" w:hAnsi="Times New Roman" w:cs="Times New Roman"/>
-          <w:sz w:val="24"/>
-          <w:szCs w:val="24"/>
-        </w:rPr>
+        <w:spacing w:before="100" w:beforeAutospacing="1" w:after="100" w:afterAutospacing="1" w:line="360" w:lineRule="auto"/>
+        <w:jc w:val="both"/>
+        <w:rPr>
+          <w:rFonts w:ascii="Times New Roman" w:eastAsia="Times New Roman" w:hAnsi="Times New Roman" w:cs="Times New Roman"/>
+          <w:sz w:val="24"/>
+          <w:szCs w:val="24"/>
+        </w:rPr>
+      </w:pPr>
+      <w:r>
+        <w:rPr>
+          <w:rFonts w:ascii="Times New Roman" w:eastAsia="Times New Roman" w:hAnsi="Times New Roman" w:cs="Times New Roman"/>
+          <w:noProof/>
+          <w:sz w:val="24"/>
+          <w:szCs w:val="24"/>
+        </w:rPr>
+        <w:lastRenderedPageBreak/>
         <w:drawing>
           <wp:inline distT="0" distB="0" distL="0" distR="0" wp14:anchorId="3EC3B78C" wp14:editId="682DF134">
             <wp:extent cx="5377070" cy="2865467"/>
@@ -3456,92 +3887,102 @@
     </w:p>
     <w:p>
       <w:pPr>
-        <w:spacing w:after="0" w:line="240" w:lineRule="auto"/>
-        <w:rPr>
-          <w:rFonts w:ascii="Times New Roman" w:eastAsia="Times New Roman" w:hAnsi="Times New Roman" w:cs="Times New Roman"/>
-          <w:sz w:val="24"/>
-          <w:szCs w:val="24"/>
-        </w:rPr>
-      </w:pPr>
-      <w:r>
-        <w:rPr>
-          <w:rFonts w:ascii="Times New Roman" w:eastAsia="Times New Roman" w:hAnsi="Times New Roman" w:cs="Times New Roman"/>
-          <w:sz w:val="24"/>
-          <w:szCs w:val="24"/>
-        </w:rPr>
-        <w:lastRenderedPageBreak/>
-        <w:pict w14:anchorId="746128E1">
-          <v:rect id="_x0000_i1066" style="width:0;height:1.5pt" o:hralign="center" o:hrstd="t" o:hr="t" fillcolor="#b5b8c1" stroked="f"/>
-        </w:pict>
-      </w:r>
-    </w:p>
-    <w:p>
-      <w:pPr>
-        <w:spacing w:before="100" w:beforeAutospacing="1" w:after="100" w:afterAutospacing="1" w:line="240" w:lineRule="auto"/>
+        <w:spacing w:after="0" w:line="360" w:lineRule="auto"/>
+        <w:jc w:val="both"/>
+        <w:rPr>
+          <w:rFonts w:ascii="Times New Roman" w:eastAsia="Times New Roman" w:hAnsi="Times New Roman" w:cs="Times New Roman"/>
+          <w:sz w:val="24"/>
+          <w:szCs w:val="24"/>
+        </w:rPr>
+      </w:pPr>
+    </w:p>
+    <w:p>
+      <w:pPr>
+        <w:spacing w:before="100" w:beforeAutospacing="1" w:after="100" w:afterAutospacing="1" w:line="360" w:lineRule="auto"/>
+        <w:jc w:val="both"/>
         <w:outlineLvl w:val="1"/>
         <w:rPr>
           <w:rFonts w:ascii="Times New Roman" w:eastAsia="Times New Roman" w:hAnsi="Times New Roman" w:cs="Times New Roman"/>
           <w:b/>
           <w:bCs/>
-          <w:sz w:val="36"/>
-          <w:szCs w:val="36"/>
-        </w:rPr>
-      </w:pPr>
-      <w:r>
-        <w:rPr>
-          <w:rFonts w:ascii="Times New Roman" w:eastAsia="Times New Roman" w:hAnsi="Times New Roman" w:cs="Times New Roman"/>
-          <w:b/>
-          <w:bCs/>
-          <w:sz w:val="36"/>
-          <w:szCs w:val="36"/>
+          <w:sz w:val="24"/>
+          <w:szCs w:val="24"/>
+        </w:rPr>
+      </w:pPr>
+      <w:r>
+        <w:rPr>
+          <w:rFonts w:ascii="Times New Roman" w:eastAsia="Times New Roman" w:hAnsi="Times New Roman" w:cs="Times New Roman"/>
+          <w:b/>
+          <w:bCs/>
+          <w:sz w:val="24"/>
+          <w:szCs w:val="24"/>
         </w:rPr>
         <w:t>User Guide</w:t>
       </w:r>
     </w:p>
     <w:p>
       <w:pPr>
-        <w:spacing w:before="100" w:beforeAutospacing="1" w:after="100" w:afterAutospacing="1" w:line="240" w:lineRule="auto"/>
+        <w:spacing w:before="100" w:beforeAutospacing="1" w:after="100" w:afterAutospacing="1" w:line="360" w:lineRule="auto"/>
+        <w:jc w:val="both"/>
         <w:outlineLvl w:val="2"/>
         <w:rPr>
           <w:rFonts w:ascii="Times New Roman" w:eastAsia="Times New Roman" w:hAnsi="Times New Roman" w:cs="Times New Roman"/>
           <w:b/>
           <w:bCs/>
-          <w:sz w:val="27"/>
-          <w:szCs w:val="27"/>
-        </w:rPr>
-      </w:pPr>
-      <w:r>
-        <w:rPr>
-          <w:rFonts w:ascii="Times New Roman" w:eastAsia="Times New Roman" w:hAnsi="Times New Roman" w:cs="Times New Roman"/>
-          <w:b/>
-          <w:bCs/>
-          <w:sz w:val="27"/>
-          <w:szCs w:val="27"/>
+          <w:sz w:val="24"/>
+          <w:szCs w:val="24"/>
+        </w:rPr>
+      </w:pPr>
+      <w:r>
+        <w:rPr>
+          <w:rFonts w:ascii="Times New Roman" w:eastAsia="Times New Roman" w:hAnsi="Times New Roman" w:cs="Times New Roman"/>
+          <w:b/>
+          <w:bCs/>
+          <w:sz w:val="24"/>
+          <w:szCs w:val="24"/>
         </w:rPr>
         <w:t>How to Navigate and Utilize the Department Website</w:t>
       </w:r>
     </w:p>
     <w:p>
       <w:pPr>
-        <w:spacing w:before="100" w:beforeAutospacing="1" w:after="100" w:afterAutospacing="1" w:line="240" w:lineRule="auto"/>
-        <w:rPr>
-          <w:rFonts w:ascii="Times New Roman" w:eastAsia="Times New Roman" w:hAnsi="Times New Roman" w:cs="Times New Roman"/>
-          <w:sz w:val="24"/>
-          <w:szCs w:val="24"/>
-        </w:rPr>
-      </w:pPr>
-      <w:r>
-        <w:rPr>
-          <w:rFonts w:ascii="Times New Roman" w:eastAsia="Times New Roman" w:hAnsi="Times New Roman" w:cs="Times New Roman"/>
-          <w:sz w:val="24"/>
-          <w:szCs w:val="24"/>
-        </w:rPr>
-        <w:t>To access and maximize the features of the Department Website, ensure you are using an up-to-date web browser such as Google Chrome, Firefox, Safari, or Microsoft Edge, connected to a stable internet network.</w:t>
-      </w:r>
-    </w:p>
-    <w:p>
-      <w:pPr>
-        <w:spacing w:before="100" w:beforeAutospacing="1" w:after="100" w:afterAutospacing="1" w:line="240" w:lineRule="auto"/>
+        <w:spacing w:before="100" w:beforeAutospacing="1" w:after="100" w:afterAutospacing="1" w:line="360" w:lineRule="auto"/>
+        <w:jc w:val="both"/>
+        <w:rPr>
+          <w:rFonts w:ascii="Times New Roman" w:eastAsia="Times New Roman" w:hAnsi="Times New Roman" w:cs="Times New Roman"/>
+          <w:sz w:val="24"/>
+          <w:szCs w:val="24"/>
+        </w:rPr>
+      </w:pPr>
+      <w:r>
+        <w:rPr>
+          <w:rFonts w:ascii="Times New Roman" w:eastAsia="Times New Roman" w:hAnsi="Times New Roman" w:cs="Times New Roman"/>
+          <w:sz w:val="24"/>
+          <w:szCs w:val="24"/>
+        </w:rPr>
+        <w:t xml:space="preserve">To access and maximize the features of the Department Website, ensure you are using an up-to-date web browser such as Google Chrome, Firefox, Safari, or Microsoft Edge, connected to a stable internet </w:t>
+      </w:r>
+      <w:r>
+        <w:rPr>
+          <w:rFonts w:ascii="Times New Roman" w:eastAsia="Times New Roman" w:hAnsi="Times New Roman" w:cs="Times New Roman"/>
+          <w:sz w:val="24"/>
+          <w:szCs w:val="24"/>
+        </w:rPr>
+        <w:t>connection</w:t>
+      </w:r>
+      <w:r>
+        <w:rPr>
+          <w:rFonts w:ascii="Times New Roman" w:eastAsia="Times New Roman" w:hAnsi="Times New Roman" w:cs="Times New Roman"/>
+          <w:sz w:val="24"/>
+          <w:szCs w:val="24"/>
+        </w:rPr>
+        <w:t>.</w:t>
+      </w:r>
+    </w:p>
+    <w:p>
+      <w:pPr>
+        <w:spacing w:before="100" w:beforeAutospacing="1" w:after="100" w:afterAutospacing="1" w:line="360" w:lineRule="auto"/>
+        <w:jc w:val="both"/>
         <w:rPr>
           <w:rFonts w:ascii="Times New Roman" w:eastAsia="Times New Roman" w:hAnsi="Times New Roman" w:cs="Times New Roman"/>
           <w:sz w:val="24"/>
@@ -3563,7 +4004,8 @@
           <w:ilvl w:val="0"/>
           <w:numId w:val="18"/>
         </w:numPr>
-        <w:spacing w:before="100" w:beforeAutospacing="1" w:after="100" w:afterAutospacing="1" w:line="240" w:lineRule="auto"/>
+        <w:spacing w:before="100" w:beforeAutospacing="1" w:after="100" w:afterAutospacing="1" w:line="360" w:lineRule="auto"/>
+        <w:jc w:val="both"/>
         <w:rPr>
           <w:rFonts w:ascii="Times New Roman" w:eastAsia="Times New Roman" w:hAnsi="Times New Roman" w:cs="Times New Roman"/>
           <w:sz w:val="24"/>
@@ -3595,7 +4037,8 @@
           <w:ilvl w:val="0"/>
           <w:numId w:val="18"/>
         </w:numPr>
-        <w:spacing w:before="100" w:beforeAutospacing="1" w:after="100" w:afterAutospacing="1" w:line="240" w:lineRule="auto"/>
+        <w:spacing w:before="100" w:beforeAutospacing="1" w:after="100" w:afterAutospacing="1" w:line="360" w:lineRule="auto"/>
+        <w:jc w:val="both"/>
         <w:rPr>
           <w:rFonts w:ascii="Times New Roman" w:eastAsia="Times New Roman" w:hAnsi="Times New Roman" w:cs="Times New Roman"/>
           <w:sz w:val="24"/>
@@ -3627,7 +4070,8 @@
           <w:ilvl w:val="0"/>
           <w:numId w:val="18"/>
         </w:numPr>
-        <w:spacing w:before="100" w:beforeAutospacing="1" w:after="100" w:afterAutospacing="1" w:line="240" w:lineRule="auto"/>
+        <w:spacing w:before="100" w:beforeAutospacing="1" w:after="100" w:afterAutospacing="1" w:line="360" w:lineRule="auto"/>
+        <w:jc w:val="both"/>
         <w:rPr>
           <w:rFonts w:ascii="Times New Roman" w:eastAsia="Times New Roman" w:hAnsi="Times New Roman" w:cs="Times New Roman"/>
           <w:sz w:val="24"/>
@@ -3659,7 +4103,8 @@
           <w:ilvl w:val="1"/>
           <w:numId w:val="18"/>
         </w:numPr>
-        <w:spacing w:before="100" w:beforeAutospacing="1" w:after="100" w:afterAutospacing="1" w:line="240" w:lineRule="auto"/>
+        <w:spacing w:before="100" w:beforeAutospacing="1" w:after="100" w:afterAutospacing="1" w:line="360" w:lineRule="auto"/>
+        <w:jc w:val="both"/>
         <w:rPr>
           <w:rFonts w:ascii="Times New Roman" w:eastAsia="Times New Roman" w:hAnsi="Times New Roman" w:cs="Times New Roman"/>
           <w:sz w:val="24"/>
@@ -3681,7 +4126,8 @@
           <w:ilvl w:val="1"/>
           <w:numId w:val="18"/>
         </w:numPr>
-        <w:spacing w:before="100" w:beforeAutospacing="1" w:after="100" w:afterAutospacing="1" w:line="240" w:lineRule="auto"/>
+        <w:spacing w:before="100" w:beforeAutospacing="1" w:after="100" w:afterAutospacing="1" w:line="360" w:lineRule="auto"/>
+        <w:jc w:val="both"/>
         <w:rPr>
           <w:rFonts w:ascii="Times New Roman" w:eastAsia="Times New Roman" w:hAnsi="Times New Roman" w:cs="Times New Roman"/>
           <w:sz w:val="24"/>
@@ -3703,7 +4149,8 @@
           <w:ilvl w:val="1"/>
           <w:numId w:val="18"/>
         </w:numPr>
-        <w:spacing w:before="100" w:beforeAutospacing="1" w:after="100" w:afterAutospacing="1" w:line="240" w:lineRule="auto"/>
+        <w:spacing w:before="100" w:beforeAutospacing="1" w:after="100" w:afterAutospacing="1" w:line="360" w:lineRule="auto"/>
+        <w:jc w:val="both"/>
         <w:rPr>
           <w:rFonts w:ascii="Times New Roman" w:eastAsia="Times New Roman" w:hAnsi="Times New Roman" w:cs="Times New Roman"/>
           <w:sz w:val="24"/>
@@ -3725,7 +4172,8 @@
           <w:ilvl w:val="1"/>
           <w:numId w:val="18"/>
         </w:numPr>
-        <w:spacing w:before="100" w:beforeAutospacing="1" w:after="100" w:afterAutospacing="1" w:line="240" w:lineRule="auto"/>
+        <w:spacing w:before="100" w:beforeAutospacing="1" w:after="100" w:afterAutospacing="1" w:line="360" w:lineRule="auto"/>
+        <w:jc w:val="both"/>
         <w:rPr>
           <w:rFonts w:ascii="Times New Roman" w:eastAsia="Times New Roman" w:hAnsi="Times New Roman" w:cs="Times New Roman"/>
           <w:sz w:val="24"/>
@@ -3747,7 +4195,8 @@
           <w:ilvl w:val="0"/>
           <w:numId w:val="18"/>
         </w:numPr>
-        <w:spacing w:before="100" w:beforeAutospacing="1" w:after="100" w:afterAutospacing="1" w:line="240" w:lineRule="auto"/>
+        <w:spacing w:before="100" w:beforeAutospacing="1" w:after="100" w:afterAutospacing="1" w:line="360" w:lineRule="auto"/>
+        <w:jc w:val="both"/>
         <w:rPr>
           <w:rFonts w:ascii="Times New Roman" w:eastAsia="Times New Roman" w:hAnsi="Times New Roman" w:cs="Times New Roman"/>
           <w:sz w:val="24"/>
@@ -3779,7 +4228,8 @@
           <w:ilvl w:val="0"/>
           <w:numId w:val="18"/>
         </w:numPr>
-        <w:spacing w:before="100" w:beforeAutospacing="1" w:after="100" w:afterAutospacing="1" w:line="240" w:lineRule="auto"/>
+        <w:spacing w:before="100" w:beforeAutospacing="1" w:after="100" w:afterAutospacing="1" w:line="360" w:lineRule="auto"/>
+        <w:jc w:val="both"/>
         <w:rPr>
           <w:rFonts w:ascii="Times New Roman" w:eastAsia="Times New Roman" w:hAnsi="Times New Roman" w:cs="Times New Roman"/>
           <w:sz w:val="24"/>
@@ -3811,7 +4261,8 @@
           <w:ilvl w:val="0"/>
           <w:numId w:val="18"/>
         </w:numPr>
-        <w:spacing w:before="100" w:beforeAutospacing="1" w:after="100" w:afterAutospacing="1" w:line="240" w:lineRule="auto"/>
+        <w:spacing w:before="100" w:beforeAutospacing="1" w:after="100" w:afterAutospacing="1" w:line="360" w:lineRule="auto"/>
+        <w:jc w:val="both"/>
         <w:rPr>
           <w:rFonts w:ascii="Times New Roman" w:eastAsia="Times New Roman" w:hAnsi="Times New Roman" w:cs="Times New Roman"/>
           <w:sz w:val="24"/>
@@ -3843,7 +4294,8 @@
           <w:ilvl w:val="0"/>
           <w:numId w:val="18"/>
         </w:numPr>
-        <w:spacing w:before="100" w:beforeAutospacing="1" w:after="100" w:afterAutospacing="1" w:line="240" w:lineRule="auto"/>
+        <w:spacing w:before="100" w:beforeAutospacing="1" w:after="100" w:afterAutospacing="1" w:line="360" w:lineRule="auto"/>
+        <w:jc w:val="both"/>
         <w:rPr>
           <w:rFonts w:ascii="Times New Roman" w:eastAsia="Times New Roman" w:hAnsi="Times New Roman" w:cs="Times New Roman"/>
           <w:sz w:val="24"/>
@@ -3875,7 +4327,8 @@
           <w:ilvl w:val="0"/>
           <w:numId w:val="18"/>
         </w:numPr>
-        <w:spacing w:before="100" w:beforeAutospacing="1" w:after="100" w:afterAutospacing="1" w:line="240" w:lineRule="auto"/>
+        <w:spacing w:before="100" w:beforeAutospacing="1" w:after="100" w:afterAutospacing="1" w:line="360" w:lineRule="auto"/>
+        <w:jc w:val="both"/>
         <w:rPr>
           <w:rFonts w:ascii="Times New Roman" w:eastAsia="Times New Roman" w:hAnsi="Times New Roman" w:cs="Times New Roman"/>
           <w:sz w:val="24"/>
@@ -3907,7 +4360,8 @@
           <w:ilvl w:val="0"/>
           <w:numId w:val="18"/>
         </w:numPr>
-        <w:spacing w:before="100" w:beforeAutospacing="1" w:after="100" w:afterAutospacing="1" w:line="240" w:lineRule="auto"/>
+        <w:spacing w:before="100" w:beforeAutospacing="1" w:after="100" w:afterAutospacing="1" w:line="360" w:lineRule="auto"/>
+        <w:jc w:val="both"/>
         <w:rPr>
           <w:rFonts w:ascii="Times New Roman" w:eastAsia="Times New Roman" w:hAnsi="Times New Roman" w:cs="Times New Roman"/>
           <w:sz w:val="24"/>
@@ -3939,7 +4393,8 @@
           <w:ilvl w:val="0"/>
           <w:numId w:val="18"/>
         </w:numPr>
-        <w:spacing w:before="100" w:beforeAutospacing="1" w:after="100" w:afterAutospacing="1" w:line="240" w:lineRule="auto"/>
+        <w:spacing w:before="100" w:beforeAutospacing="1" w:after="100" w:afterAutospacing="1" w:line="360" w:lineRule="auto"/>
+        <w:jc w:val="both"/>
         <w:rPr>
           <w:rFonts w:ascii="Times New Roman" w:eastAsia="Times New Roman" w:hAnsi="Times New Roman" w:cs="Times New Roman"/>
           <w:sz w:val="24"/>
@@ -3967,50 +4422,44 @@
     </w:p>
     <w:p>
       <w:pPr>
-        <w:spacing w:after="0" w:line="240" w:lineRule="auto"/>
-        <w:rPr>
-          <w:rFonts w:ascii="Times New Roman" w:eastAsia="Times New Roman" w:hAnsi="Times New Roman" w:cs="Times New Roman"/>
-          <w:sz w:val="24"/>
-          <w:szCs w:val="24"/>
-        </w:rPr>
-      </w:pPr>
-      <w:r>
-        <w:rPr>
-          <w:rFonts w:ascii="Times New Roman" w:eastAsia="Times New Roman" w:hAnsi="Times New Roman" w:cs="Times New Roman"/>
-          <w:sz w:val="24"/>
-          <w:szCs w:val="24"/>
-        </w:rPr>
-        <w:pict w14:anchorId="4E6A2FC1">
-          <v:rect id="_x0000_i1067" style="width:0;height:1.5pt" o:hralign="center" o:hrstd="t" o:hr="t" fillcolor="#b5b8c1" stroked="f"/>
-        </w:pict>
-      </w:r>
-    </w:p>
-    <w:p>
-      <w:pPr>
-        <w:spacing w:before="100" w:beforeAutospacing="1" w:after="100" w:afterAutospacing="1" w:line="240" w:lineRule="auto"/>
+        <w:spacing w:after="0" w:line="360" w:lineRule="auto"/>
+        <w:jc w:val="both"/>
+        <w:rPr>
+          <w:rFonts w:ascii="Times New Roman" w:eastAsia="Times New Roman" w:hAnsi="Times New Roman" w:cs="Times New Roman"/>
+          <w:sz w:val="24"/>
+          <w:szCs w:val="24"/>
+        </w:rPr>
+      </w:pPr>
+    </w:p>
+    <w:p>
+      <w:pPr>
+        <w:spacing w:before="100" w:beforeAutospacing="1" w:after="100" w:afterAutospacing="1" w:line="360" w:lineRule="auto"/>
+        <w:jc w:val="both"/>
         <w:outlineLvl w:val="1"/>
         <w:rPr>
           <w:rFonts w:ascii="Times New Roman" w:eastAsia="Times New Roman" w:hAnsi="Times New Roman" w:cs="Times New Roman"/>
           <w:b/>
           <w:bCs/>
-          <w:sz w:val="36"/>
-          <w:szCs w:val="36"/>
-        </w:rPr>
-      </w:pPr>
-      <w:r>
-        <w:rPr>
-          <w:rFonts w:ascii="Times New Roman" w:eastAsia="Times New Roman" w:hAnsi="Times New Roman" w:cs="Times New Roman"/>
-          <w:b/>
-          <w:bCs/>
-          <w:sz w:val="36"/>
-          <w:szCs w:val="36"/>
-        </w:rPr>
+          <w:sz w:val="24"/>
+          <w:szCs w:val="24"/>
+        </w:rPr>
+      </w:pPr>
+      <w:r>
+        <w:rPr>
+          <w:rFonts w:ascii="Times New Roman" w:eastAsia="Times New Roman" w:hAnsi="Times New Roman" w:cs="Times New Roman"/>
+          <w:b/>
+          <w:bCs/>
+          <w:sz w:val="24"/>
+          <w:szCs w:val="24"/>
+        </w:rPr>
+        <w:lastRenderedPageBreak/>
         <w:t>Conclusion</w:t>
       </w:r>
     </w:p>
     <w:p>
       <w:pPr>
-        <w:spacing w:before="100" w:beforeAutospacing="1" w:after="100" w:afterAutospacing="1" w:line="240" w:lineRule="auto"/>
+        <w:spacing w:before="100" w:beforeAutospacing="1" w:after="100" w:afterAutospacing="1" w:line="360" w:lineRule="auto"/>
+        <w:jc w:val="both"/>
         <w:rPr>
           <w:rFonts w:ascii="Times New Roman" w:eastAsia="Times New Roman" w:hAnsi="Times New Roman" w:cs="Times New Roman"/>
           <w:sz w:val="24"/>
@@ -4028,7 +4477,8 @@
     </w:p>
     <w:p>
       <w:pPr>
-        <w:spacing w:before="100" w:beforeAutospacing="1" w:after="100" w:afterAutospacing="1" w:line="240" w:lineRule="auto"/>
+        <w:spacing w:before="100" w:beforeAutospacing="1" w:after="100" w:afterAutospacing="1" w:line="360" w:lineRule="auto"/>
+        <w:jc w:val="both"/>
         <w:rPr>
           <w:rFonts w:ascii="Times New Roman" w:eastAsia="Times New Roman" w:hAnsi="Times New Roman" w:cs="Times New Roman"/>
           <w:sz w:val="24"/>
@@ -4046,52 +4496,54 @@
     </w:p>
     <w:p>
       <w:pPr>
-        <w:spacing w:before="100" w:beforeAutospacing="1" w:after="100" w:afterAutospacing="1" w:line="240" w:lineRule="auto"/>
-        <w:rPr>
-          <w:rFonts w:ascii="Times New Roman" w:eastAsia="Times New Roman" w:hAnsi="Times New Roman" w:cs="Times New Roman"/>
-          <w:sz w:val="24"/>
-          <w:szCs w:val="24"/>
-        </w:rPr>
-      </w:pPr>
-      <w:r>
-        <w:rPr>
-          <w:rFonts w:ascii="Times New Roman" w:eastAsia="Times New Roman" w:hAnsi="Times New Roman" w:cs="Times New Roman"/>
-          <w:sz w:val="24"/>
-          <w:szCs w:val="24"/>
-        </w:rPr>
-        <w:lastRenderedPageBreak/>
+        <w:spacing w:before="100" w:beforeAutospacing="1" w:after="100" w:afterAutospacing="1" w:line="360" w:lineRule="auto"/>
+        <w:jc w:val="both"/>
+        <w:rPr>
+          <w:rFonts w:ascii="Times New Roman" w:eastAsia="Times New Roman" w:hAnsi="Times New Roman" w:cs="Times New Roman"/>
+          <w:sz w:val="24"/>
+          <w:szCs w:val="24"/>
+        </w:rPr>
+      </w:pPr>
+      <w:r>
+        <w:rPr>
+          <w:rFonts w:ascii="Times New Roman" w:eastAsia="Times New Roman" w:hAnsi="Times New Roman" w:cs="Times New Roman"/>
+          <w:sz w:val="24"/>
+          <w:szCs w:val="24"/>
+        </w:rPr>
         <w:t>This platform is not merely a website—it is a strategic tool designed to enhance transparency, streamline communication, and foster a vibrant academic community.</w:t>
       </w:r>
     </w:p>
     <w:p>
       <w:pPr>
-        <w:spacing w:before="100" w:beforeAutospacing="1" w:after="100" w:afterAutospacing="1" w:line="240" w:lineRule="auto"/>
-        <w:rPr>
-          <w:rFonts w:ascii="Times New Roman" w:eastAsia="Times New Roman" w:hAnsi="Times New Roman" w:cs="Times New Roman"/>
-          <w:sz w:val="24"/>
-          <w:szCs w:val="24"/>
-        </w:rPr>
-      </w:pPr>
-    </w:p>
-    <w:p>
-      <w:pPr>
-        <w:spacing w:before="100" w:beforeAutospacing="1" w:after="100" w:afterAutospacing="1" w:line="240" w:lineRule="auto"/>
+        <w:spacing w:before="100" w:beforeAutospacing="1" w:after="100" w:afterAutospacing="1" w:line="360" w:lineRule="auto"/>
+        <w:jc w:val="both"/>
+        <w:rPr>
+          <w:rFonts w:ascii="Times New Roman" w:eastAsia="Times New Roman" w:hAnsi="Times New Roman" w:cs="Times New Roman"/>
+          <w:sz w:val="24"/>
+          <w:szCs w:val="24"/>
+        </w:rPr>
+      </w:pPr>
+    </w:p>
+    <w:p>
+      <w:pPr>
+        <w:spacing w:before="100" w:beforeAutospacing="1" w:after="100" w:afterAutospacing="1" w:line="360" w:lineRule="auto"/>
+        <w:jc w:val="both"/>
         <w:outlineLvl w:val="1"/>
         <w:rPr>
           <w:rFonts w:ascii="Times New Roman" w:eastAsia="Times New Roman" w:hAnsi="Times New Roman" w:cs="Times New Roman"/>
           <w:b/>
           <w:bCs/>
-          <w:sz w:val="36"/>
-          <w:szCs w:val="36"/>
-        </w:rPr>
-      </w:pPr>
-      <w:r>
-        <w:rPr>
-          <w:rFonts w:ascii="Times New Roman" w:eastAsia="Times New Roman" w:hAnsi="Times New Roman" w:cs="Times New Roman"/>
-          <w:b/>
-          <w:bCs/>
-          <w:sz w:val="36"/>
-          <w:szCs w:val="36"/>
+          <w:sz w:val="24"/>
+          <w:szCs w:val="24"/>
+        </w:rPr>
+      </w:pPr>
+      <w:r>
+        <w:rPr>
+          <w:rFonts w:ascii="Times New Roman" w:eastAsia="Times New Roman" w:hAnsi="Times New Roman" w:cs="Times New Roman"/>
+          <w:b/>
+          <w:bCs/>
+          <w:sz w:val="24"/>
+          <w:szCs w:val="24"/>
         </w:rPr>
         <w:t>Future Enhancements</w:t>
       </w:r>
@@ -4102,7 +4554,8 @@
           <w:ilvl w:val="0"/>
           <w:numId w:val="19"/>
         </w:numPr>
-        <w:spacing w:before="100" w:beforeAutospacing="1" w:after="100" w:afterAutospacing="1" w:line="240" w:lineRule="auto"/>
+        <w:spacing w:before="100" w:beforeAutospacing="1" w:after="100" w:afterAutospacing="1" w:line="360" w:lineRule="auto"/>
+        <w:jc w:val="both"/>
         <w:rPr>
           <w:rFonts w:ascii="Times New Roman" w:eastAsia="Times New Roman" w:hAnsi="Times New Roman" w:cs="Times New Roman"/>
           <w:sz w:val="24"/>
@@ -4134,7 +4587,8 @@
           <w:ilvl w:val="0"/>
           <w:numId w:val="19"/>
         </w:numPr>
-        <w:spacing w:before="100" w:beforeAutospacing="1" w:after="100" w:afterAutospacing="1" w:line="240" w:lineRule="auto"/>
+        <w:spacing w:before="100" w:beforeAutospacing="1" w:after="100" w:afterAutospacing="1" w:line="360" w:lineRule="auto"/>
+        <w:jc w:val="both"/>
         <w:rPr>
           <w:rFonts w:ascii="Times New Roman" w:eastAsia="Times New Roman" w:hAnsi="Times New Roman" w:cs="Times New Roman"/>
           <w:sz w:val="24"/>
@@ -4166,7 +4620,8 @@
           <w:ilvl w:val="0"/>
           <w:numId w:val="19"/>
         </w:numPr>
-        <w:spacing w:before="100" w:beforeAutospacing="1" w:after="100" w:afterAutospacing="1" w:line="240" w:lineRule="auto"/>
+        <w:spacing w:before="100" w:beforeAutospacing="1" w:after="100" w:afterAutospacing="1" w:line="360" w:lineRule="auto"/>
+        <w:jc w:val="both"/>
         <w:rPr>
           <w:rFonts w:ascii="Times New Roman" w:eastAsia="Times New Roman" w:hAnsi="Times New Roman" w:cs="Times New Roman"/>
           <w:sz w:val="24"/>
@@ -4198,7 +4653,8 @@
           <w:ilvl w:val="0"/>
           <w:numId w:val="19"/>
         </w:numPr>
-        <w:spacing w:before="100" w:beforeAutospacing="1" w:after="100" w:afterAutospacing="1" w:line="240" w:lineRule="auto"/>
+        <w:spacing w:before="100" w:beforeAutospacing="1" w:after="100" w:afterAutospacing="1" w:line="360" w:lineRule="auto"/>
+        <w:jc w:val="both"/>
         <w:rPr>
           <w:rFonts w:ascii="Times New Roman" w:eastAsia="Times New Roman" w:hAnsi="Times New Roman" w:cs="Times New Roman"/>
           <w:sz w:val="24"/>
@@ -4230,7 +4686,8 @@
           <w:ilvl w:val="0"/>
           <w:numId w:val="19"/>
         </w:numPr>
-        <w:spacing w:before="100" w:beforeAutospacing="1" w:after="100" w:afterAutospacing="1" w:line="240" w:lineRule="auto"/>
+        <w:spacing w:before="100" w:beforeAutospacing="1" w:after="100" w:afterAutospacing="1" w:line="360" w:lineRule="auto"/>
+        <w:jc w:val="both"/>
         <w:rPr>
           <w:rFonts w:ascii="Times New Roman" w:eastAsia="Times New Roman" w:hAnsi="Times New Roman" w:cs="Times New Roman"/>
           <w:sz w:val="24"/>
@@ -4262,7 +4719,8 @@
           <w:ilvl w:val="0"/>
           <w:numId w:val="19"/>
         </w:numPr>
-        <w:spacing w:before="100" w:beforeAutospacing="1" w:after="100" w:afterAutospacing="1" w:line="240" w:lineRule="auto"/>
+        <w:spacing w:before="100" w:beforeAutospacing="1" w:after="100" w:afterAutospacing="1" w:line="360" w:lineRule="auto"/>
+        <w:jc w:val="both"/>
         <w:rPr>
           <w:rFonts w:ascii="Times New Roman" w:eastAsia="Times New Roman" w:hAnsi="Times New Roman" w:cs="Times New Roman"/>
           <w:sz w:val="24"/>
@@ -4294,7 +4752,8 @@
           <w:ilvl w:val="0"/>
           <w:numId w:val="19"/>
         </w:numPr>
-        <w:spacing w:before="100" w:beforeAutospacing="1" w:after="100" w:afterAutospacing="1" w:line="240" w:lineRule="auto"/>
+        <w:spacing w:before="100" w:beforeAutospacing="1" w:after="100" w:afterAutospacing="1" w:line="360" w:lineRule="auto"/>
+        <w:jc w:val="both"/>
         <w:rPr>
           <w:rFonts w:ascii="Times New Roman" w:eastAsia="Times New Roman" w:hAnsi="Times New Roman" w:cs="Times New Roman"/>
           <w:sz w:val="24"/>
@@ -4314,6 +4773,16 @@
       <w:r>
         <w:rPr>
           <w:rFonts w:ascii="Times New Roman" w:eastAsia="Times New Roman" w:hAnsi="Times New Roman" w:cs="Times New Roman"/>
+          <w:b/>
+          <w:bCs/>
+          <w:sz w:val="24"/>
+          <w:szCs w:val="24"/>
+        </w:rPr>
+        <w:t>,</w:t>
+      </w:r>
+      <w:r>
+        <w:rPr>
+          <w:rFonts w:ascii="Times New Roman" w:eastAsia="Times New Roman" w:hAnsi="Times New Roman" w:cs="Times New Roman"/>
           <w:sz w:val="24"/>
           <w:szCs w:val="24"/>
         </w:rPr>
@@ -4323,8 +4792,52 @@
     <w:p>
       <w:pPr>
         <w:pStyle w:val="Heading2"/>
-      </w:pPr>
-      <w:r>
+        <w:spacing w:line="360" w:lineRule="auto"/>
+        <w:jc w:val="both"/>
+        <w:rPr>
+          <w:sz w:val="24"/>
+          <w:szCs w:val="24"/>
+        </w:rPr>
+      </w:pPr>
+    </w:p>
+    <w:p>
+      <w:pPr>
+        <w:pStyle w:val="Heading2"/>
+        <w:spacing w:line="360" w:lineRule="auto"/>
+        <w:jc w:val="both"/>
+        <w:rPr>
+          <w:sz w:val="24"/>
+          <w:szCs w:val="24"/>
+        </w:rPr>
+      </w:pPr>
+    </w:p>
+    <w:p>
+      <w:pPr>
+        <w:pStyle w:val="Heading2"/>
+        <w:spacing w:line="360" w:lineRule="auto"/>
+        <w:jc w:val="both"/>
+        <w:rPr>
+          <w:sz w:val="24"/>
+          <w:szCs w:val="24"/>
+        </w:rPr>
+      </w:pPr>
+    </w:p>
+    <w:p>
+      <w:pPr>
+        <w:pStyle w:val="Heading2"/>
+        <w:spacing w:line="360" w:lineRule="auto"/>
+        <w:jc w:val="both"/>
+        <w:rPr>
+          <w:sz w:val="24"/>
+          <w:szCs w:val="24"/>
+        </w:rPr>
+      </w:pPr>
+      <w:r>
+        <w:rPr>
+          <w:sz w:val="24"/>
+          <w:szCs w:val="24"/>
+        </w:rPr>
+        <w:lastRenderedPageBreak/>
         <w:t>References</w:t>
       </w:r>
     </w:p>
@@ -4335,25 +4848,11 @@
           <w:ilvl w:val="0"/>
           <w:numId w:val="20"/>
         </w:numPr>
-      </w:pPr>
-      <w:r>
-        <w:t xml:space="preserve">Federal University </w:t>
-      </w:r>
-      <w:proofErr w:type="spellStart"/>
-      <w:r>
-        <w:t>Oye</w:t>
-      </w:r>
-      <w:proofErr w:type="spellEnd"/>
-      <w:r>
-        <w:t>-Ekiti (FUOYE) Official Portal – Post-</w:t>
-      </w:r>
-      <w:proofErr w:type="spellStart"/>
-      <w:r>
-        <w:t>UTME</w:t>
-      </w:r>
-      <w:proofErr w:type="spellEnd"/>
-      <w:r>
-        <w:t xml:space="preserve"> Screening Information</w:t>
+        <w:spacing w:line="360" w:lineRule="auto"/>
+        <w:jc w:val="both"/>
+      </w:pPr>
+      <w:r>
+        <w:t>Federal University Oye-Ekiti (FUOYE) Official Portal – Post-UTME Screening Information</w:t>
       </w:r>
       <w:r>
         <w:br/>
@@ -4374,6 +4873,8 @@
           <w:ilvl w:val="0"/>
           <w:numId w:val="20"/>
         </w:numPr>
+        <w:spacing w:line="360" w:lineRule="auto"/>
+        <w:jc w:val="both"/>
       </w:pPr>
       <w:r>
         <w:t>Joint Admissions and Matriculation Board (JAMB) Official Website</w:t>
@@ -4397,17 +4898,11 @@
           <w:ilvl w:val="0"/>
           <w:numId w:val="20"/>
         </w:numPr>
-      </w:pPr>
-      <w:r>
-        <w:t>Mozilla Developer Network (</w:t>
-      </w:r>
-      <w:proofErr w:type="spellStart"/>
-      <w:r>
-        <w:t>MDN</w:t>
-      </w:r>
-      <w:proofErr w:type="spellEnd"/>
-      <w:r>
-        <w:t>) Web Docs – JavaScript Form Validation Techniques</w:t>
+        <w:spacing w:line="360" w:lineRule="auto"/>
+        <w:jc w:val="both"/>
+      </w:pPr>
+      <w:r>
+        <w:t>Mozilla Developer Network (MDN) Web Docs – JavaScript Form Validation Techniques</w:t>
       </w:r>
       <w:r>
         <w:br/>
@@ -4428,6 +4923,8 @@
           <w:ilvl w:val="0"/>
           <w:numId w:val="20"/>
         </w:numPr>
+        <w:spacing w:line="360" w:lineRule="auto"/>
+        <w:jc w:val="both"/>
       </w:pPr>
       <w:r>
         <w:t>Nigerian Educational System Overview – Wikipedia</w:t>
@@ -4455,7 +4952,7 @@
 </file>
 
 <file path=word/endnotes.xml><?xml version="1.0" encoding="utf-8"?>
-<w:endnotes xmlns:wpc="http://schemas.microsoft.com/office/word/2010/wordprocessingCanvas" xmlns:cx="http://schemas.microsoft.com/office/drawing/2014/chartex" xmlns:cx1="http://schemas.microsoft.com/office/drawing/2015/9/8/chartex" xmlns:cx2="http://schemas.microsoft.com/office/drawing/2015/10/21/chartex" xmlns:cx3="http://schemas.microsoft.com/office/drawing/2016/5/9/chartex" xmlns:cx4="http://schemas.microsoft.com/office/drawing/2016/5/10/chartex" xmlns:cx5="http://schemas.microsoft.com/office/drawing/2016/5/11/chartex" xmlns:cx6="http://schemas.microsoft.com/office/drawing/2016/5/12/chartex" xmlns:cx7="http://schemas.microsoft.com/office/drawing/2016/5/13/chartex" xmlns:cx8="http://schemas.microsoft.com/office/drawing/2016/5/14/chartex" xmlns:mc="http://schemas.openxmlformats.org/markup-compatibility/2006" xmlns:aink="http://schemas.microsoft.com/office/drawing/2016/ink" xmlns:am3d="http://schemas.microsoft.com/office/drawing/2017/model3d" xmlns:o="urn:schemas-microsoft-com:office:office" xmlns:r="http://schemas.openxmlformats.org/officeDocument/2006/relationships" xmlns:m="http://schemas.openxmlformats.org/officeDocument/2006/math" xmlns:v="urn:schemas-microsoft-com:vml" xmlns:wp14="http://schemas.microsoft.com/office/word/2010/wordprocessingDrawing" xmlns:wp="http://schemas.openxmlformats.org/drawingml/2006/wordprocessingDrawing" xmlns:w10="urn:schemas-microsoft-com:office:word" xmlns:w="http://schemas.openxmlformats.org/wordprocessingml/2006/main" xmlns:w14="http://schemas.microsoft.com/office/word/2010/wordml" xmlns:w15="http://schemas.microsoft.com/office/word/2012/wordml" xmlns:w16cex="http://schemas.microsoft.com/office/word/2018/wordml/cex" xmlns:w16cid="http://schemas.microsoft.com/office/word/2016/wordml/cid" xmlns:w16="http://schemas.microsoft.com/office/word/2018/wordml" xmlns:w16sdtdh="http://schemas.microsoft.com/office/word/2020/wordml/sdtdatahash" xmlns:w16se="http://schemas.microsoft.com/office/word/2015/wordml/symex" xmlns:wpg="http://schemas.microsoft.com/office/word/2010/wordprocessingGroup" xmlns:wpi="http://schemas.microsoft.com/office/word/2010/wordprocessingInk" xmlns:wne="http://schemas.microsoft.com/office/word/2006/wordml" xmlns:wps="http://schemas.microsoft.com/office/word/2010/wordprocessingShape" mc:Ignorable="w14 w15 w16se w16cid w16 w16cex w16sdtdh wp14">
+<w:endnotes xmlns:wpc="http://schemas.microsoft.com/office/word/2010/wordprocessingCanvas" xmlns:cx="http://schemas.microsoft.com/office/drawing/2014/chartex" xmlns:cx1="http://schemas.microsoft.com/office/drawing/2015/9/8/chartex" xmlns:cx2="http://schemas.microsoft.com/office/drawing/2015/10/21/chartex" xmlns:cx3="http://schemas.microsoft.com/office/drawing/2016/5/9/chartex" xmlns:cx4="http://schemas.microsoft.com/office/drawing/2016/5/10/chartex" xmlns:cx5="http://schemas.microsoft.com/office/drawing/2016/5/11/chartex" xmlns:cx6="http://schemas.microsoft.com/office/drawing/2016/5/12/chartex" xmlns:cx7="http://schemas.microsoft.com/office/drawing/2016/5/13/chartex" xmlns:cx8="http://schemas.microsoft.com/office/drawing/2016/5/14/chartex" xmlns:mc="http://schemas.openxmlformats.org/markup-compatibility/2006" xmlns:aink="http://schemas.microsoft.com/office/drawing/2016/ink" xmlns:am3d="http://schemas.microsoft.com/office/drawing/2017/model3d" xmlns:o="urn:schemas-microsoft-com:office:office" xmlns:r="http://schemas.openxmlformats.org/officeDocument/2006/relationships" xmlns:m="http://schemas.openxmlformats.org/officeDocument/2006/math" xmlns:v="urn:schemas-microsoft-com:vml" xmlns:wp14="http://schemas.microsoft.com/office/word/2010/wordprocessingDrawing" xmlns:wp="http://schemas.openxmlformats.org/drawingml/2006/wordprocessingDrawing" xmlns:w10="urn:schemas-microsoft-com:office:word" xmlns:w="http://schemas.openxmlformats.org/wordprocessingml/2006/main" xmlns:w14="http://schemas.microsoft.com/office/word/2010/wordml" xmlns:w15="http://schemas.microsoft.com/office/word/2012/wordml" xmlns:w16cid="http://schemas.microsoft.com/office/word/2016/wordml/cid" xmlns:w16se="http://schemas.microsoft.com/office/word/2015/wordml/symex" xmlns:wpg="http://schemas.microsoft.com/office/word/2010/wordprocessingGroup" xmlns:wpi="http://schemas.microsoft.com/office/word/2010/wordprocessingInk" xmlns:wne="http://schemas.microsoft.com/office/word/2006/wordml" xmlns:wps="http://schemas.microsoft.com/office/word/2010/wordprocessingShape" mc:Ignorable="w14 w15 w16se w16cid wp14">
   <w:endnote w:type="separator" w:id="-1">
     <w:p>
       <w:pPr>
@@ -4480,7 +4977,7 @@
 </file>
 
 <file path=word/footnotes.xml><?xml version="1.0" encoding="utf-8"?>
-<w:footnotes xmlns:wpc="http://schemas.microsoft.com/office/word/2010/wordprocessingCanvas" xmlns:cx="http://schemas.microsoft.com/office/drawing/2014/chartex" xmlns:cx1="http://schemas.microsoft.com/office/drawing/2015/9/8/chartex" xmlns:cx2="http://schemas.microsoft.com/office/drawing/2015/10/21/chartex" xmlns:cx3="http://schemas.microsoft.com/office/drawing/2016/5/9/chartex" xmlns:cx4="http://schemas.microsoft.com/office/drawing/2016/5/10/chartex" xmlns:cx5="http://schemas.microsoft.com/office/drawing/2016/5/11/chartex" xmlns:cx6="http://schemas.microsoft.com/office/drawing/2016/5/12/chartex" xmlns:cx7="http://schemas.microsoft.com/office/drawing/2016/5/13/chartex" xmlns:cx8="http://schemas.microsoft.com/office/drawing/2016/5/14/chartex" xmlns:mc="http://schemas.openxmlformats.org/markup-compatibility/2006" xmlns:aink="http://schemas.microsoft.com/office/drawing/2016/ink" xmlns:am3d="http://schemas.microsoft.com/office/drawing/2017/model3d" xmlns:o="urn:schemas-microsoft-com:office:office" xmlns:r="http://schemas.openxmlformats.org/officeDocument/2006/relationships" xmlns:m="http://schemas.openxmlformats.org/officeDocument/2006/math" xmlns:v="urn:schemas-microsoft-com:vml" xmlns:wp14="http://schemas.microsoft.com/office/word/2010/wordprocessingDrawing" xmlns:wp="http://schemas.openxmlformats.org/drawingml/2006/wordprocessingDrawing" xmlns:w10="urn:schemas-microsoft-com:office:word" xmlns:w="http://schemas.openxmlformats.org/wordprocessingml/2006/main" xmlns:w14="http://schemas.microsoft.com/office/word/2010/wordml" xmlns:w15="http://schemas.microsoft.com/office/word/2012/wordml" xmlns:w16cex="http://schemas.microsoft.com/office/word/2018/wordml/cex" xmlns:w16cid="http://schemas.microsoft.com/office/word/2016/wordml/cid" xmlns:w16="http://schemas.microsoft.com/office/word/2018/wordml" xmlns:w16sdtdh="http://schemas.microsoft.com/office/word/2020/wordml/sdtdatahash" xmlns:w16se="http://schemas.microsoft.com/office/word/2015/wordml/symex" xmlns:wpg="http://schemas.microsoft.com/office/word/2010/wordprocessingGroup" xmlns:wpi="http://schemas.microsoft.com/office/word/2010/wordprocessingInk" xmlns:wne="http://schemas.microsoft.com/office/word/2006/wordml" xmlns:wps="http://schemas.microsoft.com/office/word/2010/wordprocessingShape" mc:Ignorable="w14 w15 w16se w16cid w16 w16cex w16sdtdh wp14">
+<w:footnotes xmlns:wpc="http://schemas.microsoft.com/office/word/2010/wordprocessingCanvas" xmlns:cx="http://schemas.microsoft.com/office/drawing/2014/chartex" xmlns:cx1="http://schemas.microsoft.com/office/drawing/2015/9/8/chartex" xmlns:cx2="http://schemas.microsoft.com/office/drawing/2015/10/21/chartex" xmlns:cx3="http://schemas.microsoft.com/office/drawing/2016/5/9/chartex" xmlns:cx4="http://schemas.microsoft.com/office/drawing/2016/5/10/chartex" xmlns:cx5="http://schemas.microsoft.com/office/drawing/2016/5/11/chartex" xmlns:cx6="http://schemas.microsoft.com/office/drawing/2016/5/12/chartex" xmlns:cx7="http://schemas.microsoft.com/office/drawing/2016/5/13/chartex" xmlns:cx8="http://schemas.microsoft.com/office/drawing/2016/5/14/chartex" xmlns:mc="http://schemas.openxmlformats.org/markup-compatibility/2006" xmlns:aink="http://schemas.microsoft.com/office/drawing/2016/ink" xmlns:am3d="http://schemas.microsoft.com/office/drawing/2017/model3d" xmlns:o="urn:schemas-microsoft-com:office:office" xmlns:r="http://schemas.openxmlformats.org/officeDocument/2006/relationships" xmlns:m="http://schemas.openxmlformats.org/officeDocument/2006/math" xmlns:v="urn:schemas-microsoft-com:vml" xmlns:wp14="http://schemas.microsoft.com/office/word/2010/wordprocessingDrawing" xmlns:wp="http://schemas.openxmlformats.org/drawingml/2006/wordprocessingDrawing" xmlns:w10="urn:schemas-microsoft-com:office:word" xmlns:w="http://schemas.openxmlformats.org/wordprocessingml/2006/main" xmlns:w14="http://schemas.microsoft.com/office/word/2010/wordml" xmlns:w15="http://schemas.microsoft.com/office/word/2012/wordml" xmlns:w16cid="http://schemas.microsoft.com/office/word/2016/wordml/cid" xmlns:w16se="http://schemas.microsoft.com/office/word/2015/wordml/symex" xmlns:wpg="http://schemas.microsoft.com/office/word/2010/wordprocessingGroup" xmlns:wpi="http://schemas.microsoft.com/office/word/2010/wordprocessingInk" xmlns:wne="http://schemas.microsoft.com/office/word/2006/wordml" xmlns:wps="http://schemas.microsoft.com/office/word/2010/wordprocessingShape" mc:Ignorable="w14 w15 w16se w16cid wp14">
   <w:footnote w:type="separator" w:id="-1">
     <w:p>
       <w:pPr>
@@ -4505,7 +5002,7 @@
 </file>
 
 <file path=word/numbering.xml><?xml version="1.0" encoding="utf-8"?>
-<w:numbering xmlns:wpc="http://schemas.microsoft.com/office/word/2010/wordprocessingCanvas" xmlns:cx="http://schemas.microsoft.com/office/drawing/2014/chartex" xmlns:cx1="http://schemas.microsoft.com/office/drawing/2015/9/8/chartex" xmlns:cx2="http://schemas.microsoft.com/office/drawing/2015/10/21/chartex" xmlns:cx3="http://schemas.microsoft.com/office/drawing/2016/5/9/chartex" xmlns:cx4="http://schemas.microsoft.com/office/drawing/2016/5/10/chartex" xmlns:cx5="http://schemas.microsoft.com/office/drawing/2016/5/11/chartex" xmlns:cx6="http://schemas.microsoft.com/office/drawing/2016/5/12/chartex" xmlns:cx7="http://schemas.microsoft.com/office/drawing/2016/5/13/chartex" xmlns:cx8="http://schemas.microsoft.com/office/drawing/2016/5/14/chartex" xmlns:mc="http://schemas.openxmlformats.org/markup-compatibility/2006" xmlns:aink="http://schemas.microsoft.com/office/drawing/2016/ink" xmlns:am3d="http://schemas.microsoft.com/office/drawing/2017/model3d" xmlns:o="urn:schemas-microsoft-com:office:office" xmlns:r="http://schemas.openxmlformats.org/officeDocument/2006/relationships" xmlns:m="http://schemas.openxmlformats.org/officeDocument/2006/math" xmlns:v="urn:schemas-microsoft-com:vml" xmlns:wp14="http://schemas.microsoft.com/office/word/2010/wordprocessingDrawing" xmlns:wp="http://schemas.openxmlformats.org/drawingml/2006/wordprocessingDrawing" xmlns:w10="urn:schemas-microsoft-com:office:word" xmlns:w="http://schemas.openxmlformats.org/wordprocessingml/2006/main" xmlns:w14="http://schemas.microsoft.com/office/word/2010/wordml" xmlns:w15="http://schemas.microsoft.com/office/word/2012/wordml" xmlns:w16cex="http://schemas.microsoft.com/office/word/2018/wordml/cex" xmlns:w16cid="http://schemas.microsoft.com/office/word/2016/wordml/cid" xmlns:w16="http://schemas.microsoft.com/office/word/2018/wordml" xmlns:w16sdtdh="http://schemas.microsoft.com/office/word/2020/wordml/sdtdatahash" xmlns:w16se="http://schemas.microsoft.com/office/word/2015/wordml/symex" xmlns:wpg="http://schemas.microsoft.com/office/word/2010/wordprocessingGroup" xmlns:wpi="http://schemas.microsoft.com/office/word/2010/wordprocessingInk" xmlns:wne="http://schemas.microsoft.com/office/word/2006/wordml" xmlns:wps="http://schemas.microsoft.com/office/word/2010/wordprocessingShape" mc:Ignorable="w14 w15 w16se w16cid w16 w16cex w16sdtdh wp14">
+<w:numbering xmlns:wpc="http://schemas.microsoft.com/office/word/2010/wordprocessingCanvas" xmlns:cx="http://schemas.microsoft.com/office/drawing/2014/chartex" xmlns:cx1="http://schemas.microsoft.com/office/drawing/2015/9/8/chartex" xmlns:cx2="http://schemas.microsoft.com/office/drawing/2015/10/21/chartex" xmlns:cx3="http://schemas.microsoft.com/office/drawing/2016/5/9/chartex" xmlns:cx4="http://schemas.microsoft.com/office/drawing/2016/5/10/chartex" xmlns:cx5="http://schemas.microsoft.com/office/drawing/2016/5/11/chartex" xmlns:cx6="http://schemas.microsoft.com/office/drawing/2016/5/12/chartex" xmlns:cx7="http://schemas.microsoft.com/office/drawing/2016/5/13/chartex" xmlns:cx8="http://schemas.microsoft.com/office/drawing/2016/5/14/chartex" xmlns:mc="http://schemas.openxmlformats.org/markup-compatibility/2006" xmlns:aink="http://schemas.microsoft.com/office/drawing/2016/ink" xmlns:am3d="http://schemas.microsoft.com/office/drawing/2017/model3d" xmlns:o="urn:schemas-microsoft-com:office:office" xmlns:r="http://schemas.openxmlformats.org/officeDocument/2006/relationships" xmlns:m="http://schemas.openxmlformats.org/officeDocument/2006/math" xmlns:v="urn:schemas-microsoft-com:vml" xmlns:wp14="http://schemas.microsoft.com/office/word/2010/wordprocessingDrawing" xmlns:wp="http://schemas.openxmlformats.org/drawingml/2006/wordprocessingDrawing" xmlns:w10="urn:schemas-microsoft-com:office:word" xmlns:w="http://schemas.openxmlformats.org/wordprocessingml/2006/main" xmlns:w14="http://schemas.microsoft.com/office/word/2010/wordml" xmlns:w15="http://schemas.microsoft.com/office/word/2012/wordml" xmlns:w16cid="http://schemas.microsoft.com/office/word/2016/wordml/cid" xmlns:w16se="http://schemas.microsoft.com/office/word/2015/wordml/symex" xmlns:wpg="http://schemas.microsoft.com/office/word/2010/wordprocessingGroup" xmlns:wpi="http://schemas.microsoft.com/office/word/2010/wordprocessingInk" xmlns:wne="http://schemas.microsoft.com/office/word/2006/wordml" xmlns:wps="http://schemas.microsoft.com/office/word/2010/wordprocessingShape" mc:Ignorable="w14 w15 w16se w16cid wp14">
   <w:abstractNum w:abstractNumId="0" w15:restartNumberingAfterBreak="0">
     <w:nsid w:val="01CE76A4"/>
     <w:multiLevelType w:val="hybridMultilevel"/>
@@ -7495,7 +7992,7 @@
 </file>
 
 <file path=word/styles.xml><?xml version="1.0" encoding="utf-8"?>
-<w:styles xmlns:mc="http://schemas.openxmlformats.org/markup-compatibility/2006" xmlns:r="http://schemas.openxmlformats.org/officeDocument/2006/relationships" xmlns:w="http://schemas.openxmlformats.org/wordprocessingml/2006/main" xmlns:w14="http://schemas.microsoft.com/office/word/2010/wordml" xmlns:w15="http://schemas.microsoft.com/office/word/2012/wordml" xmlns:w16cex="http://schemas.microsoft.com/office/word/2018/wordml/cex" xmlns:w16cid="http://schemas.microsoft.com/office/word/2016/wordml/cid" xmlns:w16="http://schemas.microsoft.com/office/word/2018/wordml" xmlns:w16sdtdh="http://schemas.microsoft.com/office/word/2020/wordml/sdtdatahash" xmlns:w16se="http://schemas.microsoft.com/office/word/2015/wordml/symex" mc:Ignorable="w14 w15 w16se w16cid w16 w16cex w16sdtdh">
+<w:styles xmlns:mc="http://schemas.openxmlformats.org/markup-compatibility/2006" xmlns:r="http://schemas.openxmlformats.org/officeDocument/2006/relationships" xmlns:w="http://schemas.openxmlformats.org/wordprocessingml/2006/main" xmlns:w14="http://schemas.microsoft.com/office/word/2010/wordml" xmlns:w15="http://schemas.microsoft.com/office/word/2012/wordml" xmlns:w16cid="http://schemas.microsoft.com/office/word/2016/wordml/cid" xmlns:w16se="http://schemas.microsoft.com/office/word/2015/wordml/symex" mc:Ignorable="w14 w15 w16se w16cid">
   <w:docDefaults>
     <w:rPrDefault>
       <w:rPr>
@@ -8165,10 +8662,10 @@
   <a:themeElements>
     <a:clrScheme name="Office">
       <a:dk1>
-        <a:sysClr val="windowText" lastClr="191B28"/>
+        <a:sysClr val="windowText" lastClr="000000"/>
       </a:dk1>
       <a:lt1>
-        <a:sysClr val="window" lastClr="C2C6D0"/>
+        <a:sysClr val="window" lastClr="FFFFFF"/>
       </a:lt1>
       <a:dk2>
         <a:srgbClr val="44546A"/>

</xml_diff>